<commit_message>
[mod] Keep going to finish report about device memory in Vulkan.
</commit_message>
<xml_diff>
--- a/Doc/Note/Vulkan/Vulkan-DeviceMemory.docx
+++ b/Doc/Note/Vulkan/Vulkan-DeviceMemory.docx
@@ -46,23 +46,29 @@
     </w:p>
     <w:p>
       <w:pPr>
-        <w:ind w:firstLineChars="118" w:firstLine="283"/>
-      </w:pPr>
-      <w:r>
-        <w:rPr>
-          <w:rFonts w:hint="eastAsia"/>
+        <w:ind w:firstLineChars="118" w:firstLine="236"/>
+        <w:rPr>
+          <w:sz w:val="20"/>
+        </w:rPr>
+      </w:pPr>
+      <w:r>
+        <w:rPr>
+          <w:rFonts w:hint="eastAsia"/>
+          <w:sz w:val="20"/>
         </w:rPr>
         <w:t>Memory in our device can be classif</w:t>
       </w:r>
       <w:r>
         <w:rPr>
           <w:rFonts w:hint="eastAsia"/>
+          <w:sz w:val="20"/>
         </w:rPr>
         <w:t>ied as follow</w:t>
       </w:r>
       <w:r>
         <w:rPr>
           <w:rFonts w:hint="eastAsia"/>
+          <w:sz w:val="20"/>
         </w:rPr>
         <w:t>:</w:t>
       </w:r>
@@ -75,24 +81,40 @@
           <w:numId w:val="2"/>
         </w:numPr>
         <w:ind w:leftChars="0"/>
-      </w:pPr>
-      <w:r>
-        <w:rPr>
-          <w:rFonts w:hint="eastAsia"/>
+        <w:rPr>
+          <w:sz w:val="20"/>
+        </w:rPr>
+      </w:pPr>
+      <w:r>
+        <w:rPr>
+          <w:rFonts w:hint="eastAsia"/>
+          <w:b/>
+          <w:sz w:val="20"/>
         </w:rPr>
         <w:t>Vide</w:t>
       </w:r>
       <w:r>
         <w:rPr>
           <w:rFonts w:hint="eastAsia"/>
+          <w:b/>
+          <w:sz w:val="20"/>
         </w:rPr>
         <w:t>o memory</w:t>
       </w:r>
       <w:r>
         <w:rPr>
           <w:rFonts w:hint="eastAsia"/>
-        </w:rPr>
-        <w:t>: memory in graphics card.</w:t>
+          <w:b/>
+          <w:sz w:val="20"/>
+        </w:rPr>
+        <w:t>:</w:t>
+      </w:r>
+      <w:r>
+        <w:rPr>
+          <w:rFonts w:hint="eastAsia"/>
+          <w:sz w:val="20"/>
+        </w:rPr>
+        <w:t xml:space="preserve"> memory in graphics card.</w:t>
       </w:r>
     </w:p>
     <w:p>
@@ -103,51 +125,73 @@
           <w:numId w:val="2"/>
         </w:numPr>
         <w:ind w:leftChars="0"/>
-      </w:pPr>
-      <w:r>
-        <w:rPr>
-          <w:rFonts w:hint="eastAsia"/>
+        <w:rPr>
+          <w:sz w:val="20"/>
+        </w:rPr>
+      </w:pPr>
+      <w:r>
+        <w:rPr>
+          <w:rFonts w:hint="eastAsia"/>
+          <w:b/>
+          <w:sz w:val="20"/>
         </w:rPr>
         <w:t>System memory</w:t>
       </w:r>
       <w:r>
         <w:rPr>
           <w:rFonts w:hint="eastAsia"/>
-        </w:rPr>
-        <w:t>: main memory.</w:t>
-      </w:r>
-    </w:p>
-    <w:p>
-      <w:pPr>
-        <w:ind w:firstLineChars="118" w:firstLine="283"/>
-      </w:pPr>
-      <w:r>
-        <w:rPr>
-          <w:rFonts w:hint="eastAsia"/>
+          <w:b/>
+          <w:sz w:val="20"/>
+        </w:rPr>
+        <w:t xml:space="preserve">: </w:t>
+      </w:r>
+      <w:r>
+        <w:rPr>
+          <w:rFonts w:hint="eastAsia"/>
+          <w:sz w:val="20"/>
+        </w:rPr>
+        <w:t>main memory.</w:t>
+      </w:r>
+    </w:p>
+    <w:p>
+      <w:pPr>
+        <w:ind w:firstLineChars="118" w:firstLine="236"/>
+        <w:rPr>
+          <w:sz w:val="20"/>
+        </w:rPr>
+      </w:pPr>
+      <w:r>
+        <w:rPr>
+          <w:rFonts w:hint="eastAsia"/>
+          <w:sz w:val="20"/>
         </w:rPr>
         <w:t>And we have several g</w:t>
       </w:r>
       <w:r>
         <w:rPr>
           <w:rFonts w:hint="eastAsia"/>
+          <w:sz w:val="20"/>
         </w:rPr>
         <w:t>eneral</w:t>
       </w:r>
       <w:r>
         <w:rPr>
           <w:rFonts w:hint="eastAsia"/>
+          <w:sz w:val="20"/>
         </w:rPr>
         <w:t>ly</w:t>
       </w:r>
       <w:r>
         <w:rPr>
           <w:rFonts w:hint="eastAsia"/>
+          <w:sz w:val="20"/>
         </w:rPr>
         <w:t xml:space="preserve"> usage</w:t>
       </w:r>
       <w:r>
         <w:rPr>
           <w:rFonts w:hint="eastAsia"/>
+          <w:sz w:val="20"/>
         </w:rPr>
         <w:t>:</w:t>
       </w:r>
@@ -160,18 +204,32 @@
           <w:numId w:val="2"/>
         </w:numPr>
         <w:ind w:leftChars="0"/>
-      </w:pPr>
-      <w:r>
-        <w:rPr>
-          <w:rFonts w:hint="eastAsia"/>
+        <w:rPr>
+          <w:sz w:val="20"/>
+        </w:rPr>
+      </w:pPr>
+      <w:r>
+        <w:rPr>
+          <w:rFonts w:hint="eastAsia"/>
+          <w:b/>
+          <w:sz w:val="20"/>
         </w:rPr>
         <w:t>Static data</w:t>
       </w:r>
       <w:r>
         <w:rPr>
           <w:rFonts w:hint="eastAsia"/>
-        </w:rPr>
-        <w:t>: we only initialize it once.</w:t>
+          <w:b/>
+          <w:sz w:val="20"/>
+        </w:rPr>
+        <w:t>:</w:t>
+      </w:r>
+      <w:r>
+        <w:rPr>
+          <w:rFonts w:hint="eastAsia"/>
+          <w:sz w:val="20"/>
+        </w:rPr>
+        <w:t xml:space="preserve"> we only initialize it once.</w:t>
       </w:r>
     </w:p>
     <w:p>
@@ -182,30 +240,48 @@
           <w:numId w:val="2"/>
         </w:numPr>
         <w:ind w:leftChars="0"/>
-      </w:pPr>
-      <w:r>
-        <w:rPr>
-          <w:rFonts w:hint="eastAsia"/>
+        <w:rPr>
+          <w:sz w:val="20"/>
+        </w:rPr>
+      </w:pPr>
+      <w:r>
+        <w:rPr>
+          <w:rFonts w:hint="eastAsia"/>
+          <w:b/>
+          <w:sz w:val="20"/>
         </w:rPr>
         <w:t>CPU to GPU</w:t>
       </w:r>
       <w:r>
         <w:rPr>
           <w:rFonts w:hint="eastAsia"/>
+          <w:b/>
+          <w:sz w:val="20"/>
         </w:rPr>
         <w:t xml:space="preserve"> </w:t>
       </w:r>
       <w:r>
         <w:rPr>
           <w:rFonts w:hint="eastAsia"/>
+          <w:b/>
+          <w:sz w:val="20"/>
         </w:rPr>
         <w:t>data</w:t>
       </w:r>
       <w:r>
         <w:rPr>
           <w:rFonts w:hint="eastAsia"/>
-        </w:rPr>
-        <w:t>: we will modify it and need to update it often.</w:t>
+          <w:b/>
+          <w:sz w:val="20"/>
+        </w:rPr>
+        <w:t>:</w:t>
+      </w:r>
+      <w:r>
+        <w:rPr>
+          <w:rFonts w:hint="eastAsia"/>
+          <w:sz w:val="20"/>
+        </w:rPr>
+        <w:t xml:space="preserve"> we will modify it and need to update it often.</w:t>
       </w:r>
     </w:p>
     <w:p>
@@ -216,43 +292,65 @@
           <w:numId w:val="2"/>
         </w:numPr>
         <w:ind w:leftChars="0"/>
-      </w:pPr>
-      <w:r>
-        <w:rPr>
-          <w:rFonts w:hint="eastAsia"/>
+        <w:rPr>
+          <w:sz w:val="20"/>
+        </w:rPr>
+      </w:pPr>
+      <w:r>
+        <w:rPr>
+          <w:rFonts w:hint="eastAsia"/>
+          <w:b/>
+          <w:sz w:val="20"/>
         </w:rPr>
         <w:t>GPU to C</w:t>
       </w:r>
       <w:r>
         <w:rPr>
           <w:rFonts w:hint="eastAsia"/>
+          <w:b/>
+          <w:sz w:val="20"/>
         </w:rPr>
         <w:t>PU data</w:t>
       </w:r>
       <w:r>
         <w:rPr>
           <w:rFonts w:hint="eastAsia"/>
-        </w:rPr>
-        <w:t>: we need a coherent memory space</w:t>
-      </w:r>
-      <w:r>
-        <w:rPr>
-          <w:rFonts w:hint="eastAsia"/>
+          <w:b/>
+          <w:sz w:val="20"/>
+        </w:rPr>
+        <w:t>:</w:t>
+      </w:r>
+      <w:r>
+        <w:rPr>
+          <w:rFonts w:hint="eastAsia"/>
+          <w:sz w:val="20"/>
+        </w:rPr>
+        <w:t xml:space="preserve"> we need a coherent memory space</w:t>
+      </w:r>
+      <w:r>
+        <w:rPr>
+          <w:rFonts w:hint="eastAsia"/>
+          <w:sz w:val="20"/>
         </w:rPr>
         <w:t>.</w:t>
       </w:r>
       <w:r>
         <w:rPr>
           <w:rFonts w:hint="eastAsia"/>
+          <w:sz w:val="20"/>
         </w:rPr>
         <w:t xml:space="preserve"> And the space is cached at </w:t>
       </w:r>
       <w:r>
+        <w:rPr>
+          <w:sz w:val="20"/>
+        </w:rPr>
         <w:t>system</w:t>
       </w:r>
       <w:r>
         <w:rPr>
           <w:rFonts w:hint="eastAsia"/>
+          <w:sz w:val="20"/>
         </w:rPr>
         <w:t xml:space="preserve"> memory.</w:t>
       </w:r>
@@ -280,123 +378,239 @@
     </w:p>
     <w:p>
       <w:pPr>
-        <w:ind w:firstLineChars="118" w:firstLine="283"/>
-        <w:rPr>
-          <w:rFonts w:hint="eastAsia"/>
-        </w:rPr>
-      </w:pPr>
-      <w:r>
-        <w:rPr>
-          <w:rFonts w:hint="eastAsia"/>
+        <w:rPr>
+          <w:rFonts w:hint="eastAsia"/>
+          <w:sz w:val="20"/>
+        </w:rPr>
+      </w:pPr>
+    </w:p>
+    <w:p>
+      <w:pPr>
+        <w:ind w:firstLineChars="118" w:firstLine="236"/>
+        <w:jc w:val="both"/>
+        <w:rPr>
+          <w:sz w:val="20"/>
+        </w:rPr>
+      </w:pPr>
+      <w:r>
+        <w:rPr>
+          <w:rFonts w:hint="eastAsia"/>
+          <w:sz w:val="20"/>
         </w:rPr>
         <w:t xml:space="preserve">As mentioned at </w:t>
       </w:r>
       <w:r>
+        <w:rPr>
+          <w:sz w:val="20"/>
+        </w:rPr>
         <w:t>chapter</w:t>
       </w:r>
       <w:r>
         <w:rPr>
           <w:rFonts w:hint="eastAsia"/>
+          <w:sz w:val="20"/>
         </w:rPr>
         <w:t xml:space="preserve"> 1, there are two memory space</w:t>
       </w:r>
       <w:r>
         <w:rPr>
           <w:rFonts w:hint="eastAsia"/>
+          <w:sz w:val="20"/>
         </w:rPr>
         <w:t>s in our</w:t>
       </w:r>
       <w:r>
         <w:rPr>
           <w:rFonts w:hint="eastAsia"/>
-        </w:rPr>
-        <w:t xml:space="preserve"> device. One is system memory, another is video memory. GPU can access video memory directly and access system memory via driver.</w:t>
-      </w:r>
-      <w:r>
-        <w:rPr>
-          <w:rFonts w:hint="eastAsia"/>
+          <w:sz w:val="20"/>
+        </w:rPr>
+        <w:t xml:space="preserve"> device. One is</w:t>
+      </w:r>
+      <w:r>
+        <w:rPr>
+          <w:rFonts w:hint="eastAsia"/>
+          <w:b/>
+          <w:sz w:val="20"/>
+        </w:rPr>
+        <w:t xml:space="preserve"> system memory</w:t>
+      </w:r>
+      <w:r>
+        <w:rPr>
+          <w:rFonts w:hint="eastAsia"/>
+          <w:sz w:val="20"/>
+        </w:rPr>
+        <w:t xml:space="preserve">, another is </w:t>
+      </w:r>
+      <w:r>
+        <w:rPr>
+          <w:rFonts w:hint="eastAsia"/>
+          <w:b/>
+          <w:sz w:val="20"/>
+        </w:rPr>
+        <w:t>video memory</w:t>
+      </w:r>
+      <w:r>
+        <w:rPr>
+          <w:rFonts w:hint="eastAsia"/>
+          <w:sz w:val="20"/>
+        </w:rPr>
+        <w:t xml:space="preserve">. GPU can access video memory </w:t>
+      </w:r>
+      <w:r>
+        <w:rPr>
+          <w:rFonts w:hint="eastAsia"/>
+          <w:b/>
+          <w:sz w:val="20"/>
+        </w:rPr>
+        <w:t>directly</w:t>
+      </w:r>
+      <w:r>
+        <w:rPr>
+          <w:rFonts w:hint="eastAsia"/>
+          <w:sz w:val="20"/>
+        </w:rPr>
+        <w:t xml:space="preserve"> and access system memory </w:t>
+      </w:r>
+      <w:r>
+        <w:rPr>
+          <w:rFonts w:hint="eastAsia"/>
+          <w:b/>
+          <w:sz w:val="20"/>
+        </w:rPr>
+        <w:t>via driver.</w:t>
+      </w:r>
+      <w:r>
+        <w:rPr>
+          <w:rFonts w:hint="eastAsia"/>
+          <w:sz w:val="20"/>
         </w:rPr>
         <w:t xml:space="preserve"> S</w:t>
       </w:r>
       <w:r>
         <w:rPr>
           <w:rFonts w:hint="eastAsia"/>
-        </w:rPr>
-        <w:t>o we can call memory allocated from video memory as device local memory and call allocated memory from system memory as host memory.</w:t>
-      </w:r>
-      <w:r>
-        <w:rPr>
-          <w:rFonts w:hint="eastAsia"/>
+          <w:sz w:val="20"/>
+        </w:rPr>
+        <w:t xml:space="preserve">o we can call memory allocated from video memory as </w:t>
+      </w:r>
+      <w:r>
+        <w:rPr>
+          <w:rFonts w:hint="eastAsia"/>
+          <w:b/>
+          <w:sz w:val="20"/>
+        </w:rPr>
+        <w:t>device local memory</w:t>
+      </w:r>
+      <w:r>
+        <w:rPr>
+          <w:rFonts w:hint="eastAsia"/>
+          <w:sz w:val="20"/>
+        </w:rPr>
+        <w:t xml:space="preserve"> and call allocated memory from system memory as </w:t>
+      </w:r>
+      <w:r>
+        <w:rPr>
+          <w:rFonts w:hint="eastAsia"/>
+          <w:b/>
+          <w:sz w:val="20"/>
+        </w:rPr>
+        <w:t>host memory</w:t>
+      </w:r>
+      <w:r>
+        <w:rPr>
+          <w:rFonts w:hint="eastAsia"/>
+          <w:sz w:val="20"/>
+        </w:rPr>
+        <w:t>.</w:t>
+      </w:r>
+      <w:r>
+        <w:rPr>
+          <w:rFonts w:hint="eastAsia"/>
+          <w:sz w:val="20"/>
         </w:rPr>
         <w:t xml:space="preserve"> But we need to notice one thing </w:t>
       </w:r>
       <w:r>
+        <w:rPr>
+          <w:sz w:val="20"/>
+        </w:rPr>
         <w:t>–</w:t>
       </w:r>
       <w:r>
         <w:rPr>
           <w:rFonts w:hint="eastAsia"/>
+          <w:sz w:val="20"/>
         </w:rPr>
         <w:t xml:space="preserve"> GPU access host memory slower than device memory.</w:t>
       </w:r>
       <w:r>
         <w:rPr>
           <w:rFonts w:hint="eastAsia"/>
+          <w:sz w:val="20"/>
         </w:rPr>
         <w:t xml:space="preserve"> Therefore, we should use host memory when we transfer data to device memory or</w:t>
       </w:r>
       <w:r>
         <w:rPr>
           <w:rFonts w:hint="eastAsia"/>
-        </w:rPr>
-        <w:t xml:space="preserve"> the data doesn</w:t>
-      </w:r>
-      <w:r>
-        <w:t>’</w:t>
-      </w:r>
-      <w:r>
-        <w:rPr>
-          <w:rFonts w:hint="eastAsia"/>
-        </w:rPr>
-        <w:t>t cost large space</w:t>
-      </w:r>
-      <w:r>
-        <w:rPr>
-          <w:rFonts w:hint="eastAsia"/>
+          <w:sz w:val="20"/>
+        </w:rPr>
+        <w:t xml:space="preserve"> </w:t>
+      </w:r>
+      <w:r>
+        <w:rPr>
+          <w:sz w:val="20"/>
+        </w:rPr>
+        <w:t>small the da</w:t>
+      </w:r>
+      <w:r>
+        <w:rPr>
+          <w:sz w:val="20"/>
+        </w:rPr>
+        <w:t>ta that maybe modify frequently</w:t>
+      </w:r>
+      <w:r>
+        <w:rPr>
+          <w:rFonts w:hint="eastAsia"/>
+          <w:sz w:val="20"/>
         </w:rPr>
         <w:t>.</w:t>
       </w:r>
     </w:p>
     <w:p>
       <w:pPr>
-        <w:ind w:firstLineChars="118" w:firstLine="283"/>
-        <w:rPr>
-          <w:rFonts w:hint="eastAsia"/>
-        </w:rPr>
-      </w:pPr>
-    </w:p>
-    <w:p>
-      <w:pPr>
-        <w:ind w:firstLineChars="118" w:firstLine="283"/>
-        <w:rPr>
-          <w:rFonts w:hint="eastAsia"/>
-        </w:rPr>
-      </w:pPr>
-      <w:r>
-        <w:rPr>
-          <w:rFonts w:hint="eastAsia"/>
+        <w:jc w:val="both"/>
+        <w:rPr>
+          <w:sz w:val="20"/>
+        </w:rPr>
+      </w:pPr>
+    </w:p>
+    <w:p>
+      <w:pPr>
+        <w:ind w:firstLineChars="118" w:firstLine="236"/>
+        <w:jc w:val="both"/>
+        <w:rPr>
+          <w:sz w:val="20"/>
+        </w:rPr>
+      </w:pPr>
+      <w:r>
+        <w:rPr>
+          <w:rFonts w:hint="eastAsia"/>
+          <w:sz w:val="20"/>
         </w:rPr>
         <w:t>There are memory t</w:t>
       </w:r>
       <w:r>
         <w:rPr>
           <w:rFonts w:hint="eastAsia"/>
+          <w:sz w:val="20"/>
         </w:rPr>
         <w:t>ypes and heaps in our device</w:t>
       </w:r>
       <w:r>
         <w:rPr>
           <w:rFonts w:hint="eastAsia"/>
+          <w:sz w:val="20"/>
         </w:rPr>
         <w:t>. And each heap will specify its usage about memory. Memory type is used to tell us the usage about memory.</w:t>
       </w:r>
@@ -411,6 +625,7 @@
         </w:numPr>
         <w:ind w:leftChars="0"/>
         <w:rPr>
+          <w:rFonts w:hint="eastAsia"/>
           <w:sz w:val="28"/>
         </w:rPr>
       </w:pPr>
@@ -424,52 +639,80 @@
     </w:p>
     <w:p>
       <w:pPr>
+        <w:rPr>
+          <w:sz w:val="28"/>
+        </w:rPr>
+      </w:pPr>
+    </w:p>
+    <w:p>
+      <w:pPr>
         <w:pStyle w:val="a3"/>
-        <w:ind w:leftChars="0" w:left="0" w:firstLineChars="118" w:firstLine="283"/>
-      </w:pPr>
-      <w:r>
-        <w:rPr>
-          <w:rFonts w:hint="eastAsia"/>
+        <w:ind w:leftChars="0" w:left="0" w:firstLineChars="118" w:firstLine="236"/>
+        <w:jc w:val="both"/>
+        <w:rPr>
+          <w:rFonts w:hint="eastAsia"/>
+          <w:sz w:val="20"/>
+        </w:rPr>
+      </w:pPr>
+      <w:r>
+        <w:rPr>
+          <w:rFonts w:hint="eastAsia"/>
+          <w:sz w:val="20"/>
         </w:rPr>
         <w:t>Memory type is used to specify memory usage. There are</w:t>
       </w:r>
       <w:r>
         <w:rPr>
           <w:rFonts w:hint="eastAsia"/>
+          <w:sz w:val="20"/>
         </w:rPr>
         <w:t xml:space="preserve"> several memory types as follow</w:t>
       </w:r>
       <w:r>
         <w:rPr>
           <w:rFonts w:hint="eastAsia"/>
+          <w:sz w:val="20"/>
         </w:rPr>
         <w:t>:</w:t>
       </w:r>
+    </w:p>
+    <w:p>
+      <w:pPr>
+        <w:rPr>
+          <w:sz w:val="20"/>
+        </w:rPr>
+      </w:pPr>
     </w:p>
     <w:tbl>
       <w:tblPr>
         <w:tblStyle w:val="a4"/>
-        <w:tblW w:w="8362" w:type="dxa"/>
-        <w:tblInd w:w="392" w:type="dxa"/>
+        <w:tblW w:w="8506" w:type="dxa"/>
+        <w:tblInd w:w="-34" w:type="dxa"/>
         <w:tblLook w:val="04A0" w:firstRow="1" w:lastRow="0" w:firstColumn="1" w:lastColumn="0" w:noHBand="0" w:noVBand="1"/>
       </w:tblPr>
       <w:tblGrid>
-        <w:gridCol w:w="3890"/>
-        <w:gridCol w:w="4472"/>
+        <w:gridCol w:w="4298"/>
+        <w:gridCol w:w="4208"/>
       </w:tblGrid>
       <w:tr>
         <w:tc>
           <w:tcPr>
-            <w:tcW w:w="2693" w:type="dxa"/>
+            <w:tcW w:w="4298" w:type="dxa"/>
           </w:tcPr>
           <w:p>
             <w:pPr>
               <w:pStyle w:val="a3"/>
               <w:ind w:leftChars="0" w:left="0"/>
+              <w:rPr>
+                <w:sz w:val="20"/>
+                <w:szCs w:val="20"/>
+              </w:rPr>
             </w:pPr>
             <w:r>
               <w:rPr>
                 <w:rFonts w:hint="eastAsia"/>
+                <w:sz w:val="20"/>
+                <w:szCs w:val="20"/>
               </w:rPr>
               <w:t>Memory Type</w:t>
             </w:r>
@@ -477,16 +720,22 @@
         </w:tc>
         <w:tc>
           <w:tcPr>
-            <w:tcW w:w="5669" w:type="dxa"/>
+            <w:tcW w:w="4208" w:type="dxa"/>
           </w:tcPr>
           <w:p>
             <w:pPr>
               <w:pStyle w:val="a3"/>
               <w:ind w:leftChars="0" w:left="0"/>
+              <w:rPr>
+                <w:sz w:val="20"/>
+                <w:szCs w:val="20"/>
+              </w:rPr>
             </w:pPr>
             <w:r>
               <w:rPr>
                 <w:rFonts w:hint="eastAsia"/>
+                <w:sz w:val="20"/>
+                <w:szCs w:val="20"/>
               </w:rPr>
               <w:t>Description</w:t>
             </w:r>
@@ -496,7 +745,7 @@
       <w:tr>
         <w:tc>
           <w:tcPr>
-            <w:tcW w:w="2693" w:type="dxa"/>
+            <w:tcW w:w="4298" w:type="dxa"/>
           </w:tcPr>
           <w:p>
             <w:pPr>
@@ -504,14 +753,14 @@
               <w:ind w:leftChars="0" w:left="0"/>
               <w:rPr>
                 <w:color w:val="9BBB59" w:themeColor="accent3"/>
-                <w:sz w:val="18"/>
+                <w:sz w:val="20"/>
                 <w:szCs w:val="18"/>
               </w:rPr>
             </w:pPr>
             <w:r>
               <w:rPr>
                 <w:color w:val="9BBB59" w:themeColor="accent3"/>
-                <w:sz w:val="18"/>
+                <w:sz w:val="20"/>
                 <w:szCs w:val="18"/>
               </w:rPr>
               <w:t>VK_MEMORY_PROPERTY_DEVICE_LOCAL_BIT</w:t>
@@ -520,7 +769,7 @@
               <w:rPr>
                 <w:rFonts w:hint="eastAsia"/>
                 <w:color w:val="9BBB59" w:themeColor="accent3"/>
-                <w:sz w:val="18"/>
+                <w:sz w:val="20"/>
                 <w:szCs w:val="18"/>
               </w:rPr>
               <w:br/>
@@ -528,7 +777,7 @@
             <w:r>
               <w:rPr>
                 <w:color w:val="9BBB59" w:themeColor="accent3"/>
-                <w:sz w:val="18"/>
+                <w:sz w:val="20"/>
                 <w:szCs w:val="18"/>
               </w:rPr>
               <w:t>(0x00000001)</w:t>
@@ -537,74 +786,74 @@
         </w:tc>
         <w:tc>
           <w:tcPr>
-            <w:tcW w:w="5669" w:type="dxa"/>
+            <w:tcW w:w="4208" w:type="dxa"/>
           </w:tcPr>
           <w:p>
             <w:pPr>
               <w:pStyle w:val="a3"/>
               <w:ind w:leftChars="0" w:left="0"/>
               <w:rPr>
-                <w:sz w:val="18"/>
+                <w:sz w:val="20"/>
               </w:rPr>
             </w:pPr>
             <w:r>
               <w:rPr>
                 <w:rFonts w:hint="eastAsia"/>
-                <w:sz w:val="18"/>
+                <w:sz w:val="20"/>
               </w:rPr>
               <w:t xml:space="preserve">The memory </w:t>
             </w:r>
             <w:r>
               <w:rPr>
-                <w:sz w:val="18"/>
+                <w:sz w:val="20"/>
               </w:rPr>
               <w:t>can be accessed efficiently.</w:t>
             </w:r>
             <w:r>
               <w:rPr>
                 <w:rFonts w:hint="eastAsia"/>
-                <w:sz w:val="18"/>
+                <w:sz w:val="20"/>
               </w:rPr>
               <w:t xml:space="preserve"> It</w:t>
             </w:r>
             <w:r>
               <w:rPr>
-                <w:sz w:val="18"/>
+                <w:sz w:val="20"/>
               </w:rPr>
               <w:t>’</w:t>
             </w:r>
             <w:r>
               <w:rPr>
                 <w:rFonts w:hint="eastAsia"/>
-                <w:sz w:val="18"/>
+                <w:sz w:val="20"/>
               </w:rPr>
               <w:t>s usually</w:t>
             </w:r>
             <w:r>
               <w:rPr>
                 <w:rFonts w:hint="eastAsia"/>
-                <w:sz w:val="18"/>
+                <w:sz w:val="20"/>
               </w:rPr>
               <w:t xml:space="preserve"> in vide</w:t>
             </w:r>
             <w:r>
               <w:rPr>
                 <w:rFonts w:hint="eastAsia"/>
-                <w:sz w:val="18"/>
+                <w:sz w:val="20"/>
               </w:rPr>
               <w:t>o memory</w:t>
             </w:r>
             <w:r>
               <w:rPr>
                 <w:rFonts w:hint="eastAsia"/>
-                <w:sz w:val="18"/>
+                <w:sz w:val="20"/>
               </w:rPr>
               <w:t xml:space="preserve"> heap</w:t>
             </w:r>
             <w:r>
               <w:rPr>
                 <w:rFonts w:hint="eastAsia"/>
-                <w:sz w:val="18"/>
+                <w:sz w:val="20"/>
               </w:rPr>
               <w:t>.</w:t>
             </w:r>
@@ -614,7 +863,7 @@
       <w:tr>
         <w:tc>
           <w:tcPr>
-            <w:tcW w:w="2693" w:type="dxa"/>
+            <w:tcW w:w="4298" w:type="dxa"/>
           </w:tcPr>
           <w:p>
             <w:pPr>
@@ -622,14 +871,14 @@
               <w:ind w:leftChars="0" w:left="0"/>
               <w:rPr>
                 <w:color w:val="9BBB59" w:themeColor="accent3"/>
-                <w:sz w:val="18"/>
+                <w:sz w:val="20"/>
                 <w:szCs w:val="18"/>
               </w:rPr>
             </w:pPr>
             <w:r>
               <w:rPr>
                 <w:color w:val="9BBB59" w:themeColor="accent3"/>
-                <w:sz w:val="18"/>
+                <w:sz w:val="20"/>
                 <w:szCs w:val="18"/>
               </w:rPr>
               <w:t>VK_MEMORY_PROPERTY_HOST_VISIBLE_BIT</w:t>
@@ -638,7 +887,7 @@
               <w:rPr>
                 <w:rFonts w:hint="eastAsia"/>
                 <w:color w:val="9BBB59" w:themeColor="accent3"/>
-                <w:sz w:val="18"/>
+                <w:sz w:val="20"/>
                 <w:szCs w:val="18"/>
               </w:rPr>
               <w:br/>
@@ -646,7 +895,7 @@
             <w:r>
               <w:rPr>
                 <w:color w:val="9BBB59" w:themeColor="accent3"/>
-                <w:sz w:val="18"/>
+                <w:sz w:val="20"/>
                 <w:szCs w:val="18"/>
               </w:rPr>
               <w:t>(</w:t>
@@ -656,7 +905,7 @@
                 <w:rFonts w:cs="細明體"/>
                 <w:color w:val="9BBB59" w:themeColor="accent3"/>
                 <w:kern w:val="0"/>
-                <w:sz w:val="18"/>
+                <w:sz w:val="20"/>
                 <w:szCs w:val="18"/>
               </w:rPr>
               <w:t>0x00000002)</w:t>
@@ -665,60 +914,59 @@
         </w:tc>
         <w:tc>
           <w:tcPr>
-            <w:tcW w:w="5669" w:type="dxa"/>
+            <w:tcW w:w="4208" w:type="dxa"/>
           </w:tcPr>
           <w:p>
             <w:pPr>
               <w:pStyle w:val="a3"/>
               <w:ind w:leftChars="0" w:left="0"/>
               <w:rPr>
+                <w:sz w:val="20"/>
+              </w:rPr>
+            </w:pPr>
+            <w:r>
+              <w:rPr>
                 <w:rFonts w:hint="eastAsia"/>
-                <w:sz w:val="18"/>
-              </w:rPr>
-            </w:pPr>
+                <w:sz w:val="20"/>
+              </w:rPr>
+              <w:t xml:space="preserve">The memory </w:t>
+            </w:r>
+            <w:r>
+              <w:rPr>
+                <w:sz w:val="20"/>
+              </w:rPr>
+              <w:t xml:space="preserve">can be </w:t>
+            </w:r>
             <w:r>
               <w:rPr>
                 <w:rFonts w:hint="eastAsia"/>
-                <w:sz w:val="18"/>
-              </w:rPr>
-              <w:t xml:space="preserve">The memory </w:t>
-            </w:r>
-            <w:r>
-              <w:rPr>
-                <w:sz w:val="18"/>
-              </w:rPr>
-              <w:t xml:space="preserve">can be </w:t>
+                <w:sz w:val="20"/>
+              </w:rPr>
+              <w:t>mapped. It</w:t>
+            </w:r>
+            <w:r>
+              <w:rPr>
+                <w:sz w:val="20"/>
+              </w:rPr>
+              <w:t xml:space="preserve"> means </w:t>
             </w:r>
             <w:r>
               <w:rPr>
                 <w:rFonts w:hint="eastAsia"/>
-                <w:sz w:val="18"/>
-              </w:rPr>
-              <w:t>mapped. It</w:t>
-            </w:r>
-            <w:r>
-              <w:rPr>
-                <w:sz w:val="18"/>
-              </w:rPr>
-              <w:t xml:space="preserve"> means </w:t>
+                <w:sz w:val="20"/>
+              </w:rPr>
+              <w:t>the</w:t>
+            </w:r>
+            <w:r>
+              <w:rPr>
+                <w:sz w:val="20"/>
+              </w:rPr>
+              <w:t xml:space="preserve"> system </w:t>
             </w:r>
             <w:r>
               <w:rPr>
                 <w:rFonts w:hint="eastAsia"/>
-                <w:sz w:val="18"/>
-              </w:rPr>
-              <w:t>the</w:t>
-            </w:r>
-            <w:r>
-              <w:rPr>
-                <w:sz w:val="18"/>
-              </w:rPr>
-              <w:t xml:space="preserve"> system </w:t>
-            </w:r>
-            <w:r>
-              <w:rPr>
-                <w:rFonts w:hint="eastAsia"/>
-                <w:sz w:val="18"/>
+                <w:sz w:val="20"/>
               </w:rPr>
               <w:t>memories can be seen by GPU.</w:t>
             </w:r>
@@ -727,17 +975,20 @@
             <w:pPr>
               <w:pStyle w:val="a3"/>
               <w:ind w:leftChars="0" w:left="0"/>
+              <w:rPr>
+                <w:sz w:val="20"/>
+              </w:rPr>
             </w:pPr>
             <w:r>
               <w:rPr>
-                <w:sz w:val="18"/>
+                <w:sz w:val="20"/>
               </w:rPr>
               <w:t>Across PCIe® bus, reads cached on GPU</w:t>
             </w:r>
             <w:r>
               <w:rPr>
                 <w:rFonts w:hint="eastAsia"/>
-                <w:sz w:val="18"/>
+                <w:sz w:val="20"/>
               </w:rPr>
               <w:t>. So we need call flush after memcpy.</w:t>
             </w:r>
@@ -747,7 +998,7 @@
       <w:tr>
         <w:tc>
           <w:tcPr>
-            <w:tcW w:w="2693" w:type="dxa"/>
+            <w:tcW w:w="4298" w:type="dxa"/>
           </w:tcPr>
           <w:p>
             <w:pPr>
@@ -755,14 +1006,14 @@
               <w:ind w:leftChars="0" w:left="0"/>
               <w:rPr>
                 <w:color w:val="9BBB59" w:themeColor="accent3"/>
-                <w:sz w:val="18"/>
+                <w:sz w:val="20"/>
                 <w:szCs w:val="18"/>
               </w:rPr>
             </w:pPr>
             <w:r>
               <w:rPr>
                 <w:color w:val="9BBB59" w:themeColor="accent3"/>
-                <w:sz w:val="18"/>
+                <w:sz w:val="20"/>
                 <w:szCs w:val="18"/>
               </w:rPr>
               <w:t>VK_MEMORY_PROPERTY_HOST_COHERENT_BIT</w:t>
@@ -771,7 +1022,7 @@
               <w:rPr>
                 <w:rFonts w:hint="eastAsia"/>
                 <w:color w:val="9BBB59" w:themeColor="accent3"/>
-                <w:sz w:val="18"/>
+                <w:sz w:val="20"/>
                 <w:szCs w:val="18"/>
               </w:rPr>
               <w:br/>
@@ -779,7 +1030,7 @@
             <w:r>
               <w:rPr>
                 <w:color w:val="9BBB59" w:themeColor="accent3"/>
-                <w:sz w:val="18"/>
+                <w:sz w:val="20"/>
                 <w:szCs w:val="18"/>
               </w:rPr>
               <w:t>(</w:t>
@@ -789,7 +1040,7 @@
                 <w:rFonts w:cs="細明體"/>
                 <w:color w:val="9BBB59" w:themeColor="accent3"/>
                 <w:kern w:val="0"/>
-                <w:sz w:val="18"/>
+                <w:sz w:val="20"/>
                 <w:szCs w:val="18"/>
               </w:rPr>
               <w:t>0x00000004)</w:t>
@@ -798,269 +1049,99 @@
         </w:tc>
         <w:tc>
           <w:tcPr>
-            <w:tcW w:w="5669" w:type="dxa"/>
+            <w:tcW w:w="4208" w:type="dxa"/>
           </w:tcPr>
           <w:p>
             <w:pPr>
               <w:pStyle w:val="a3"/>
               <w:ind w:leftChars="0" w:left="0"/>
+              <w:rPr>
+                <w:rFonts w:hint="eastAsia"/>
+                <w:sz w:val="20"/>
+              </w:rPr>
             </w:pPr>
             <w:r>
               <w:rPr>
-                <w:sz w:val="18"/>
-              </w:rPr>
-              <w:t xml:space="preserve">GPU access through </w:t>
-            </w:r>
-            <w:r>
-              <w:rPr>
-                <w:sz w:val="18"/>
-              </w:rPr>
-              <w:t>PCIe®</w:t>
+                <w:sz w:val="20"/>
+              </w:rPr>
+              <w:t>GPU access through PCIe®</w:t>
             </w:r>
             <w:r>
               <w:rPr>
                 <w:rFonts w:hint="eastAsia"/>
-                <w:sz w:val="18"/>
-              </w:rPr>
-              <w:t xml:space="preserve">. </w:t>
+                <w:sz w:val="20"/>
+              </w:rPr>
+              <w:t>. So</w:t>
             </w:r>
             <w:r>
               <w:rPr>
                 <w:rFonts w:hint="eastAsia"/>
-                <w:sz w:val="18"/>
-              </w:rPr>
-              <w:t>So</w:t>
+                <w:sz w:val="20"/>
+              </w:rPr>
+              <w:t xml:space="preserve"> we don</w:t>
+            </w:r>
+            <w:r>
+              <w:rPr>
+                <w:sz w:val="20"/>
+              </w:rPr>
+              <w:t>’</w:t>
             </w:r>
             <w:r>
               <w:rPr>
                 <w:rFonts w:hint="eastAsia"/>
-                <w:sz w:val="18"/>
-              </w:rPr>
-              <w:t xml:space="preserve"> we don</w:t>
-            </w:r>
-            <w:r>
-              <w:rPr>
-                <w:sz w:val="18"/>
+                <w:sz w:val="20"/>
+              </w:rPr>
+              <w:t xml:space="preserve">t need </w:t>
+            </w:r>
+            <w:r>
+              <w:rPr>
+                <w:rFonts w:hint="eastAsia"/>
+                <w:sz w:val="20"/>
+              </w:rPr>
+              <w:t xml:space="preserve">to </w:t>
+            </w:r>
+            <w:r>
+              <w:rPr>
+                <w:rFonts w:hint="eastAsia"/>
+                <w:sz w:val="20"/>
+              </w:rPr>
+              <w:t>call flush after memcpy.</w:t>
+            </w:r>
+            <w:r>
+              <w:rPr>
+                <w:rFonts w:hint="eastAsia"/>
+                <w:sz w:val="20"/>
+              </w:rPr>
+              <w:t xml:space="preserve"> CPU maybe can</w:t>
+            </w:r>
+            <w:r>
+              <w:rPr>
+                <w:sz w:val="20"/>
               </w:rPr>
               <w:t>’</w:t>
             </w:r>
             <w:r>
               <w:rPr>
                 <w:rFonts w:hint="eastAsia"/>
-                <w:sz w:val="18"/>
-              </w:rPr>
-              <w:t xml:space="preserve">t need </w:t>
+                <w:sz w:val="20"/>
+              </w:rPr>
+              <w:t>t access</w:t>
             </w:r>
             <w:r>
               <w:rPr>
                 <w:rFonts w:hint="eastAsia"/>
-                <w:sz w:val="18"/>
-              </w:rPr>
-              <w:t xml:space="preserve">to </w:t>
-            </w:r>
-            <w:r>
-              <w:rPr>
-                <w:rFonts w:hint="eastAsia"/>
-                <w:sz w:val="18"/>
-              </w:rPr>
-              <w:t>call flush after memcpy.</w:t>
-            </w:r>
-            <w:r>
-              <w:rPr>
-                <w:rFonts w:hint="eastAsia"/>
-                <w:sz w:val="18"/>
-              </w:rPr>
-              <w:t xml:space="preserve"> CPU maybe can</w:t>
-            </w:r>
-            <w:r>
-              <w:rPr>
-                <w:sz w:val="18"/>
-              </w:rPr>
-              <w:t>’</w:t>
-            </w:r>
-            <w:r>
-              <w:rPr>
-                <w:rFonts w:hint="eastAsia"/>
-                <w:sz w:val="18"/>
-              </w:rPr>
-              <w:t>t access</w:t>
-            </w:r>
-            <w:r>
-              <w:rPr>
-                <w:rFonts w:hint="eastAsia"/>
-                <w:sz w:val="18"/>
+                <w:sz w:val="20"/>
               </w:rPr>
               <w:t>.</w:t>
             </w:r>
-            <w:bookmarkStart w:id="0" w:name="_GoBack"/>
-            <w:bookmarkEnd w:id="0"/>
           </w:p>
-        </w:tc>
-      </w:tr>
-      <w:tr>
-        <w:tc>
-          <w:tcPr>
-            <w:tcW w:w="2693" w:type="dxa"/>
-          </w:tcPr>
           <w:p>
             <w:pPr>
               <w:pStyle w:val="a3"/>
               <w:ind w:leftChars="0" w:left="0"/>
               <w:rPr>
-                <w:color w:val="9BBB59" w:themeColor="accent3"/>
-                <w:sz w:val="18"/>
-                <w:szCs w:val="18"/>
-              </w:rPr>
-            </w:pPr>
-            <w:r>
-              <w:rPr>
-                <w:rFonts w:cs="細明體"/>
-                <w:color w:val="9BBB59" w:themeColor="accent3"/>
-                <w:kern w:val="0"/>
-                <w:sz w:val="18"/>
-                <w:szCs w:val="18"/>
-              </w:rPr>
-              <w:t>VK_MEMORY_PROPERTY_HOST_CACHED_BIT</w:t>
-            </w:r>
-            <w:r>
-              <w:rPr>
-                <w:rFonts w:cs="細明體" w:hint="eastAsia"/>
-                <w:color w:val="9BBB59" w:themeColor="accent3"/>
-                <w:kern w:val="0"/>
-                <w:sz w:val="18"/>
-                <w:szCs w:val="18"/>
-              </w:rPr>
-              <w:br/>
-            </w:r>
-            <w:r>
-              <w:rPr>
-                <w:color w:val="9BBB59" w:themeColor="accent3"/>
-                <w:sz w:val="18"/>
-                <w:szCs w:val="18"/>
-              </w:rPr>
-              <w:t>(</w:t>
-            </w:r>
-            <w:r>
-              <w:rPr>
-                <w:rFonts w:cs="細明體"/>
-                <w:color w:val="9BBB59" w:themeColor="accent3"/>
-                <w:kern w:val="0"/>
-                <w:sz w:val="18"/>
-                <w:szCs w:val="18"/>
-              </w:rPr>
-              <w:t>0x00000008)</w:t>
-            </w:r>
-          </w:p>
-        </w:tc>
-        <w:tc>
-          <w:tcPr>
-            <w:tcW w:w="5669" w:type="dxa"/>
-          </w:tcPr>
-          <w:p>
-            <w:pPr>
-              <w:pStyle w:val="a3"/>
-              <w:ind w:leftChars="0" w:left="0"/>
-            </w:pPr>
-            <w:r>
-              <w:rPr>
-                <w:sz w:val="18"/>
-              </w:rPr>
-              <w:t xml:space="preserve">GPU access through </w:t>
-            </w:r>
-            <w:r>
-              <w:rPr>
-                <w:sz w:val="18"/>
-              </w:rPr>
-              <w:t>PCIe®</w:t>
-            </w:r>
-            <w:r>
-              <w:rPr>
-                <w:rFonts w:hint="eastAsia"/>
-                <w:sz w:val="18"/>
-              </w:rPr>
-              <w:t>.</w:t>
-            </w:r>
-            <w:r>
-              <w:rPr>
-                <w:rFonts w:hint="eastAsia"/>
-                <w:sz w:val="18"/>
-              </w:rPr>
-              <w:t xml:space="preserve"> Cached property include coherent.</w:t>
-            </w:r>
-            <w:r>
-              <w:rPr>
-                <w:rFonts w:hint="eastAsia"/>
-                <w:sz w:val="18"/>
-              </w:rPr>
-              <w:t xml:space="preserve"> CPU can access.</w:t>
-            </w:r>
-          </w:p>
-        </w:tc>
-      </w:tr>
-      <w:tr>
-        <w:tc>
-          <w:tcPr>
-            <w:tcW w:w="2693" w:type="dxa"/>
-          </w:tcPr>
-          <w:p>
-            <w:pPr>
-              <w:pStyle w:val="a3"/>
-              <w:ind w:leftChars="0" w:left="0"/>
-              <w:rPr>
-                <w:color w:val="9BBB59" w:themeColor="accent3"/>
-                <w:sz w:val="18"/>
-                <w:szCs w:val="18"/>
-              </w:rPr>
-            </w:pPr>
-            <w:r>
-              <w:rPr>
-                <w:rFonts w:cs="細明體"/>
-                <w:color w:val="9BBB59" w:themeColor="accent3"/>
-                <w:kern w:val="0"/>
-                <w:sz w:val="18"/>
-                <w:szCs w:val="18"/>
-              </w:rPr>
-              <w:lastRenderedPageBreak/>
-              <w:t>VK_MEMORY_PROPERTY_LAZILY_ALLOCATED_BIT</w:t>
-            </w:r>
-            <w:r>
-              <w:rPr>
-                <w:rFonts w:cs="細明體" w:hint="eastAsia"/>
-                <w:color w:val="9BBB59" w:themeColor="accent3"/>
-                <w:kern w:val="0"/>
-                <w:sz w:val="18"/>
-                <w:szCs w:val="18"/>
-              </w:rPr>
-              <w:br/>
-            </w:r>
-            <w:r>
-              <w:rPr>
-                <w:color w:val="9BBB59" w:themeColor="accent3"/>
-                <w:sz w:val="18"/>
-                <w:szCs w:val="18"/>
-              </w:rPr>
-              <w:t>(</w:t>
-            </w:r>
-            <w:r>
-              <w:rPr>
-                <w:rFonts w:cs="細明體"/>
-                <w:color w:val="9BBB59" w:themeColor="accent3"/>
-                <w:kern w:val="0"/>
-                <w:sz w:val="18"/>
-                <w:szCs w:val="18"/>
-              </w:rPr>
-              <w:t>0x00000010)</w:t>
-            </w:r>
-          </w:p>
-        </w:tc>
-        <w:tc>
-          <w:tcPr>
-            <w:tcW w:w="5669" w:type="dxa"/>
-          </w:tcPr>
-          <w:p>
-            <w:pPr>
-              <w:pStyle w:val="a3"/>
-              <w:ind w:leftChars="0" w:left="0"/>
+                <w:sz w:val="20"/>
+              </w:rPr>
             </w:pPr>
           </w:p>
         </w:tc>
@@ -1068,13 +1149,191 @@
       <w:tr>
         <w:tc>
           <w:tcPr>
-            <w:tcW w:w="2693" w:type="dxa"/>
+            <w:tcW w:w="4298" w:type="dxa"/>
           </w:tcPr>
           <w:p>
             <w:pPr>
               <w:pStyle w:val="a3"/>
               <w:ind w:leftChars="0" w:left="0"/>
               <w:rPr>
+                <w:color w:val="9BBB59" w:themeColor="accent3"/>
+                <w:sz w:val="20"/>
+                <w:szCs w:val="18"/>
+              </w:rPr>
+            </w:pPr>
+            <w:r>
+              <w:rPr>
+                <w:rFonts w:cs="細明體"/>
+                <w:color w:val="9BBB59" w:themeColor="accent3"/>
+                <w:kern w:val="0"/>
+                <w:sz w:val="20"/>
+                <w:szCs w:val="18"/>
+              </w:rPr>
+              <w:lastRenderedPageBreak/>
+              <w:t>VK_MEMORY_PROPERTY_HOST_CACHED_BIT</w:t>
+            </w:r>
+            <w:r>
+              <w:rPr>
+                <w:rFonts w:cs="細明體" w:hint="eastAsia"/>
+                <w:color w:val="9BBB59" w:themeColor="accent3"/>
+                <w:kern w:val="0"/>
+                <w:sz w:val="20"/>
+                <w:szCs w:val="18"/>
+              </w:rPr>
+              <w:br/>
+            </w:r>
+            <w:r>
+              <w:rPr>
+                <w:color w:val="9BBB59" w:themeColor="accent3"/>
+                <w:sz w:val="20"/>
+                <w:szCs w:val="18"/>
+              </w:rPr>
+              <w:t>(</w:t>
+            </w:r>
+            <w:r>
+              <w:rPr>
+                <w:rFonts w:cs="細明體"/>
+                <w:color w:val="9BBB59" w:themeColor="accent3"/>
+                <w:kern w:val="0"/>
+                <w:sz w:val="20"/>
+                <w:szCs w:val="18"/>
+              </w:rPr>
+              <w:t>0x00000008)</w:t>
+            </w:r>
+          </w:p>
+        </w:tc>
+        <w:tc>
+          <w:tcPr>
+            <w:tcW w:w="4208" w:type="dxa"/>
+          </w:tcPr>
+          <w:p>
+            <w:pPr>
+              <w:pStyle w:val="a3"/>
+              <w:ind w:leftChars="0" w:left="0"/>
+              <w:rPr>
+                <w:rFonts w:hint="eastAsia"/>
+                <w:sz w:val="20"/>
+              </w:rPr>
+            </w:pPr>
+            <w:r>
+              <w:rPr>
+                <w:sz w:val="20"/>
+              </w:rPr>
+              <w:t>GPU access through PCIe®</w:t>
+            </w:r>
+            <w:r>
+              <w:rPr>
+                <w:rFonts w:hint="eastAsia"/>
+                <w:sz w:val="20"/>
+              </w:rPr>
+              <w:t>. Cached property include coherent.</w:t>
+            </w:r>
+            <w:r>
+              <w:rPr>
+                <w:rFonts w:hint="eastAsia"/>
+                <w:sz w:val="20"/>
+              </w:rPr>
+              <w:t xml:space="preserve"> CPU can access.</w:t>
+            </w:r>
+          </w:p>
+          <w:p>
+            <w:pPr>
+              <w:pStyle w:val="a3"/>
+              <w:ind w:leftChars="0" w:left="0"/>
+              <w:rPr>
+                <w:sz w:val="20"/>
+              </w:rPr>
+            </w:pPr>
+          </w:p>
+        </w:tc>
+      </w:tr>
+      <w:tr>
+        <w:tc>
+          <w:tcPr>
+            <w:tcW w:w="4298" w:type="dxa"/>
+          </w:tcPr>
+          <w:p>
+            <w:pPr>
+              <w:pStyle w:val="a3"/>
+              <w:ind w:leftChars="0" w:left="0"/>
+              <w:rPr>
+                <w:color w:val="9BBB59" w:themeColor="accent3"/>
+                <w:sz w:val="20"/>
+                <w:szCs w:val="18"/>
+              </w:rPr>
+            </w:pPr>
+            <w:r>
+              <w:rPr>
+                <w:rFonts w:cs="細明體"/>
+                <w:color w:val="9BBB59" w:themeColor="accent3"/>
+                <w:kern w:val="0"/>
+                <w:sz w:val="20"/>
+                <w:szCs w:val="18"/>
+              </w:rPr>
+              <w:t>VK_MEMORY_PROPERTY_LAZILY_ALLOCATED_BIT</w:t>
+            </w:r>
+            <w:r>
+              <w:rPr>
+                <w:rFonts w:cs="細明體" w:hint="eastAsia"/>
+                <w:color w:val="9BBB59" w:themeColor="accent3"/>
+                <w:kern w:val="0"/>
+                <w:sz w:val="20"/>
+                <w:szCs w:val="18"/>
+              </w:rPr>
+              <w:br/>
+            </w:r>
+            <w:r>
+              <w:rPr>
+                <w:color w:val="9BBB59" w:themeColor="accent3"/>
+                <w:sz w:val="20"/>
+                <w:szCs w:val="18"/>
+              </w:rPr>
+              <w:t>(</w:t>
+            </w:r>
+            <w:r>
+              <w:rPr>
+                <w:rFonts w:cs="細明體"/>
+                <w:color w:val="9BBB59" w:themeColor="accent3"/>
+                <w:kern w:val="0"/>
+                <w:sz w:val="20"/>
+                <w:szCs w:val="18"/>
+              </w:rPr>
+              <w:t>0x00000010)</w:t>
+            </w:r>
+          </w:p>
+        </w:tc>
+        <w:tc>
+          <w:tcPr>
+            <w:tcW w:w="4208" w:type="dxa"/>
+          </w:tcPr>
+          <w:p>
+            <w:pPr>
+              <w:pStyle w:val="a3"/>
+              <w:ind w:leftChars="0" w:left="0"/>
+              <w:rPr>
+                <w:sz w:val="20"/>
+              </w:rPr>
+            </w:pPr>
+            <w:r>
+              <w:rPr>
+                <w:rFonts w:hint="eastAsia"/>
+                <w:sz w:val="20"/>
+              </w:rPr>
+              <w:t>????</w:t>
+            </w:r>
+          </w:p>
+        </w:tc>
+      </w:tr>
+      <w:tr>
+        <w:tc>
+          <w:tcPr>
+            <w:tcW w:w="4298" w:type="dxa"/>
+          </w:tcPr>
+          <w:p>
+            <w:pPr>
+              <w:pStyle w:val="a3"/>
+              <w:ind w:leftChars="0" w:left="0"/>
+              <w:rPr>
                 <w:rFonts w:cs="細明體"/>
                 <w:color w:val="9BBB59" w:themeColor="accent3"/>
                 <w:kern w:val="0"/>
@@ -1124,21 +1383,248 @@
         </w:tc>
         <w:tc>
           <w:tcPr>
-            <w:tcW w:w="5669" w:type="dxa"/>
+            <w:tcW w:w="4208" w:type="dxa"/>
           </w:tcPr>
           <w:p>
             <w:pPr>
               <w:pStyle w:val="a3"/>
               <w:ind w:leftChars="0" w:left="0"/>
             </w:pPr>
+            <w:r>
+              <w:rPr>
+                <w:rFonts w:hint="eastAsia"/>
+                <w:sz w:val="20"/>
+              </w:rPr>
+              <w:t>M</w:t>
+            </w:r>
+            <w:r>
+              <w:rPr>
+                <w:rFonts w:hint="eastAsia"/>
+                <w:sz w:val="20"/>
+              </w:rPr>
+              <w:t>utual</w:t>
+            </w:r>
+            <w:r>
+              <w:rPr>
+                <w:rFonts w:hint="eastAsia"/>
+                <w:sz w:val="20"/>
+              </w:rPr>
+              <w:t>ly exclusive</w:t>
+            </w:r>
+            <w:r>
+              <w:rPr>
+                <w:rFonts w:hint="eastAsia"/>
+                <w:sz w:val="20"/>
+              </w:rPr>
+              <w:t xml:space="preserve"> with host memory</w:t>
+            </w:r>
+            <w:r>
+              <w:rPr>
+                <w:rFonts w:hint="eastAsia"/>
+                <w:sz w:val="20"/>
+              </w:rPr>
+              <w:t>.</w:t>
+            </w:r>
+            <w:r>
+              <w:rPr>
+                <w:rFonts w:hint="eastAsia"/>
+                <w:sz w:val="20"/>
+              </w:rPr>
+              <w:t xml:space="preserve"> But ????</w:t>
+            </w:r>
           </w:p>
         </w:tc>
       </w:tr>
     </w:tbl>
     <w:p>
       <w:pPr>
+        <w:rPr>
+          <w:rFonts w:hint="eastAsia"/>
+          <w:sz w:val="20"/>
+        </w:rPr>
+      </w:pPr>
+    </w:p>
+    <w:p>
+      <w:pPr>
         <w:pStyle w:val="a3"/>
-        <w:ind w:leftChars="0" w:left="0" w:firstLineChars="118" w:firstLine="283"/>
+        <w:ind w:leftChars="0" w:left="0" w:firstLineChars="118" w:firstLine="236"/>
+        <w:jc w:val="both"/>
+        <w:rPr>
+          <w:rFonts w:hint="eastAsia"/>
+          <w:sz w:val="20"/>
+        </w:rPr>
+      </w:pPr>
+      <w:r>
+        <w:rPr>
+          <w:rFonts w:hint="eastAsia"/>
+          <w:sz w:val="20"/>
+        </w:rPr>
+        <w:t>O</w:t>
+      </w:r>
+      <w:r>
+        <w:rPr>
+          <w:rFonts w:hint="eastAsia"/>
+          <w:sz w:val="20"/>
+        </w:rPr>
+        <w:t>ne memor</w:t>
+      </w:r>
+      <w:r>
+        <w:rPr>
+          <w:rFonts w:hint="eastAsia"/>
+          <w:sz w:val="20"/>
+        </w:rPr>
+        <w:t>y can follow one group</w:t>
+      </w:r>
+      <w:r>
+        <w:rPr>
+          <w:rFonts w:hint="eastAsia"/>
+          <w:sz w:val="20"/>
+        </w:rPr>
+        <w:t xml:space="preserve"> of </w:t>
+      </w:r>
+      <w:r>
+        <w:rPr>
+          <w:rFonts w:hint="eastAsia"/>
+          <w:sz w:val="20"/>
+        </w:rPr>
+        <w:t>proper</w:t>
+      </w:r>
+      <w:r>
+        <w:rPr>
+          <w:rFonts w:hint="eastAsia"/>
+          <w:sz w:val="20"/>
+        </w:rPr>
+        <w:t>ties</w:t>
+      </w:r>
+      <w:r>
+        <w:rPr>
+          <w:rFonts w:hint="eastAsia"/>
+          <w:sz w:val="20"/>
+        </w:rPr>
+        <w:t>.</w:t>
+      </w:r>
+      <w:r>
+        <w:rPr>
+          <w:rFonts w:hint="eastAsia"/>
+          <w:sz w:val="20"/>
+        </w:rPr>
+        <w:t xml:space="preserve"> Usual group list as follow :</w:t>
+      </w:r>
+    </w:p>
+    <w:p>
+      <w:pPr>
+        <w:pStyle w:val="a3"/>
+        <w:numPr>
+          <w:ilvl w:val="0"/>
+          <w:numId w:val="2"/>
+        </w:numPr>
+        <w:ind w:leftChars="0"/>
+        <w:jc w:val="both"/>
+        <w:rPr>
+          <w:rFonts w:hint="eastAsia"/>
+          <w:sz w:val="20"/>
+        </w:rPr>
+      </w:pPr>
+      <w:r>
+        <w:rPr>
+          <w:rFonts w:hint="eastAsia"/>
+          <w:sz w:val="20"/>
+        </w:rPr>
+        <w:t>DEVICE_LOCAL_BIT</w:t>
+      </w:r>
+    </w:p>
+    <w:p>
+      <w:pPr>
+        <w:pStyle w:val="a3"/>
+        <w:numPr>
+          <w:ilvl w:val="0"/>
+          <w:numId w:val="2"/>
+        </w:numPr>
+        <w:ind w:leftChars="0"/>
+        <w:jc w:val="both"/>
+        <w:rPr>
+          <w:rFonts w:hint="eastAsia"/>
+          <w:sz w:val="20"/>
+        </w:rPr>
+      </w:pPr>
+      <w:r>
+        <w:rPr>
+          <w:rFonts w:hint="eastAsia"/>
+          <w:sz w:val="20"/>
+        </w:rPr>
+        <w:t>HOST_VISIBLE_BIT</w:t>
+      </w:r>
+    </w:p>
+    <w:p>
+      <w:pPr>
+        <w:pStyle w:val="a3"/>
+        <w:numPr>
+          <w:ilvl w:val="0"/>
+          <w:numId w:val="2"/>
+        </w:numPr>
+        <w:ind w:leftChars="0"/>
+        <w:jc w:val="both"/>
+        <w:rPr>
+          <w:rFonts w:hint="eastAsia"/>
+          <w:sz w:val="20"/>
+        </w:rPr>
+      </w:pPr>
+      <w:r>
+        <w:rPr>
+          <w:rFonts w:hint="eastAsia"/>
+          <w:sz w:val="20"/>
+        </w:rPr>
+        <w:t>HOST_VISIBLE_BIT | HOST_COHERENT_BIT | HOST_CACHED_BIT</w:t>
+      </w:r>
+    </w:p>
+    <w:p>
+      <w:pPr>
+        <w:pStyle w:val="a3"/>
+        <w:numPr>
+          <w:ilvl w:val="0"/>
+          <w:numId w:val="2"/>
+        </w:numPr>
+        <w:ind w:leftChars="0"/>
+        <w:jc w:val="both"/>
+        <w:rPr>
+          <w:rFonts w:hint="eastAsia"/>
+          <w:sz w:val="20"/>
+        </w:rPr>
+      </w:pPr>
+      <w:r>
+        <w:rPr>
+          <w:rFonts w:hint="eastAsia"/>
+          <w:sz w:val="20"/>
+        </w:rPr>
+        <w:t>DEVICE_LOCAL_BIT</w:t>
+      </w:r>
+      <w:r>
+        <w:rPr>
+          <w:rFonts w:hint="eastAsia"/>
+          <w:sz w:val="20"/>
+        </w:rPr>
+        <w:t xml:space="preserve"> | </w:t>
+      </w:r>
+      <w:r>
+        <w:rPr>
+          <w:rFonts w:hint="eastAsia"/>
+          <w:sz w:val="20"/>
+        </w:rPr>
+        <w:t>HOST_VISIBLE_BIT</w:t>
+      </w:r>
+      <w:r>
+        <w:rPr>
+          <w:rFonts w:hint="eastAsia"/>
+          <w:sz w:val="20"/>
+        </w:rPr>
+        <w:t>(AMD only. 256MB on windows.)</w:t>
+      </w:r>
+    </w:p>
+    <w:p>
+      <w:pPr>
+        <w:rPr>
+          <w:sz w:val="20"/>
+        </w:rPr>
       </w:pPr>
     </w:p>
     <w:p>
@@ -1150,6 +1636,7 @@
         </w:numPr>
         <w:ind w:leftChars="0"/>
         <w:rPr>
+          <w:rFonts w:hint="eastAsia"/>
           <w:sz w:val="28"/>
         </w:rPr>
       </w:pPr>
@@ -1163,15 +1650,331 @@
     </w:p>
     <w:p>
       <w:pPr>
-        <w:ind w:firstLineChars="118" w:firstLine="283"/>
-        <w:rPr>
-          <w:rFonts w:hint="eastAsia"/>
-        </w:rPr>
-      </w:pPr>
-    </w:p>
-    <w:p>
-      <w:pPr>
-        <w:ind w:firstLineChars="118" w:firstLine="283"/>
+        <w:rPr>
+          <w:rFonts w:hint="eastAsia"/>
+          <w:sz w:val="20"/>
+        </w:rPr>
+      </w:pPr>
+    </w:p>
+    <w:p>
+      <w:pPr>
+        <w:ind w:firstLineChars="118" w:firstLine="236"/>
+        <w:jc w:val="both"/>
+        <w:rPr>
+          <w:rFonts w:hint="eastAsia"/>
+          <w:sz w:val="20"/>
+        </w:rPr>
+      </w:pPr>
+      <w:r>
+        <w:rPr>
+          <w:rFonts w:hint="eastAsia"/>
+          <w:sz w:val="20"/>
+        </w:rPr>
+        <w:t>He</w:t>
+      </w:r>
+      <w:r>
+        <w:rPr>
+          <w:rFonts w:hint="eastAsia"/>
+          <w:sz w:val="20"/>
+        </w:rPr>
+        <w:t>ap is the pool that is used to store</w:t>
+      </w:r>
+      <w:r>
+        <w:rPr>
+          <w:rFonts w:hint="eastAsia"/>
+          <w:sz w:val="20"/>
+        </w:rPr>
+        <w:t xml:space="preserve"> memor</w:t>
+      </w:r>
+      <w:r>
+        <w:rPr>
+          <w:rFonts w:hint="eastAsia"/>
+          <w:sz w:val="20"/>
+        </w:rPr>
+        <w:t>y. And the</w:t>
+      </w:r>
+      <w:r>
+        <w:rPr>
+          <w:rFonts w:hint="eastAsia"/>
+          <w:sz w:val="20"/>
+        </w:rPr>
+        <w:t xml:space="preserve"> number of heaps is different between different device</w:t>
+      </w:r>
+      <w:r>
+        <w:rPr>
+          <w:rFonts w:hint="eastAsia"/>
+          <w:sz w:val="20"/>
+        </w:rPr>
+        <w:t>s</w:t>
+      </w:r>
+      <w:r>
+        <w:rPr>
+          <w:rFonts w:hint="eastAsia"/>
+          <w:sz w:val="20"/>
+        </w:rPr>
+        <w:t>.</w:t>
+      </w:r>
+      <w:r>
+        <w:rPr>
+          <w:rFonts w:hint="eastAsia"/>
+          <w:sz w:val="20"/>
+        </w:rPr>
+        <w:t xml:space="preserve"> Each heap keeps particular </w:t>
+      </w:r>
+      <w:r>
+        <w:rPr>
+          <w:sz w:val="20"/>
+        </w:rPr>
+        <w:t>type</w:t>
+      </w:r>
+      <w:r>
+        <w:rPr>
+          <w:rFonts w:hint="eastAsia"/>
+          <w:sz w:val="20"/>
+        </w:rPr>
+        <w:t xml:space="preserve"> memory.</w:t>
+      </w:r>
+      <w:r>
+        <w:rPr>
+          <w:rFonts w:hint="eastAsia"/>
+          <w:sz w:val="20"/>
+        </w:rPr>
+        <w:t xml:space="preserve"> For example, there are two heaps in my PC that it use 16GB RAM and graphics card Nvidia 1060 6GB. </w:t>
+      </w:r>
+      <w:r>
+        <w:rPr>
+          <w:rFonts w:hint="eastAsia"/>
+          <w:sz w:val="20"/>
+        </w:rPr>
+        <w:t>All memory type related with host memory is allocated from heap which size is approximately with DRAM.</w:t>
+      </w:r>
+      <w:r>
+        <w:rPr>
+          <w:rFonts w:hint="eastAsia"/>
+          <w:sz w:val="20"/>
+        </w:rPr>
+        <w:t xml:space="preserve"> And all memory type related with </w:t>
+      </w:r>
+      <w:r>
+        <w:rPr>
+          <w:rFonts w:hint="eastAsia"/>
+          <w:sz w:val="20"/>
+        </w:rPr>
+        <w:t>device local memory is allocated from heap whic</w:t>
+      </w:r>
+      <w:r>
+        <w:rPr>
+          <w:rFonts w:hint="eastAsia"/>
+          <w:sz w:val="20"/>
+        </w:rPr>
+        <w:t>h size is approximately with</w:t>
+      </w:r>
+      <w:r>
+        <w:rPr>
+          <w:rFonts w:hint="eastAsia"/>
+          <w:sz w:val="20"/>
+        </w:rPr>
+        <w:t xml:space="preserve"> graphics cards.</w:t>
+      </w:r>
+    </w:p>
+    <w:p>
+      <w:pPr>
+        <w:ind w:firstLineChars="118" w:firstLine="236"/>
+        <w:rPr>
+          <w:rFonts w:hint="eastAsia"/>
+          <w:sz w:val="20"/>
+        </w:rPr>
+      </w:pPr>
+      <w:r>
+        <w:rPr>
+          <w:rFonts w:hint="eastAsia"/>
+          <w:sz w:val="20"/>
+        </w:rPr>
+        <w:t>There are three heap flag in Vulkan :</w:t>
+      </w:r>
+    </w:p>
+    <w:p>
+      <w:pPr>
+        <w:pStyle w:val="a3"/>
+        <w:numPr>
+          <w:ilvl w:val="0"/>
+          <w:numId w:val="2"/>
+        </w:numPr>
+        <w:ind w:leftChars="0"/>
+        <w:rPr>
+          <w:rFonts w:hint="eastAsia"/>
+          <w:sz w:val="20"/>
+        </w:rPr>
+      </w:pPr>
+      <w:r>
+        <w:rPr>
+          <w:rFonts w:hint="eastAsia"/>
+          <w:b/>
+          <w:sz w:val="20"/>
+        </w:rPr>
+        <w:t>0 :</w:t>
+      </w:r>
+      <w:r>
+        <w:rPr>
+          <w:rFonts w:hint="eastAsia"/>
+          <w:sz w:val="20"/>
+        </w:rPr>
+        <w:t xml:space="preserve"> DRAM heap.</w:t>
+      </w:r>
+    </w:p>
+    <w:p>
+      <w:pPr>
+        <w:pStyle w:val="a3"/>
+        <w:numPr>
+          <w:ilvl w:val="0"/>
+          <w:numId w:val="2"/>
+        </w:numPr>
+        <w:ind w:leftChars="0"/>
+        <w:rPr>
+          <w:rFonts w:hint="eastAsia"/>
+          <w:sz w:val="20"/>
+          <w:szCs w:val="20"/>
+        </w:rPr>
+      </w:pPr>
+      <w:r>
+        <w:rPr>
+          <w:rStyle w:val="HTML"/>
+          <w:rFonts w:asciiTheme="minorHAnsi" w:hAnsiTheme="minorHAnsi" w:cs="Consolas"/>
+          <w:b/>
+          <w:sz w:val="20"/>
+          <w:szCs w:val="20"/>
+          <w:shd w:val="clear" w:color="auto" w:fill="FFFFFF"/>
+        </w:rPr>
+        <w:t>VK_MEMORY_HEAP_DEVICE_LOCAL_BIT</w:t>
+      </w:r>
+      <w:r>
+        <w:rPr>
+          <w:rFonts w:cs="Arial"/>
+          <w:sz w:val="20"/>
+          <w:szCs w:val="20"/>
+          <w:shd w:val="clear" w:color="auto" w:fill="FFFFFF"/>
+        </w:rPr>
+        <w:t> </w:t>
+      </w:r>
+      <w:r>
+        <w:rPr>
+          <w:rFonts w:cs="Arial" w:hint="eastAsia"/>
+          <w:b/>
+          <w:sz w:val="20"/>
+          <w:szCs w:val="20"/>
+          <w:shd w:val="clear" w:color="auto" w:fill="FFFFFF"/>
+        </w:rPr>
+        <w:t>:</w:t>
+      </w:r>
+      <w:r>
+        <w:rPr>
+          <w:rFonts w:cs="Arial" w:hint="eastAsia"/>
+          <w:sz w:val="20"/>
+          <w:szCs w:val="20"/>
+          <w:shd w:val="clear" w:color="auto" w:fill="FFFFFF"/>
+        </w:rPr>
+        <w:t xml:space="preserve"> Video memory heap.</w:t>
+      </w:r>
+    </w:p>
+    <w:p>
+      <w:pPr>
+        <w:pStyle w:val="a3"/>
+        <w:numPr>
+          <w:ilvl w:val="0"/>
+          <w:numId w:val="2"/>
+        </w:numPr>
+        <w:ind w:leftChars="0"/>
+        <w:rPr>
+          <w:rFonts w:hint="eastAsia"/>
+          <w:b/>
+          <w:sz w:val="20"/>
+          <w:szCs w:val="20"/>
+        </w:rPr>
+      </w:pPr>
+      <w:r>
+        <w:rPr>
+          <w:b/>
+          <w:sz w:val="20"/>
+          <w:szCs w:val="20"/>
+        </w:rPr>
+        <w:t>VK_MEMORY_HEAP_MULTI_INSTANCE_BIT</w:t>
+      </w:r>
+      <w:r>
+        <w:rPr>
+          <w:rFonts w:hint="eastAsia"/>
+          <w:b/>
+          <w:sz w:val="20"/>
+          <w:szCs w:val="20"/>
+        </w:rPr>
+        <w:t>:</w:t>
+      </w:r>
+      <w:r>
+        <w:rPr>
+          <w:rFonts w:hint="eastAsia"/>
+          <w:b/>
+          <w:sz w:val="20"/>
+          <w:szCs w:val="20"/>
+        </w:rPr>
+        <w:t xml:space="preserve"> </w:t>
+      </w:r>
+      <w:r>
+        <w:rPr>
+          <w:rFonts w:cs="Arial" w:hint="eastAsia"/>
+          <w:sz w:val="20"/>
+          <w:szCs w:val="20"/>
+          <w:shd w:val="clear" w:color="auto" w:fill="FFFFFF"/>
+        </w:rPr>
+        <w:t>Video memory heap</w:t>
+      </w:r>
+      <w:r>
+        <w:rPr>
+          <w:rFonts w:cs="Arial" w:hint="eastAsia"/>
+          <w:sz w:val="20"/>
+          <w:szCs w:val="20"/>
+          <w:shd w:val="clear" w:color="auto" w:fill="FFFFFF"/>
+        </w:rPr>
+        <w:t>.</w:t>
+      </w:r>
+      <w:r>
+        <w:rPr>
+          <w:rFonts w:hint="eastAsia"/>
+          <w:sz w:val="20"/>
+          <w:szCs w:val="20"/>
+        </w:rPr>
+        <w:t xml:space="preserve"> Allocate this memory at all </w:t>
+      </w:r>
+      <w:r>
+        <w:rPr>
+          <w:rFonts w:hint="eastAsia"/>
+          <w:sz w:val="20"/>
+          <w:szCs w:val="20"/>
+        </w:rPr>
+        <w:t xml:space="preserve">graphics </w:t>
+      </w:r>
+      <w:r>
+        <w:rPr>
+          <w:rFonts w:hint="eastAsia"/>
+          <w:sz w:val="20"/>
+          <w:szCs w:val="20"/>
+        </w:rPr>
+        <w:t>devices.</w:t>
+      </w:r>
+      <w:r>
+        <w:rPr>
+          <w:rFonts w:hint="eastAsia"/>
+          <w:sz w:val="20"/>
+          <w:szCs w:val="20"/>
+        </w:rPr>
+        <w:t>(SLI ????)</w:t>
+      </w:r>
+    </w:p>
+    <w:p>
+      <w:pPr>
+        <w:rPr>
+          <w:b/>
+          <w:sz w:val="20"/>
+          <w:szCs w:val="20"/>
+        </w:rPr>
       </w:pPr>
     </w:p>
     <w:p>
@@ -1192,21 +1995,222 @@
           <w:rFonts w:hint="eastAsia"/>
           <w:sz w:val="28"/>
         </w:rPr>
-        <w:t>Device</w:t>
+        <w:t xml:space="preserve">Memory </w:t>
       </w:r>
       <w:r>
         <w:rPr>
           <w:rFonts w:hint="eastAsia"/>
           <w:sz w:val="28"/>
         </w:rPr>
-        <w:t xml:space="preserve"> Memory Creation</w:t>
-      </w:r>
-    </w:p>
-    <w:p>
-      <w:pPr>
-        <w:ind w:leftChars="118" w:left="283"/>
-        <w:rPr>
-          <w:sz w:val="28"/>
+        <w:t>Type and Heap in Vulkan</w:t>
+      </w:r>
+    </w:p>
+    <w:p>
+      <w:pPr>
+        <w:ind w:rightChars="-24" w:right="-58" w:firstLineChars="142" w:firstLine="284"/>
+        <w:rPr>
+          <w:rFonts w:hint="eastAsia"/>
+          <w:sz w:val="20"/>
+        </w:rPr>
+      </w:pPr>
+    </w:p>
+    <w:p>
+      <w:pPr>
+        <w:ind w:rightChars="-24" w:right="-58" w:firstLineChars="142" w:firstLine="284"/>
+        <w:rPr>
+          <w:rFonts w:hint="eastAsia"/>
+          <w:sz w:val="20"/>
+          <w:szCs w:val="20"/>
+        </w:rPr>
+      </w:pPr>
+      <w:r>
+        <w:rPr>
+          <w:rFonts w:hint="eastAsia"/>
+          <w:sz w:val="20"/>
+          <w:szCs w:val="20"/>
+        </w:rPr>
+        <w:t xml:space="preserve">We can get memory information from physical device. API </w:t>
+      </w:r>
+      <w:r>
+        <w:rPr>
+          <w:rFonts w:cs="MingLiU"/>
+          <w:b/>
+          <w:color w:val="C2D69B" w:themeColor="accent3" w:themeTint="99"/>
+          <w:kern w:val="0"/>
+          <w:sz w:val="20"/>
+          <w:szCs w:val="20"/>
+        </w:rPr>
+        <w:t>vkGetPhysicalDeviceMemoryProperties</w:t>
+      </w:r>
+      <w:r>
+        <w:rPr>
+          <w:rFonts w:hint="eastAsia"/>
+          <w:color w:val="C2D69B" w:themeColor="accent3" w:themeTint="99"/>
+          <w:sz w:val="20"/>
+          <w:szCs w:val="20"/>
+        </w:rPr>
+        <w:t xml:space="preserve"> </w:t>
+      </w:r>
+      <w:r>
+        <w:rPr>
+          <w:rFonts w:hint="eastAsia"/>
+          <w:sz w:val="20"/>
+          <w:szCs w:val="20"/>
+        </w:rPr>
+        <w:t>is used to get all supported</w:t>
+      </w:r>
+      <w:r>
+        <w:rPr>
+          <w:rFonts w:hint="eastAsia"/>
+          <w:b/>
+          <w:sz w:val="20"/>
+          <w:szCs w:val="20"/>
+        </w:rPr>
+        <w:t xml:space="preserve"> memory type</w:t>
+      </w:r>
+      <w:r>
+        <w:rPr>
+          <w:rFonts w:hint="eastAsia"/>
+          <w:b/>
+          <w:sz w:val="20"/>
+          <w:szCs w:val="20"/>
+        </w:rPr>
+        <w:t>s</w:t>
+      </w:r>
+      <w:r>
+        <w:rPr>
+          <w:rFonts w:hint="eastAsia"/>
+          <w:sz w:val="20"/>
+          <w:szCs w:val="20"/>
+        </w:rPr>
+        <w:t xml:space="preserve"> and </w:t>
+      </w:r>
+      <w:r>
+        <w:rPr>
+          <w:rFonts w:hint="eastAsia"/>
+          <w:b/>
+          <w:sz w:val="20"/>
+          <w:szCs w:val="20"/>
+        </w:rPr>
+        <w:t>heaps</w:t>
+      </w:r>
+      <w:r>
+        <w:rPr>
+          <w:rFonts w:hint="eastAsia"/>
+          <w:sz w:val="20"/>
+          <w:szCs w:val="20"/>
+        </w:rPr>
+        <w:t xml:space="preserve"> in this graphics device. The input </w:t>
+      </w:r>
+      <w:r>
+        <w:rPr>
+          <w:rFonts w:hint="eastAsia"/>
+          <w:sz w:val="20"/>
+          <w:szCs w:val="20"/>
+        </w:rPr>
+        <w:t xml:space="preserve">of the API </w:t>
+      </w:r>
+      <w:r>
+        <w:rPr>
+          <w:rFonts w:hint="eastAsia"/>
+          <w:sz w:val="20"/>
+          <w:szCs w:val="20"/>
+        </w:rPr>
+        <w:t xml:space="preserve">is structure </w:t>
+      </w:r>
+      <w:r>
+        <w:rPr>
+          <w:b/>
+          <w:color w:val="C2D69B" w:themeColor="accent3" w:themeTint="99"/>
+          <w:sz w:val="20"/>
+          <w:szCs w:val="20"/>
+        </w:rPr>
+        <w:t>VkPhysicalDeviceMemoryProperties</w:t>
+      </w:r>
+      <w:r>
+        <w:rPr>
+          <w:rFonts w:hint="eastAsia"/>
+          <w:sz w:val="20"/>
+          <w:szCs w:val="20"/>
+        </w:rPr>
+        <w:t>. In the structure, we can see what</w:t>
+      </w:r>
+      <w:r>
+        <w:rPr>
+          <w:rFonts w:hint="eastAsia"/>
+          <w:b/>
+          <w:sz w:val="20"/>
+          <w:szCs w:val="20"/>
+        </w:rPr>
+        <w:t xml:space="preserve"> memory type will be allocated from which heap</w:t>
+      </w:r>
+      <w:r>
+        <w:rPr>
+          <w:rFonts w:hint="eastAsia"/>
+          <w:b/>
+          <w:sz w:val="20"/>
+          <w:szCs w:val="20"/>
+        </w:rPr>
+        <w:t xml:space="preserve">, </w:t>
+      </w:r>
+      <w:r>
+        <w:rPr>
+          <w:rFonts w:hint="eastAsia"/>
+          <w:sz w:val="20"/>
+          <w:szCs w:val="20"/>
+        </w:rPr>
+        <w:t>a</w:t>
+      </w:r>
+      <w:r>
+        <w:rPr>
+          <w:rFonts w:hint="eastAsia"/>
+          <w:sz w:val="20"/>
+          <w:szCs w:val="20"/>
+        </w:rPr>
+        <w:t>nd</w:t>
+      </w:r>
+      <w:r>
+        <w:rPr>
+          <w:rFonts w:hint="eastAsia"/>
+          <w:b/>
+          <w:sz w:val="20"/>
+          <w:szCs w:val="20"/>
+        </w:rPr>
+        <w:t xml:space="preserve"> heap size and </w:t>
+      </w:r>
+      <w:r>
+        <w:rPr>
+          <w:rFonts w:hint="eastAsia"/>
+          <w:b/>
+          <w:sz w:val="20"/>
+          <w:szCs w:val="20"/>
+        </w:rPr>
+        <w:t xml:space="preserve">its </w:t>
+      </w:r>
+      <w:r>
+        <w:rPr>
+          <w:rFonts w:hint="eastAsia"/>
+          <w:b/>
+          <w:sz w:val="20"/>
+          <w:szCs w:val="20"/>
+        </w:rPr>
+        <w:t>property</w:t>
+      </w:r>
+      <w:r>
+        <w:rPr>
+          <w:rFonts w:hint="eastAsia"/>
+          <w:sz w:val="20"/>
+          <w:szCs w:val="20"/>
+        </w:rPr>
+        <w:t>.</w:t>
+      </w:r>
+    </w:p>
+    <w:p>
+      <w:pPr>
+        <w:ind w:rightChars="-24" w:right="-58" w:firstLineChars="142" w:firstLine="284"/>
+        <w:rPr>
+          <w:rFonts w:hint="eastAsia"/>
+          <w:sz w:val="20"/>
         </w:rPr>
       </w:pPr>
     </w:p>
@@ -1227,8 +2231,46 @@
           <w:rFonts w:hint="eastAsia"/>
           <w:sz w:val="28"/>
         </w:rPr>
-        <w:t>Data transfer</w:t>
-      </w:r>
+        <w:t>Buffer</w:t>
+      </w:r>
+      <w:r>
+        <w:rPr>
+          <w:rFonts w:hint="eastAsia"/>
+          <w:sz w:val="28"/>
+        </w:rPr>
+        <w:t xml:space="preserve"> Creation</w:t>
+      </w:r>
+      <w:r>
+        <w:rPr>
+          <w:rFonts w:hint="eastAsia"/>
+          <w:sz w:val="28"/>
+        </w:rPr>
+        <w:t xml:space="preserve"> in Vulkan</w:t>
+      </w:r>
+    </w:p>
+    <w:p>
+      <w:pPr>
+        <w:rPr>
+          <w:rFonts w:hint="eastAsia"/>
+          <w:sz w:val="20"/>
+        </w:rPr>
+      </w:pPr>
+    </w:p>
+    <w:p>
+      <w:pPr>
+        <w:ind w:firstLineChars="142" w:firstLine="284"/>
+        <w:rPr>
+          <w:rFonts w:hint="eastAsia"/>
+          <w:sz w:val="20"/>
+        </w:rPr>
+      </w:pPr>
+    </w:p>
+    <w:p>
+      <w:pPr>
+        <w:rPr>
+          <w:sz w:val="20"/>
+        </w:rPr>
+      </w:pPr>
     </w:p>
     <w:p>
       <w:pPr>
@@ -1248,8 +2290,34 @@
           <w:rFonts w:hint="eastAsia"/>
           <w:sz w:val="28"/>
         </w:rPr>
-        <w:t>Compare with OpenGL</w:t>
-      </w:r>
+        <w:lastRenderedPageBreak/>
+        <w:t>Data transfer</w:t>
+      </w:r>
+    </w:p>
+    <w:p>
+      <w:pPr>
+        <w:rPr>
+          <w:rFonts w:hint="eastAsia"/>
+          <w:sz w:val="20"/>
+        </w:rPr>
+      </w:pPr>
+    </w:p>
+    <w:p>
+      <w:pPr>
+        <w:rPr>
+          <w:rFonts w:hint="eastAsia"/>
+          <w:sz w:val="20"/>
+        </w:rPr>
+      </w:pPr>
+      <w:bookmarkStart w:id="0" w:name="_GoBack"/>
+      <w:bookmarkEnd w:id="0"/>
+    </w:p>
+    <w:p>
+      <w:pPr>
+        <w:rPr>
+          <w:sz w:val="20"/>
+        </w:rPr>
+      </w:pPr>
     </w:p>
     <w:p>
       <w:pPr>
@@ -1260,7 +2328,26 @@
         </w:numPr>
         <w:ind w:leftChars="0"/>
         <w:rPr>
-          <w:rFonts w:hint="eastAsia"/>
+          <w:sz w:val="28"/>
+        </w:rPr>
+      </w:pPr>
+      <w:r>
+        <w:rPr>
+          <w:rFonts w:hint="eastAsia"/>
+          <w:sz w:val="28"/>
+        </w:rPr>
+        <w:t>Compare with OpenGL</w:t>
+      </w:r>
+    </w:p>
+    <w:p>
+      <w:pPr>
+        <w:pStyle w:val="a3"/>
+        <w:numPr>
+          <w:ilvl w:val="0"/>
+          <w:numId w:val="1"/>
+        </w:numPr>
+        <w:ind w:leftChars="0"/>
+        <w:rPr>
           <w:sz w:val="28"/>
         </w:rPr>
       </w:pPr>
@@ -1276,15 +2363,18 @@
       <w:pPr>
         <w:pStyle w:val="a3"/>
         <w:ind w:leftChars="0" w:left="0" w:rightChars="35" w:right="84"/>
-        <w:rPr>
-          <w:rFonts w:hint="eastAsia"/>
-        </w:rPr>
       </w:pPr>
       <w:r>
         <w:rPr>
           <w:rFonts w:hint="eastAsia"/>
         </w:rPr>
         <w:t xml:space="preserve">[1] </w:t>
+      </w:r>
+      <w:r>
+        <w:rPr>
+          <w:rFonts w:hint="eastAsia"/>
+        </w:rPr>
+        <w:t xml:space="preserve">Khronos PPT </w:t>
       </w:r>
       <w:hyperlink r:id="rId6" w:history="1">
         <w:r>
@@ -1299,24 +2389,30 @@
       <w:pPr>
         <w:pStyle w:val="a3"/>
         <w:ind w:leftChars="0" w:left="0" w:rightChars="35" w:right="84"/>
-        <w:rPr>
-          <w:rFonts w:hint="eastAsia"/>
-        </w:rPr>
       </w:pPr>
       <w:r>
         <w:rPr>
           <w:rFonts w:hint="eastAsia"/>
         </w:rPr>
         <w:t>[2]</w:t>
+      </w:r>
+      <w:r>
+        <w:rPr>
+          <w:rFonts w:hint="eastAsia"/>
+        </w:rPr>
+        <w:t xml:space="preserve"> Nvidia </w:t>
+      </w:r>
+      <w:r>
+        <w:rPr>
+          <w:rFonts w:hint="eastAsia"/>
+        </w:rPr>
+        <w:t>Vulkan</w:t>
       </w:r>
     </w:p>
     <w:p>
       <w:pPr>
         <w:pStyle w:val="a3"/>
         <w:ind w:leftChars="0" w:left="0" w:rightChars="35" w:right="84"/>
-        <w:rPr>
-          <w:rFonts w:hint="eastAsia"/>
-        </w:rPr>
       </w:pPr>
       <w:hyperlink r:id="rId7" w:history="1">
         <w:r>
@@ -1331,24 +2427,24 @@
       <w:pPr>
         <w:pStyle w:val="a3"/>
         <w:ind w:leftChars="0" w:left="0" w:rightChars="35" w:right="84"/>
-        <w:rPr>
-          <w:rFonts w:hint="eastAsia"/>
-        </w:rPr>
       </w:pPr>
       <w:r>
         <w:rPr>
           <w:rFonts w:hint="eastAsia"/>
         </w:rPr>
         <w:t>[3]</w:t>
+      </w:r>
+      <w:r>
+        <w:rPr>
+          <w:rFonts w:hint="eastAsia"/>
+        </w:rPr>
+        <w:t xml:space="preserve"> AMD Vulkan</w:t>
       </w:r>
     </w:p>
     <w:p>
       <w:pPr>
         <w:pStyle w:val="a3"/>
         <w:ind w:leftChars="0" w:left="0" w:rightChars="35" w:right="84"/>
-        <w:rPr>
-          <w:rFonts w:hint="eastAsia"/>
-        </w:rPr>
       </w:pPr>
       <w:hyperlink r:id="rId8" w:history="1">
         <w:r>
@@ -1364,18 +2460,33 @@
         <w:pStyle w:val="a3"/>
         <w:ind w:leftChars="0" w:left="0" w:rightChars="35" w:right="84"/>
         <w:rPr>
+          <w:rFonts w:hint="eastAsia"/>
+        </w:rPr>
+      </w:pPr>
+      <w:r>
+        <w:rPr>
+          <w:rFonts w:hint="eastAsia"/>
+        </w:rPr>
+        <w:t>[4]</w:t>
+      </w:r>
+      <w:r>
+        <w:t xml:space="preserve"> </w:t>
+      </w:r>
+      <w:r>
+        <w:rPr>
+          <w:rFonts w:hint="eastAsia"/>
+        </w:rPr>
+        <w:t>OpenGL Insight</w:t>
+      </w:r>
+    </w:p>
+    <w:p>
+      <w:pPr>
+        <w:pStyle w:val="a3"/>
+        <w:ind w:leftChars="0" w:left="0" w:rightChars="35" w:right="84"/>
+        <w:rPr>
           <w:sz w:val="28"/>
         </w:rPr>
       </w:pPr>
-      <w:r>
-        <w:rPr>
-          <w:rFonts w:hint="eastAsia"/>
-        </w:rPr>
-        <w:t>[4]</w:t>
-      </w:r>
-      <w:r>
-        <w:t xml:space="preserve"> </w:t>
-      </w:r>
       <w:hyperlink r:id="rId9" w:history="1">
         <w:r>
           <w:rPr>
@@ -1780,6 +2891,7 @@
   <w:style w:type="character" w:default="1" w:styleId="a0">
     <w:name w:val="Default Paragraph Font"/>
     <w:uiPriority w:val="1"/>
+    <w:semiHidden/>
     <w:unhideWhenUsed/>
   </w:style>
   <w:style w:type="table" w:default="1" w:styleId="a1">
@@ -1846,6 +2958,31 @@
     <w:rPr>
       <w:color w:val="0000FF"/>
       <w:u w:val="single"/>
+    </w:rPr>
+  </w:style>
+  <w:style w:type="character" w:styleId="a6">
+    <w:name w:val="FollowedHyperlink"/>
+    <w:basedOn w:val="a0"/>
+    <w:uiPriority w:val="99"/>
+    <w:semiHidden/>
+    <w:unhideWhenUsed/>
+    <w:rsid w:val="00466F61"/>
+    <w:rPr>
+      <w:color w:val="800080" w:themeColor="followedHyperlink"/>
+      <w:u w:val="single"/>
+    </w:rPr>
+  </w:style>
+  <w:style w:type="character" w:styleId="HTML">
+    <w:name w:val="HTML Code"/>
+    <w:basedOn w:val="a0"/>
+    <w:uiPriority w:val="99"/>
+    <w:semiHidden/>
+    <w:unhideWhenUsed/>
+    <w:rsid w:val="00905C70"/>
+    <w:rPr>
+      <w:rFonts w:ascii="細明體" w:eastAsia="細明體" w:hAnsi="細明體" w:cs="細明體"/>
+      <w:sz w:val="24"/>
+      <w:szCs w:val="24"/>
     </w:rPr>
   </w:style>
 </w:styles>
@@ -2014,6 +3151,7 @@
   <w:style w:type="character" w:default="1" w:styleId="a0">
     <w:name w:val="Default Paragraph Font"/>
     <w:uiPriority w:val="1"/>
+    <w:semiHidden/>
     <w:unhideWhenUsed/>
   </w:style>
   <w:style w:type="table" w:default="1" w:styleId="a1">
@@ -2080,6 +3218,31 @@
     <w:rPr>
       <w:color w:val="0000FF"/>
       <w:u w:val="single"/>
+    </w:rPr>
+  </w:style>
+  <w:style w:type="character" w:styleId="a6">
+    <w:name w:val="FollowedHyperlink"/>
+    <w:basedOn w:val="a0"/>
+    <w:uiPriority w:val="99"/>
+    <w:semiHidden/>
+    <w:unhideWhenUsed/>
+    <w:rsid w:val="00466F61"/>
+    <w:rPr>
+      <w:color w:val="800080" w:themeColor="followedHyperlink"/>
+      <w:u w:val="single"/>
+    </w:rPr>
+  </w:style>
+  <w:style w:type="character" w:styleId="HTML">
+    <w:name w:val="HTML Code"/>
+    <w:basedOn w:val="a0"/>
+    <w:uiPriority w:val="99"/>
+    <w:semiHidden/>
+    <w:unhideWhenUsed/>
+    <w:rsid w:val="00905C70"/>
+    <w:rPr>
+      <w:rFonts w:ascii="細明體" w:eastAsia="細明體" w:hAnsi="細明體" w:cs="細明體"/>
+      <w:sz w:val="24"/>
+      <w:szCs w:val="24"/>
     </w:rPr>
   </w:style>
 </w:styles>

</xml_diff>

<commit_message>
[mod] Add buffer transfer to Vulkan-DeviceMemory.docx
</commit_message>
<xml_diff>
--- a/Doc/Note/Vulkan/Vulkan-DeviceMemory.docx
+++ b/Doc/Note/Vulkan/Vulkan-DeviceMemory.docx
@@ -1,6 +1,6 @@
 
 <file path=word/document.xml><?xml version="1.0" encoding="utf-8"?>
-<w:document xmlns:wpc="http://schemas.microsoft.com/office/word/2010/wordprocessingCanvas" xmlns:mc="http://schemas.openxmlformats.org/markup-compatibility/2006" xmlns:o="urn:schemas-microsoft-com:office:office" xmlns:r="http://schemas.openxmlformats.org/officeDocument/2006/relationships" xmlns:m="http://schemas.openxmlformats.org/officeDocument/2006/math" xmlns:v="urn:schemas-microsoft-com:vml" xmlns:wp14="http://schemas.microsoft.com/office/word/2010/wordprocessingDrawing" xmlns:wp="http://schemas.openxmlformats.org/drawingml/2006/wordprocessingDrawing" xmlns:w10="urn:schemas-microsoft-com:office:word" xmlns:w="http://schemas.openxmlformats.org/wordprocessingml/2006/main" xmlns:w14="http://schemas.microsoft.com/office/word/2010/wordml" xmlns:wpg="http://schemas.microsoft.com/office/word/2010/wordprocessingGroup" xmlns:wpi="http://schemas.microsoft.com/office/word/2010/wordprocessingInk" xmlns:wne="http://schemas.microsoft.com/office/word/2006/wordml" xmlns:wps="http://schemas.microsoft.com/office/word/2010/wordprocessingShape" mc:Ignorable="w14 wp14">
+<w:document xmlns:wpc="http://schemas.microsoft.com/office/word/2010/wordprocessingCanvas" xmlns:cx="http://schemas.microsoft.com/office/drawing/2014/chartex" xmlns:cx1="http://schemas.microsoft.com/office/drawing/2015/9/8/chartex" xmlns:cx2="http://schemas.microsoft.com/office/drawing/2015/10/21/chartex" xmlns:cx3="http://schemas.microsoft.com/office/drawing/2016/5/9/chartex" xmlns:cx4="http://schemas.microsoft.com/office/drawing/2016/5/10/chartex" xmlns:cx5="http://schemas.microsoft.com/office/drawing/2016/5/11/chartex" xmlns:cx6="http://schemas.microsoft.com/office/drawing/2016/5/12/chartex" xmlns:cx7="http://schemas.microsoft.com/office/drawing/2016/5/13/chartex" xmlns:cx8="http://schemas.microsoft.com/office/drawing/2016/5/14/chartex" xmlns:mc="http://schemas.openxmlformats.org/markup-compatibility/2006" xmlns:aink="http://schemas.microsoft.com/office/drawing/2016/ink" xmlns:am3d="http://schemas.microsoft.com/office/drawing/2017/model3d" xmlns:o="urn:schemas-microsoft-com:office:office" xmlns:r="http://schemas.openxmlformats.org/officeDocument/2006/relationships" xmlns:m="http://schemas.openxmlformats.org/officeDocument/2006/math" xmlns:v="urn:schemas-microsoft-com:vml" xmlns:wp14="http://schemas.microsoft.com/office/word/2010/wordprocessingDrawing" xmlns:wp="http://schemas.openxmlformats.org/drawingml/2006/wordprocessingDrawing" xmlns:w10="urn:schemas-microsoft-com:office:word" xmlns:w="http://schemas.openxmlformats.org/wordprocessingml/2006/main" xmlns:w14="http://schemas.microsoft.com/office/word/2010/wordml" xmlns:w15="http://schemas.microsoft.com/office/word/2012/wordml" xmlns:w16cid="http://schemas.microsoft.com/office/word/2016/wordml/cid" xmlns:w16se="http://schemas.microsoft.com/office/word/2015/wordml/symex" xmlns:wpg="http://schemas.microsoft.com/office/word/2010/wordprocessingGroup" xmlns:wpi="http://schemas.microsoft.com/office/word/2010/wordprocessingInk" xmlns:wne="http://schemas.microsoft.com/office/word/2006/wordml" xmlns:wps="http://schemas.microsoft.com/office/word/2010/wordprocessingShape" mc:Ignorable="w14 w15 w16se w16cid wp14">
   <w:body>
     <w:p>
       <w:pPr>
@@ -379,7 +379,6 @@
     <w:p>
       <w:pPr>
         <w:rPr>
-          <w:rFonts w:hint="eastAsia"/>
           <w:sz w:val="20"/>
         </w:rPr>
       </w:pPr>
@@ -432,21 +431,38 @@
           <w:b/>
           <w:sz w:val="20"/>
         </w:rPr>
-        <w:t xml:space="preserve"> system memory</w:t>
-      </w:r>
-      <w:r>
-        <w:rPr>
-          <w:rFonts w:hint="eastAsia"/>
-          <w:sz w:val="20"/>
-        </w:rPr>
-        <w:t xml:space="preserve">, another is </w:t>
-      </w:r>
+        <w:t xml:space="preserve"> system </w:t>
+      </w:r>
+      <w:proofErr w:type="gramStart"/>
       <w:r>
         <w:rPr>
           <w:rFonts w:hint="eastAsia"/>
           <w:b/>
           <w:sz w:val="20"/>
         </w:rPr>
+        <w:t>memory</w:t>
+      </w:r>
+      <w:r>
+        <w:rPr>
+          <w:rFonts w:hint="eastAsia"/>
+          <w:sz w:val="20"/>
+        </w:rPr>
+        <w:t>,</w:t>
+      </w:r>
+      <w:proofErr w:type="gramEnd"/>
+      <w:r>
+        <w:rPr>
+          <w:rFonts w:hint="eastAsia"/>
+          <w:sz w:val="20"/>
+        </w:rPr>
+        <w:t xml:space="preserve"> another is </w:t>
+      </w:r>
+      <w:r>
+        <w:rPr>
+          <w:rFonts w:hint="eastAsia"/>
+          <w:b/>
+          <w:sz w:val="20"/>
+        </w:rPr>
         <w:t>video memory</w:t>
       </w:r>
       <w:r>
@@ -484,14 +500,30 @@
           <w:rFonts w:hint="eastAsia"/>
           <w:sz w:val="20"/>
         </w:rPr>
-        <w:t xml:space="preserve"> S</w:t>
-      </w:r>
-      <w:r>
-        <w:rPr>
-          <w:rFonts w:hint="eastAsia"/>
-          <w:sz w:val="20"/>
-        </w:rPr>
-        <w:t xml:space="preserve">o we can call memory allocated from video memory as </w:t>
+        <w:t xml:space="preserve"> </w:t>
+      </w:r>
+      <w:proofErr w:type="gramStart"/>
+      <w:r>
+        <w:rPr>
+          <w:rFonts w:hint="eastAsia"/>
+          <w:sz w:val="20"/>
+        </w:rPr>
+        <w:t>S</w:t>
+      </w:r>
+      <w:r>
+        <w:rPr>
+          <w:rFonts w:hint="eastAsia"/>
+          <w:sz w:val="20"/>
+        </w:rPr>
+        <w:t>o</w:t>
+      </w:r>
+      <w:proofErr w:type="gramEnd"/>
+      <w:r>
+        <w:rPr>
+          <w:rFonts w:hint="eastAsia"/>
+          <w:sz w:val="20"/>
+        </w:rPr>
+        <w:t xml:space="preserve"> we can call memory allocated from video memory as </w:t>
       </w:r>
       <w:r>
         <w:rPr>
@@ -625,7 +657,6 @@
         </w:numPr>
         <w:ind w:leftChars="0"/>
         <w:rPr>
-          <w:rFonts w:hint="eastAsia"/>
           <w:sz w:val="28"/>
         </w:rPr>
       </w:pPr>
@@ -650,7 +681,6 @@
         <w:ind w:leftChars="0" w:left="0" w:firstLineChars="118" w:firstLine="236"/>
         <w:jc w:val="both"/>
         <w:rPr>
-          <w:rFonts w:hint="eastAsia"/>
           <w:sz w:val="20"/>
         </w:rPr>
       </w:pPr>
@@ -687,7 +717,7 @@
       <w:tblPr>
         <w:tblStyle w:val="a4"/>
         <w:tblW w:w="8506" w:type="dxa"/>
-        <w:tblInd w:w="-34" w:type="dxa"/>
+        <w:jc w:val="center"/>
         <w:tblLook w:val="04A0" w:firstRow="1" w:lastRow="0" w:firstColumn="1" w:lastColumn="0" w:noHBand="0" w:noVBand="1"/>
       </w:tblPr>
       <w:tblGrid>
@@ -695,6 +725,9 @@
         <w:gridCol w:w="4208"/>
       </w:tblGrid>
       <w:tr>
+        <w:trPr>
+          <w:jc w:val="center"/>
+        </w:trPr>
         <w:tc>
           <w:tcPr>
             <w:tcW w:w="4298" w:type="dxa"/>
@@ -743,6 +776,9 @@
         </w:tc>
       </w:tr>
       <w:tr>
+        <w:trPr>
+          <w:jc w:val="center"/>
+        </w:trPr>
         <w:tc>
           <w:tcPr>
             <w:tcW w:w="4298" w:type="dxa"/>
@@ -861,6 +897,9 @@
         </w:tc>
       </w:tr>
       <w:tr>
+        <w:trPr>
+          <w:jc w:val="center"/>
+        </w:trPr>
         <w:tc>
           <w:tcPr>
             <w:tcW w:w="4298" w:type="dxa"/>
@@ -990,12 +1029,47 @@
                 <w:rFonts w:hint="eastAsia"/>
                 <w:sz w:val="20"/>
               </w:rPr>
-              <w:t>. So we need call flush after memcpy.</w:t>
+              <w:t xml:space="preserve">. </w:t>
+            </w:r>
+            <w:proofErr w:type="gramStart"/>
+            <w:r>
+              <w:rPr>
+                <w:rFonts w:hint="eastAsia"/>
+                <w:sz w:val="20"/>
+              </w:rPr>
+              <w:t>So</w:t>
+            </w:r>
+            <w:proofErr w:type="gramEnd"/>
+            <w:r>
+              <w:rPr>
+                <w:rFonts w:hint="eastAsia"/>
+                <w:sz w:val="20"/>
+              </w:rPr>
+              <w:t xml:space="preserve"> we need call flush after </w:t>
+            </w:r>
+            <w:proofErr w:type="spellStart"/>
+            <w:r>
+              <w:rPr>
+                <w:rFonts w:hint="eastAsia"/>
+                <w:sz w:val="20"/>
+              </w:rPr>
+              <w:t>memcpy</w:t>
+            </w:r>
+            <w:proofErr w:type="spellEnd"/>
+            <w:r>
+              <w:rPr>
+                <w:rFonts w:hint="eastAsia"/>
+                <w:sz w:val="20"/>
+              </w:rPr>
+              <w:t>.</w:t>
             </w:r>
           </w:p>
         </w:tc>
       </w:tr>
       <w:tr>
+        <w:trPr>
+          <w:jc w:val="center"/>
+        </w:trPr>
         <w:tc>
           <w:tcPr>
             <w:tcW w:w="4298" w:type="dxa"/>
@@ -1056,23 +1130,31 @@
               <w:pStyle w:val="a3"/>
               <w:ind w:leftChars="0" w:left="0"/>
               <w:rPr>
+                <w:sz w:val="20"/>
+              </w:rPr>
+            </w:pPr>
+            <w:r>
+              <w:rPr>
+                <w:sz w:val="20"/>
+              </w:rPr>
+              <w:t>GPU access through PCIe®</w:t>
+            </w:r>
+            <w:r>
+              <w:rPr>
                 <w:rFonts w:hint="eastAsia"/>
                 <w:sz w:val="20"/>
               </w:rPr>
-            </w:pPr>
-            <w:r>
-              <w:rPr>
-                <w:sz w:val="20"/>
-              </w:rPr>
-              <w:t>GPU access through PCIe®</w:t>
-            </w:r>
+              <w:t xml:space="preserve">. </w:t>
+            </w:r>
+            <w:proofErr w:type="gramStart"/>
             <w:r>
               <w:rPr>
                 <w:rFonts w:hint="eastAsia"/>
                 <w:sz w:val="20"/>
               </w:rPr>
-              <w:t>. So</w:t>
-            </w:r>
+              <w:t>So</w:t>
+            </w:r>
+            <w:proofErr w:type="gramEnd"/>
             <w:r>
               <w:rPr>
                 <w:rFonts w:hint="eastAsia"/>
@@ -1105,7 +1187,23 @@
                 <w:rFonts w:hint="eastAsia"/>
                 <w:sz w:val="20"/>
               </w:rPr>
-              <w:t>call flush after memcpy.</w:t>
+              <w:t xml:space="preserve">call flush after </w:t>
+            </w:r>
+            <w:proofErr w:type="spellStart"/>
+            <w:r>
+              <w:rPr>
+                <w:rFonts w:hint="eastAsia"/>
+                <w:sz w:val="20"/>
+              </w:rPr>
+              <w:t>memcpy</w:t>
+            </w:r>
+            <w:proofErr w:type="spellEnd"/>
+            <w:r>
+              <w:rPr>
+                <w:rFonts w:hint="eastAsia"/>
+                <w:sz w:val="20"/>
+              </w:rPr>
+              <w:t>.</w:t>
             </w:r>
             <w:r>
               <w:rPr>
@@ -1147,6 +1245,9 @@
         </w:tc>
       </w:tr>
       <w:tr>
+        <w:trPr>
+          <w:jc w:val="center"/>
+        </w:trPr>
         <w:tc>
           <w:tcPr>
             <w:tcW w:w="4298" w:type="dxa"/>
@@ -1169,7 +1270,6 @@
                 <w:sz w:val="20"/>
                 <w:szCs w:val="18"/>
               </w:rPr>
-              <w:lastRenderedPageBreak/>
               <w:t>VK_MEMORY_PROPERTY_HOST_CACHED_BIT</w:t>
             </w:r>
             <w:r>
@@ -1211,22 +1311,37 @@
               <w:pStyle w:val="a3"/>
               <w:ind w:leftChars="0" w:left="0"/>
               <w:rPr>
+                <w:sz w:val="20"/>
+              </w:rPr>
+            </w:pPr>
+            <w:r>
+              <w:rPr>
+                <w:sz w:val="20"/>
+              </w:rPr>
+              <w:t>GPU access through PCIe®</w:t>
+            </w:r>
+            <w:r>
+              <w:rPr>
                 <w:rFonts w:hint="eastAsia"/>
                 <w:sz w:val="20"/>
               </w:rPr>
-            </w:pPr>
-            <w:r>
-              <w:rPr>
-                <w:sz w:val="20"/>
-              </w:rPr>
-              <w:t>GPU access through PCIe®</w:t>
-            </w:r>
+              <w:t xml:space="preserve">. Cached property </w:t>
+            </w:r>
+            <w:proofErr w:type="gramStart"/>
             <w:r>
               <w:rPr>
                 <w:rFonts w:hint="eastAsia"/>
                 <w:sz w:val="20"/>
               </w:rPr>
-              <w:t>. Cached property include coherent.</w:t>
+              <w:t>include</w:t>
+            </w:r>
+            <w:proofErr w:type="gramEnd"/>
+            <w:r>
+              <w:rPr>
+                <w:rFonts w:hint="eastAsia"/>
+                <w:sz w:val="20"/>
+              </w:rPr>
+              <w:t xml:space="preserve"> coherent.</w:t>
             </w:r>
             <w:r>
               <w:rPr>
@@ -1248,6 +1363,9 @@
         </w:tc>
       </w:tr>
       <w:tr>
+        <w:trPr>
+          <w:jc w:val="center"/>
+        </w:trPr>
         <w:tc>
           <w:tcPr>
             <w:tcW w:w="4298" w:type="dxa"/>
@@ -1270,6 +1388,7 @@
                 <w:sz w:val="20"/>
                 <w:szCs w:val="18"/>
               </w:rPr>
+              <w:lastRenderedPageBreak/>
               <w:t>VK_MEMORY_PROPERTY_LAZILY_ALLOCATED_BIT</w:t>
             </w:r>
             <w:r>
@@ -1325,6 +1444,9 @@
         </w:tc>
       </w:tr>
       <w:tr>
+        <w:trPr>
+          <w:jc w:val="center"/>
+        </w:trPr>
         <w:tc>
           <w:tcPr>
             <w:tcW w:w="4298" w:type="dxa"/>
@@ -1439,7 +1561,6 @@
     <w:p>
       <w:pPr>
         <w:rPr>
-          <w:rFonts w:hint="eastAsia"/>
           <w:sz w:val="20"/>
         </w:rPr>
       </w:pPr>
@@ -1450,7 +1571,6 @@
         <w:ind w:leftChars="0" w:left="0" w:firstLineChars="118" w:firstLine="236"/>
         <w:jc w:val="both"/>
         <w:rPr>
-          <w:rFonts w:hint="eastAsia"/>
           <w:sz w:val="20"/>
         </w:rPr>
       </w:pPr>
@@ -1480,21 +1600,7 @@
           <w:rFonts w:hint="eastAsia"/>
           <w:sz w:val="20"/>
         </w:rPr>
-        <w:t xml:space="preserve"> of </w:t>
-      </w:r>
-      <w:r>
-        <w:rPr>
-          <w:rFonts w:hint="eastAsia"/>
-          <w:sz w:val="20"/>
-        </w:rPr>
-        <w:t>proper</w:t>
-      </w:r>
-      <w:r>
-        <w:rPr>
-          <w:rFonts w:hint="eastAsia"/>
-          <w:sz w:val="20"/>
-        </w:rPr>
-        <w:t>ties</w:t>
+        <w:t xml:space="preserve"> of properties</w:t>
       </w:r>
       <w:r>
         <w:rPr>
@@ -1508,8 +1614,17 @@
           <w:rFonts w:hint="eastAsia"/>
           <w:sz w:val="20"/>
         </w:rPr>
-        <w:t xml:space="preserve"> Usual group list as follow :</w:t>
-      </w:r>
+        <w:t xml:space="preserve"> Usual group list as </w:t>
+      </w:r>
+      <w:proofErr w:type="gramStart"/>
+      <w:r>
+        <w:rPr>
+          <w:rFonts w:hint="eastAsia"/>
+          <w:sz w:val="20"/>
+        </w:rPr>
+        <w:t>follow :</w:t>
+      </w:r>
+      <w:proofErr w:type="gramEnd"/>
     </w:p>
     <w:p>
       <w:pPr>
@@ -1521,7 +1636,6 @@
         <w:ind w:leftChars="0"/>
         <w:jc w:val="both"/>
         <w:rPr>
-          <w:rFonts w:hint="eastAsia"/>
           <w:sz w:val="20"/>
         </w:rPr>
       </w:pPr>
@@ -1543,7 +1657,6 @@
         <w:ind w:leftChars="0"/>
         <w:jc w:val="both"/>
         <w:rPr>
-          <w:rFonts w:hint="eastAsia"/>
           <w:sz w:val="20"/>
         </w:rPr>
       </w:pPr>
@@ -1565,7 +1678,6 @@
         <w:ind w:leftChars="0"/>
         <w:jc w:val="both"/>
         <w:rPr>
-          <w:rFonts w:hint="eastAsia"/>
           <w:sz w:val="20"/>
         </w:rPr>
       </w:pPr>
@@ -1587,37 +1699,31 @@
         <w:ind w:leftChars="0"/>
         <w:jc w:val="both"/>
         <w:rPr>
-          <w:rFonts w:hint="eastAsia"/>
-          <w:sz w:val="20"/>
-        </w:rPr>
-      </w:pPr>
-      <w:r>
-        <w:rPr>
-          <w:rFonts w:hint="eastAsia"/>
-          <w:sz w:val="20"/>
-        </w:rPr>
-        <w:t>DEVICE_LOCAL_BIT</w:t>
-      </w:r>
-      <w:r>
-        <w:rPr>
-          <w:rFonts w:hint="eastAsia"/>
-          <w:sz w:val="20"/>
-        </w:rPr>
-        <w:t xml:space="preserve"> | </w:t>
-      </w:r>
-      <w:r>
-        <w:rPr>
-          <w:rFonts w:hint="eastAsia"/>
-          <w:sz w:val="20"/>
-        </w:rPr>
-        <w:t>HOST_VISIBLE_BIT</w:t>
-      </w:r>
-      <w:r>
-        <w:rPr>
-          <w:rFonts w:hint="eastAsia"/>
-          <w:sz w:val="20"/>
-        </w:rPr>
-        <w:t>(AMD only. 256MB on windows.)</w:t>
+          <w:sz w:val="20"/>
+        </w:rPr>
+      </w:pPr>
+      <w:r>
+        <w:rPr>
+          <w:rFonts w:hint="eastAsia"/>
+          <w:sz w:val="20"/>
+        </w:rPr>
+        <w:t>DEVICE_LOCAL_BIT | HOST_VISIBLE_</w:t>
+      </w:r>
+      <w:proofErr w:type="gramStart"/>
+      <w:r>
+        <w:rPr>
+          <w:rFonts w:hint="eastAsia"/>
+          <w:sz w:val="20"/>
+        </w:rPr>
+        <w:t>BIT(</w:t>
+      </w:r>
+      <w:proofErr w:type="gramEnd"/>
+      <w:r>
+        <w:rPr>
+          <w:rFonts w:hint="eastAsia"/>
+          <w:sz w:val="20"/>
+        </w:rPr>
+        <w:t>AMD only. 256MB on windows.)</w:t>
       </w:r>
     </w:p>
     <w:p>
@@ -1636,7 +1742,6 @@
         </w:numPr>
         <w:ind w:leftChars="0"/>
         <w:rPr>
-          <w:rFonts w:hint="eastAsia"/>
           <w:sz w:val="28"/>
         </w:rPr>
       </w:pPr>
@@ -1651,7 +1756,6 @@
     <w:p>
       <w:pPr>
         <w:rPr>
-          <w:rFonts w:hint="eastAsia"/>
           <w:sz w:val="20"/>
         </w:rPr>
       </w:pPr>
@@ -1661,7 +1765,6 @@
         <w:ind w:firstLineChars="118" w:firstLine="236"/>
         <w:jc w:val="both"/>
         <w:rPr>
-          <w:rFonts w:hint="eastAsia"/>
           <w:sz w:val="20"/>
         </w:rPr>
       </w:pPr>
@@ -1739,7 +1842,23 @@
           <w:rFonts w:hint="eastAsia"/>
           <w:sz w:val="20"/>
         </w:rPr>
-        <w:t xml:space="preserve"> For example, there are two heaps in my PC that it use 16GB RAM and graphics card Nvidia 1060 6GB. </w:t>
+        <w:t xml:space="preserve"> For example, there are two heaps in my PC that it </w:t>
+      </w:r>
+      <w:proofErr w:type="gramStart"/>
+      <w:r>
+        <w:rPr>
+          <w:rFonts w:hint="eastAsia"/>
+          <w:sz w:val="20"/>
+        </w:rPr>
+        <w:t>use</w:t>
+      </w:r>
+      <w:proofErr w:type="gramEnd"/>
+      <w:r>
+        <w:rPr>
+          <w:rFonts w:hint="eastAsia"/>
+          <w:sz w:val="20"/>
+        </w:rPr>
+        <w:t xml:space="preserve"> 16GB RAM and graphics card Nvidia 1060 6GB. </w:t>
       </w:r>
       <w:r>
         <w:rPr>
@@ -1760,38 +1879,41 @@
           <w:rFonts w:hint="eastAsia"/>
           <w:sz w:val="20"/>
         </w:rPr>
-        <w:t>device local memory is allocated from heap whic</w:t>
-      </w:r>
-      <w:r>
-        <w:rPr>
-          <w:rFonts w:hint="eastAsia"/>
-          <w:sz w:val="20"/>
-        </w:rPr>
-        <w:t>h size is approximately with</w:t>
-      </w:r>
-      <w:r>
-        <w:rPr>
-          <w:rFonts w:hint="eastAsia"/>
-          <w:sz w:val="20"/>
-        </w:rPr>
-        <w:t xml:space="preserve"> graphics cards.</w:t>
-      </w:r>
+        <w:t>device local memory is allocated from heap which size is approximately with graphics cards.</w:t>
+      </w:r>
+    </w:p>
+    <w:p>
+      <w:pPr>
+        <w:jc w:val="both"/>
+        <w:rPr>
+          <w:rFonts w:hint="eastAsia"/>
+          <w:sz w:val="20"/>
+        </w:rPr>
+      </w:pPr>
     </w:p>
     <w:p>
       <w:pPr>
         <w:ind w:firstLineChars="118" w:firstLine="236"/>
         <w:rPr>
-          <w:rFonts w:hint="eastAsia"/>
-          <w:sz w:val="20"/>
-        </w:rPr>
-      </w:pPr>
-      <w:r>
-        <w:rPr>
-          <w:rFonts w:hint="eastAsia"/>
-          <w:sz w:val="20"/>
-        </w:rPr>
-        <w:t>There are three heap flag in Vulkan :</w:t>
-      </w:r>
+          <w:sz w:val="20"/>
+        </w:rPr>
+      </w:pPr>
+      <w:r>
+        <w:rPr>
+          <w:rFonts w:hint="eastAsia"/>
+          <w:sz w:val="20"/>
+        </w:rPr>
+        <w:t xml:space="preserve">There are three heap flag in </w:t>
+      </w:r>
+      <w:proofErr w:type="gramStart"/>
+      <w:r>
+        <w:rPr>
+          <w:rFonts w:hint="eastAsia"/>
+          <w:sz w:val="20"/>
+        </w:rPr>
+        <w:t>Vulkan :</w:t>
+      </w:r>
+      <w:proofErr w:type="gramEnd"/>
     </w:p>
     <w:p>
       <w:pPr>
@@ -1802,10 +1924,10 @@
         </w:numPr>
         <w:ind w:leftChars="0"/>
         <w:rPr>
-          <w:rFonts w:hint="eastAsia"/>
-          <w:sz w:val="20"/>
-        </w:rPr>
-      </w:pPr>
+          <w:sz w:val="20"/>
+        </w:rPr>
+      </w:pPr>
+      <w:proofErr w:type="gramStart"/>
       <w:r>
         <w:rPr>
           <w:rFonts w:hint="eastAsia"/>
@@ -1814,6 +1936,7 @@
         </w:rPr>
         <w:t>0 :</w:t>
       </w:r>
+      <w:proofErr w:type="gramEnd"/>
       <w:r>
         <w:rPr>
           <w:rFonts w:hint="eastAsia"/>
@@ -1831,7 +1954,6 @@
         </w:numPr>
         <w:ind w:leftChars="0"/>
         <w:rPr>
-          <w:rFonts w:hint="eastAsia"/>
           <w:sz w:val="20"/>
           <w:szCs w:val="20"/>
         </w:rPr>
@@ -1845,15 +1967,27 @@
           <w:szCs w:val="20"/>
           <w:shd w:val="clear" w:color="auto" w:fill="FFFFFF"/>
         </w:rPr>
-        <w:t>VK_MEMORY_HEAP_DEVICE_LOCAL_BIT</w:t>
-      </w:r>
-      <w:r>
-        <w:rPr>
-          <w:rFonts w:cs="Arial"/>
+        <w:t>VK_MEMORY_HEAP_DEVICE_LOCAL_</w:t>
+      </w:r>
+      <w:proofErr w:type="gramStart"/>
+      <w:r>
+        <w:rPr>
+          <w:rStyle w:val="HTML"/>
+          <w:rFonts w:asciiTheme="minorHAnsi" w:hAnsiTheme="minorHAnsi" w:cs="Consolas"/>
+          <w:b/>
           <w:sz w:val="20"/>
           <w:szCs w:val="20"/>
           <w:shd w:val="clear" w:color="auto" w:fill="FFFFFF"/>
         </w:rPr>
+        <w:t>BIT</w:t>
+      </w:r>
+      <w:r>
+        <w:rPr>
+          <w:rFonts w:cs="Arial"/>
+          <w:sz w:val="20"/>
+          <w:szCs w:val="20"/>
+          <w:shd w:val="clear" w:color="auto" w:fill="FFFFFF"/>
+        </w:rPr>
         <w:t> </w:t>
       </w:r>
       <w:r>
@@ -1866,6 +2000,7 @@
         </w:rPr>
         <w:t>:</w:t>
       </w:r>
+      <w:proofErr w:type="gramEnd"/>
       <w:r>
         <w:rPr>
           <w:rFonts w:cs="Arial" w:hint="eastAsia"/>
@@ -1885,7 +2020,6 @@
         </w:numPr>
         <w:ind w:leftChars="0"/>
         <w:rPr>
-          <w:rFonts w:hint="eastAsia"/>
           <w:b/>
           <w:sz w:val="20"/>
           <w:szCs w:val="20"/>
@@ -1951,6 +2085,7 @@
         </w:rPr>
         <w:t xml:space="preserve">graphics </w:t>
       </w:r>
+      <w:proofErr w:type="gramStart"/>
       <w:r>
         <w:rPr>
           <w:rFonts w:hint="eastAsia"/>
@@ -1965,7 +2100,16 @@
           <w:sz w:val="20"/>
           <w:szCs w:val="20"/>
         </w:rPr>
-        <w:t>(SLI ????)</w:t>
+        <w:t>(</w:t>
+      </w:r>
+      <w:proofErr w:type="gramEnd"/>
+      <w:r>
+        <w:rPr>
+          <w:rFonts w:hint="eastAsia"/>
+          <w:sz w:val="20"/>
+          <w:szCs w:val="20"/>
+        </w:rPr>
+        <w:t>SLI ????)</w:t>
       </w:r>
     </w:p>
     <w:p>
@@ -1986,7 +2130,6 @@
         </w:numPr>
         <w:ind w:leftChars="0"/>
         <w:rPr>
-          <w:rFonts w:hint="eastAsia"/>
           <w:sz w:val="28"/>
         </w:rPr>
       </w:pPr>
@@ -2009,7 +2152,6 @@
       <w:pPr>
         <w:ind w:rightChars="-24" w:right="-58" w:firstLineChars="142" w:firstLine="284"/>
         <w:rPr>
-          <w:rFonts w:hint="eastAsia"/>
           <w:sz w:val="20"/>
         </w:rPr>
       </w:pPr>
@@ -2018,7 +2160,6 @@
       <w:pPr>
         <w:ind w:rightChars="-24" w:right="-58" w:firstLineChars="142" w:firstLine="284"/>
         <w:rPr>
-          <w:rFonts w:hint="eastAsia"/>
           <w:sz w:val="20"/>
           <w:szCs w:val="20"/>
         </w:rPr>
@@ -2031,9 +2172,10 @@
         </w:rPr>
         <w:t xml:space="preserve">We can get memory information from physical device. API </w:t>
       </w:r>
-      <w:r>
-        <w:rPr>
-          <w:rFonts w:cs="MingLiU"/>
+      <w:proofErr w:type="spellStart"/>
+      <w:r>
+        <w:rPr>
+          <w:rFonts w:cs="細明體"/>
           <w:b/>
           <w:color w:val="C2D69B" w:themeColor="accent3" w:themeTint="99"/>
           <w:kern w:val="0"/>
@@ -2042,6 +2184,7 @@
         </w:rPr>
         <w:t>vkGetPhysicalDeviceMemoryProperties</w:t>
       </w:r>
+      <w:proofErr w:type="spellEnd"/>
       <w:r>
         <w:rPr>
           <w:rFonts w:hint="eastAsia"/>
@@ -2100,7 +2243,7 @@
           <w:sz w:val="20"/>
           <w:szCs w:val="20"/>
         </w:rPr>
-        <w:t xml:space="preserve"> in this graphics device. The input </w:t>
+        <w:t xml:space="preserve"> in this graphics device. </w:t>
       </w:r>
       <w:r>
         <w:rPr>
@@ -2108,7 +2251,7 @@
           <w:sz w:val="20"/>
           <w:szCs w:val="20"/>
         </w:rPr>
-        <w:t xml:space="preserve">of the API </w:t>
+        <w:t>S</w:t>
       </w:r>
       <w:r>
         <w:rPr>
@@ -2116,8 +2259,9 @@
           <w:sz w:val="20"/>
           <w:szCs w:val="20"/>
         </w:rPr>
-        <w:t xml:space="preserve">is structure </w:t>
-      </w:r>
+        <w:t xml:space="preserve">tructure </w:t>
+      </w:r>
+      <w:proofErr w:type="spellStart"/>
       <w:r>
         <w:rPr>
           <w:b/>
@@ -2127,12 +2271,37 @@
         </w:rPr>
         <w:t>VkPhysicalDeviceMemoryProperties</w:t>
       </w:r>
-      <w:r>
-        <w:rPr>
-          <w:rFonts w:hint="eastAsia"/>
+      <w:proofErr w:type="spellEnd"/>
+      <w:r>
+        <w:rPr>
+          <w:b/>
+          <w:color w:val="C2D69B" w:themeColor="accent3" w:themeTint="99"/>
           <w:sz w:val="20"/>
           <w:szCs w:val="20"/>
         </w:rPr>
+        <w:t xml:space="preserve"> </w:t>
+      </w:r>
+      <w:r>
+        <w:rPr>
+          <w:bCs/>
+          <w:sz w:val="20"/>
+          <w:szCs w:val="20"/>
+        </w:rPr>
+        <w:t>is</w:t>
+      </w:r>
+      <w:r>
+        <w:rPr>
+          <w:sz w:val="20"/>
+          <w:szCs w:val="20"/>
+        </w:rPr>
+        <w:t xml:space="preserve"> used to get device memory type</w:t>
+      </w:r>
+      <w:r>
+        <w:rPr>
+          <w:rFonts w:hint="eastAsia"/>
+          <w:sz w:val="20"/>
+          <w:szCs w:val="20"/>
+        </w:rPr>
         <w:t>. In the structure, we can see what</w:t>
       </w:r>
       <w:r>
@@ -2209,7 +2378,6 @@
       <w:pPr>
         <w:ind w:rightChars="-24" w:right="-58" w:firstLineChars="142" w:firstLine="284"/>
         <w:rPr>
-          <w:rFonts w:hint="eastAsia"/>
           <w:sz w:val="20"/>
         </w:rPr>
       </w:pPr>
@@ -2251,7 +2419,6 @@
     <w:p>
       <w:pPr>
         <w:rPr>
-          <w:rFonts w:hint="eastAsia"/>
           <w:sz w:val="20"/>
         </w:rPr>
       </w:pPr>
@@ -2260,14 +2427,21 @@
       <w:pPr>
         <w:ind w:firstLineChars="142" w:firstLine="284"/>
         <w:rPr>
-          <w:rFonts w:hint="eastAsia"/>
-          <w:sz w:val="20"/>
-        </w:rPr>
-      </w:pPr>
-    </w:p>
-    <w:p>
-      <w:pPr>
-        <w:rPr>
+          <w:sz w:val="20"/>
+        </w:rPr>
+      </w:pPr>
+    </w:p>
+    <w:p>
+      <w:pPr>
+        <w:rPr>
+          <w:sz w:val="20"/>
+        </w:rPr>
+      </w:pPr>
+    </w:p>
+    <w:p>
+      <w:pPr>
+        <w:rPr>
+          <w:rFonts w:hint="eastAsia"/>
           <w:sz w:val="20"/>
         </w:rPr>
       </w:pPr>
@@ -2281,7 +2455,6 @@
         </w:numPr>
         <w:ind w:leftChars="0"/>
         <w:rPr>
-          <w:rFonts w:hint="eastAsia"/>
           <w:sz w:val="28"/>
         </w:rPr>
       </w:pPr>
@@ -2297,24 +2470,1244 @@
     <w:p>
       <w:pPr>
         <w:rPr>
-          <w:rFonts w:hint="eastAsia"/>
-          <w:sz w:val="20"/>
-        </w:rPr>
-      </w:pPr>
-    </w:p>
-    <w:p>
-      <w:pPr>
-        <w:rPr>
-          <w:rFonts w:hint="eastAsia"/>
-          <w:sz w:val="20"/>
-        </w:rPr>
-      </w:pPr>
-      <w:bookmarkStart w:id="0" w:name="_GoBack"/>
-      <w:bookmarkEnd w:id="0"/>
-    </w:p>
-    <w:p>
-      <w:pPr>
-        <w:rPr>
+          <w:sz w:val="20"/>
+        </w:rPr>
+      </w:pPr>
+    </w:p>
+    <w:p>
+      <w:pPr>
+        <w:ind w:firstLineChars="142" w:firstLine="284"/>
+        <w:rPr>
+          <w:rFonts w:hint="eastAsia"/>
+          <w:sz w:val="20"/>
+        </w:rPr>
+      </w:pPr>
+      <w:r>
+        <w:rPr>
+          <w:sz w:val="20"/>
+        </w:rPr>
+        <w:t>If we want to save data at video memory, we need to allocate system memory that can be access by G</w:t>
+      </w:r>
+      <w:r>
+        <w:rPr>
+          <w:rFonts w:hint="eastAsia"/>
+          <w:sz w:val="20"/>
+        </w:rPr>
+        <w:t>PU.</w:t>
+      </w:r>
+      <w:r>
+        <w:rPr>
+          <w:sz w:val="20"/>
+        </w:rPr>
+        <w:t xml:space="preserve"> So</w:t>
+      </w:r>
+      <w:r>
+        <w:rPr>
+          <w:sz w:val="20"/>
+        </w:rPr>
+        <w:t>,</w:t>
+      </w:r>
+      <w:r>
+        <w:rPr>
+          <w:sz w:val="20"/>
+        </w:rPr>
+        <w:t xml:space="preserve"> we need to allocate a system memory for a buffer firstly.</w:t>
+      </w:r>
+      <w:r>
+        <w:rPr>
+          <w:sz w:val="20"/>
+        </w:rPr>
+        <w:t xml:space="preserve"> We call the host memory buffer as </w:t>
+      </w:r>
+      <w:r>
+        <w:rPr>
+          <w:b/>
+          <w:bCs/>
+          <w:sz w:val="20"/>
+        </w:rPr>
+        <w:t>staging buffer</w:t>
+      </w:r>
+      <w:r>
+        <w:rPr>
+          <w:sz w:val="20"/>
+        </w:rPr>
+        <w:t xml:space="preserve">. </w:t>
+      </w:r>
+      <w:r>
+        <w:rPr>
+          <w:rFonts w:hint="eastAsia"/>
+          <w:sz w:val="20"/>
+        </w:rPr>
+        <w:t>An</w:t>
+      </w:r>
+      <w:r>
+        <w:rPr>
+          <w:sz w:val="20"/>
+        </w:rPr>
+        <w:t xml:space="preserve">d then we need to </w:t>
+      </w:r>
+      <w:proofErr w:type="spellStart"/>
+      <w:r>
+        <w:rPr>
+          <w:b/>
+          <w:bCs/>
+          <w:sz w:val="20"/>
+        </w:rPr>
+        <w:t>memcpy</w:t>
+      </w:r>
+      <w:proofErr w:type="spellEnd"/>
+      <w:r>
+        <w:rPr>
+          <w:b/>
+          <w:bCs/>
+          <w:sz w:val="20"/>
+        </w:rPr>
+        <w:t xml:space="preserve"> </w:t>
+      </w:r>
+      <w:r>
+        <w:rPr>
+          <w:sz w:val="20"/>
+        </w:rPr>
+        <w:t>data to the allocated system memory. Finally, we need to execute buffer copying by graphics API.</w:t>
+      </w:r>
+    </w:p>
+    <w:p>
+      <w:pPr>
+        <w:rPr>
+          <w:sz w:val="20"/>
+        </w:rPr>
+      </w:pPr>
+      <w:r>
+        <w:rPr>
+          <w:sz w:val="20"/>
+        </w:rPr>
+        <mc:AlternateContent>
+          <mc:Choice Requires="wpg">
+            <w:drawing>
+              <wp:inline distT="0" distB="0" distL="0" distR="0" wp14:anchorId="278E0F55" wp14:editId="12768FCD">
+                <wp:extent cx="5803914" cy="2769235"/>
+                <wp:effectExtent l="0" t="0" r="25400" b="12065"/>
+                <wp:docPr id="71" name="群組 70">
+                  <a:extLst xmlns:a="http://schemas.openxmlformats.org/drawingml/2006/main">
+                    <a:ext uri="{FF2B5EF4-FFF2-40B4-BE49-F238E27FC236}">
+                      <a16:creationId xmlns:a16="http://schemas.microsoft.com/office/drawing/2014/main" id="{677AD761-E075-4096-9A7A-93B7989C7AA3}"/>
+                    </a:ext>
+                  </a:extLst>
+                </wp:docPr>
+                <wp:cNvGraphicFramePr/>
+                <a:graphic xmlns:a="http://schemas.openxmlformats.org/drawingml/2006/main">
+                  <a:graphicData uri="http://schemas.microsoft.com/office/word/2010/wordprocessingGroup">
+                    <wpg:wgp>
+                      <wpg:cNvGrpSpPr/>
+                      <wpg:grpSpPr>
+                        <a:xfrm>
+                          <a:off x="0" y="0"/>
+                          <a:ext cx="5803914" cy="2769235"/>
+                          <a:chOff x="-40581" y="-138538"/>
+                          <a:chExt cx="5803914" cy="2769235"/>
+                        </a:xfrm>
+                      </wpg:grpSpPr>
+                      <wps:wsp>
+                        <wps:cNvPr id="2" name="矩形 2">
+                          <a:extLst>
+                            <a:ext uri="{FF2B5EF4-FFF2-40B4-BE49-F238E27FC236}">
+                              <a16:creationId xmlns:a16="http://schemas.microsoft.com/office/drawing/2014/main" id="{1CD22B56-A701-46FD-8B8F-E879DE675A1A}"/>
+                            </a:ext>
+                          </a:extLst>
+                        </wps:cNvPr>
+                        <wps:cNvSpPr/>
+                        <wps:spPr>
+                          <a:xfrm>
+                            <a:off x="-13" y="-124884"/>
+                            <a:ext cx="2881717" cy="2755303"/>
+                          </a:xfrm>
+                          <a:prstGeom prst="rect">
+                            <a:avLst/>
+                          </a:prstGeom>
+                          <a:noFill/>
+                          <a:ln w="38100">
+                            <a:solidFill>
+                              <a:schemeClr val="tx1"/>
+                            </a:solidFill>
+                          </a:ln>
+                        </wps:spPr>
+                        <wps:style>
+                          <a:lnRef idx="2">
+                            <a:schemeClr val="accent1">
+                              <a:shade val="50000"/>
+                            </a:schemeClr>
+                          </a:lnRef>
+                          <a:fillRef idx="1">
+                            <a:schemeClr val="accent1"/>
+                          </a:fillRef>
+                          <a:effectRef idx="0">
+                            <a:schemeClr val="accent1"/>
+                          </a:effectRef>
+                          <a:fontRef idx="minor">
+                            <a:schemeClr val="lt1"/>
+                          </a:fontRef>
+                        </wps:style>
+                        <wps:bodyPr rot="0" spcFirstLastPara="0" vert="horz" wrap="square" lIns="91440" tIns="45720" rIns="91440" bIns="45720" numCol="1" spcCol="0" rtlCol="0" fromWordArt="0" anchor="ctr" anchorCtr="0" forceAA="0" compatLnSpc="1">
+                          <a:prstTxWarp prst="textNoShape">
+                            <a:avLst/>
+                          </a:prstTxWarp>
+                          <a:noAutofit/>
+                        </wps:bodyPr>
+                      </wps:wsp>
+                      <wps:wsp>
+                        <wps:cNvPr id="3" name="矩形 3">
+                          <a:extLst>
+                            <a:ext uri="{FF2B5EF4-FFF2-40B4-BE49-F238E27FC236}">
+                              <a16:creationId xmlns:a16="http://schemas.microsoft.com/office/drawing/2014/main" id="{C655E111-7F70-481E-98E9-3C70B39E015F}"/>
+                            </a:ext>
+                          </a:extLst>
+                        </wps:cNvPr>
+                        <wps:cNvSpPr/>
+                        <wps:spPr>
+                          <a:xfrm>
+                            <a:off x="2881616" y="-124886"/>
+                            <a:ext cx="2881717" cy="2755583"/>
+                          </a:xfrm>
+                          <a:prstGeom prst="rect">
+                            <a:avLst/>
+                          </a:prstGeom>
+                          <a:noFill/>
+                          <a:ln w="38100">
+                            <a:solidFill>
+                              <a:schemeClr val="tx1"/>
+                            </a:solidFill>
+                          </a:ln>
+                        </wps:spPr>
+                        <wps:style>
+                          <a:lnRef idx="2">
+                            <a:schemeClr val="accent1">
+                              <a:shade val="50000"/>
+                            </a:schemeClr>
+                          </a:lnRef>
+                          <a:fillRef idx="1">
+                            <a:schemeClr val="accent1"/>
+                          </a:fillRef>
+                          <a:effectRef idx="0">
+                            <a:schemeClr val="accent1"/>
+                          </a:effectRef>
+                          <a:fontRef idx="minor">
+                            <a:schemeClr val="lt1"/>
+                          </a:fontRef>
+                        </wps:style>
+                        <wps:bodyPr rot="0" spcFirstLastPara="0" vert="horz" wrap="square" lIns="91440" tIns="45720" rIns="91440" bIns="45720" numCol="1" spcCol="0" rtlCol="0" fromWordArt="0" anchor="ctr" anchorCtr="0" forceAA="0" compatLnSpc="1">
+                          <a:prstTxWarp prst="textNoShape">
+                            <a:avLst/>
+                          </a:prstTxWarp>
+                          <a:noAutofit/>
+                        </wps:bodyPr>
+                      </wps:wsp>
+                      <wps:wsp>
+                        <wps:cNvPr id="4" name="文字方塊 35">
+                          <a:extLst>
+                            <a:ext uri="{FF2B5EF4-FFF2-40B4-BE49-F238E27FC236}">
+                              <a16:creationId xmlns:a16="http://schemas.microsoft.com/office/drawing/2014/main" id="{D5E20F62-7539-4C18-9DAE-556FFB155982}"/>
+                            </a:ext>
+                          </a:extLst>
+                        </wps:cNvPr>
+                        <wps:cNvSpPr txBox="1"/>
+                        <wps:spPr>
+                          <a:xfrm>
+                            <a:off x="-40581" y="-138538"/>
+                            <a:ext cx="818515" cy="320040"/>
+                          </a:xfrm>
+                          <a:prstGeom prst="rect">
+                            <a:avLst/>
+                          </a:prstGeom>
+                          <a:noFill/>
+                        </wps:spPr>
+                        <wps:txbx>
+                          <w:txbxContent>
+                            <w:p>
+                              <w:pPr>
+                                <w:jc w:val="center"/>
+                                <w:rPr>
+                                  <w:kern w:val="0"/>
+                                  <w:szCs w:val="24"/>
+                                </w:rPr>
+                              </w:pPr>
+                              <w:r>
+                                <w:rPr>
+                                  <w:rFonts w:hAnsi="Calibri"/>
+                                  <w:color w:val="000000" w:themeColor="text1"/>
+                                  <w:kern w:val="24"/>
+                                  <w:sz w:val="20"/>
+                                  <w:szCs w:val="20"/>
+                                </w:rPr>
+                                <w:t>App Control</w:t>
+                              </w:r>
+                            </w:p>
+                          </w:txbxContent>
+                        </wps:txbx>
+                        <wps:bodyPr wrap="square" rtlCol="0">
+                          <a:spAutoFit/>
+                        </wps:bodyPr>
+                      </wps:wsp>
+                      <wps:wsp>
+                        <wps:cNvPr id="5" name="文字方塊 36">
+                          <a:extLst>
+                            <a:ext uri="{FF2B5EF4-FFF2-40B4-BE49-F238E27FC236}">
+                              <a16:creationId xmlns:a16="http://schemas.microsoft.com/office/drawing/2014/main" id="{08004940-6C7D-4954-BBCF-80D9E8EA0C67}"/>
+                            </a:ext>
+                          </a:extLst>
+                        </wps:cNvPr>
+                        <wps:cNvSpPr txBox="1"/>
+                        <wps:spPr>
+                          <a:xfrm>
+                            <a:off x="2790115" y="-138532"/>
+                            <a:ext cx="1126490" cy="320039"/>
+                          </a:xfrm>
+                          <a:prstGeom prst="rect">
+                            <a:avLst/>
+                          </a:prstGeom>
+                          <a:noFill/>
+                        </wps:spPr>
+                        <wps:txbx>
+                          <w:txbxContent>
+                            <w:p>
+                              <w:pPr>
+                                <w:jc w:val="center"/>
+                                <w:rPr>
+                                  <w:kern w:val="0"/>
+                                  <w:szCs w:val="24"/>
+                                </w:rPr>
+                              </w:pPr>
+                              <w:r>
+                                <w:rPr>
+                                  <w:rFonts w:hAnsi="Calibri"/>
+                                  <w:color w:val="000000" w:themeColor="text1"/>
+                                  <w:kern w:val="24"/>
+                                  <w:sz w:val="20"/>
+                                  <w:szCs w:val="20"/>
+                                </w:rPr>
+                                <w:t>D</w:t>
+                              </w:r>
+                              <w:r>
+                                <w:rPr>
+                                  <w:rFonts w:hAnsi="Calibri" w:hint="eastAsia"/>
+                                  <w:color w:val="000000" w:themeColor="text1"/>
+                                  <w:kern w:val="24"/>
+                                  <w:sz w:val="20"/>
+                                  <w:szCs w:val="20"/>
+                                </w:rPr>
+                                <w:t>r</w:t>
+                              </w:r>
+                              <w:r>
+                                <w:rPr>
+                                  <w:rFonts w:hAnsi="Calibri"/>
+                                  <w:color w:val="000000" w:themeColor="text1"/>
+                                  <w:kern w:val="24"/>
+                                  <w:sz w:val="20"/>
+                                  <w:szCs w:val="20"/>
+                                </w:rPr>
+                                <w:t>iver</w:t>
+                              </w:r>
+                              <w:r>
+                                <w:rPr>
+                                  <w:rFonts w:hAnsi="Calibri"/>
+                                  <w:color w:val="000000" w:themeColor="text1"/>
+                                  <w:kern w:val="24"/>
+                                  <w:sz w:val="20"/>
+                                  <w:szCs w:val="20"/>
+                                </w:rPr>
+                                <w:t xml:space="preserve"> Control</w:t>
+                              </w:r>
+                            </w:p>
+                          </w:txbxContent>
+                        </wps:txbx>
+                        <wps:bodyPr wrap="square" rtlCol="0">
+                          <a:spAutoFit/>
+                        </wps:bodyPr>
+                      </wps:wsp>
+                      <wps:wsp>
+                        <wps:cNvPr id="6" name="矩形 6">
+                          <a:extLst>
+                            <a:ext uri="{FF2B5EF4-FFF2-40B4-BE49-F238E27FC236}">
+                              <a16:creationId xmlns:a16="http://schemas.microsoft.com/office/drawing/2014/main" id="{593B1AC8-2BA4-4629-A20F-3D317229169E}"/>
+                            </a:ext>
+                          </a:extLst>
+                        </wps:cNvPr>
+                        <wps:cNvSpPr/>
+                        <wps:spPr>
+                          <a:xfrm>
+                            <a:off x="3519014" y="950876"/>
+                            <a:ext cx="1669621" cy="598056"/>
+                          </a:xfrm>
+                          <a:prstGeom prst="rect">
+                            <a:avLst/>
+                          </a:prstGeom>
+                          <a:ln>
+                            <a:noFill/>
+                          </a:ln>
+                        </wps:spPr>
+                        <wps:style>
+                          <a:lnRef idx="2">
+                            <a:schemeClr val="accent1">
+                              <a:shade val="50000"/>
+                            </a:schemeClr>
+                          </a:lnRef>
+                          <a:fillRef idx="1">
+                            <a:schemeClr val="accent1"/>
+                          </a:fillRef>
+                          <a:effectRef idx="0">
+                            <a:schemeClr val="accent1"/>
+                          </a:effectRef>
+                          <a:fontRef idx="minor">
+                            <a:schemeClr val="lt1"/>
+                          </a:fontRef>
+                        </wps:style>
+                        <wps:txbx>
+                          <w:txbxContent>
+                            <w:p>
+                              <w:pPr>
+                                <w:jc w:val="center"/>
+                                <w:rPr>
+                                  <w:kern w:val="0"/>
+                                  <w:szCs w:val="24"/>
+                                </w:rPr>
+                              </w:pPr>
+                              <w:r>
+                                <w:rPr>
+                                  <w:rFonts w:hAnsi="Calibri"/>
+                                  <w:color w:val="000000" w:themeColor="text1"/>
+                                  <w:kern w:val="24"/>
+                                  <w:sz w:val="20"/>
+                                  <w:szCs w:val="20"/>
+                                </w:rPr>
+                                <w:t>System Memory</w:t>
+                              </w:r>
+                            </w:p>
+                          </w:txbxContent>
+                        </wps:txbx>
+                        <wps:bodyPr rot="0" spcFirstLastPara="0" vert="horz" wrap="square" lIns="91440" tIns="45720" rIns="91440" bIns="45720" numCol="1" spcCol="0" rtlCol="0" fromWordArt="0" anchor="ctr" anchorCtr="0" forceAA="0" compatLnSpc="1">
+                          <a:prstTxWarp prst="textNoShape">
+                            <a:avLst/>
+                          </a:prstTxWarp>
+                          <a:noAutofit/>
+                        </wps:bodyPr>
+                      </wps:wsp>
+                      <wps:wsp>
+                        <wps:cNvPr id="7" name="矩形 7">
+                          <a:extLst>
+                            <a:ext uri="{FF2B5EF4-FFF2-40B4-BE49-F238E27FC236}">
+                              <a16:creationId xmlns:a16="http://schemas.microsoft.com/office/drawing/2014/main" id="{705CFAEE-D37B-4CEA-942C-262BAC9CA5AD}"/>
+                            </a:ext>
+                          </a:extLst>
+                        </wps:cNvPr>
+                        <wps:cNvSpPr/>
+                        <wps:spPr>
+                          <a:xfrm>
+                            <a:off x="3529398" y="1764304"/>
+                            <a:ext cx="1669621" cy="598056"/>
+                          </a:xfrm>
+                          <a:prstGeom prst="rect">
+                            <a:avLst/>
+                          </a:prstGeom>
+                          <a:solidFill>
+                            <a:schemeClr val="accent2"/>
+                          </a:solidFill>
+                          <a:ln>
+                            <a:noFill/>
+                          </a:ln>
+                        </wps:spPr>
+                        <wps:style>
+                          <a:lnRef idx="2">
+                            <a:schemeClr val="accent1">
+                              <a:shade val="50000"/>
+                            </a:schemeClr>
+                          </a:lnRef>
+                          <a:fillRef idx="1">
+                            <a:schemeClr val="accent1"/>
+                          </a:fillRef>
+                          <a:effectRef idx="0">
+                            <a:schemeClr val="accent1"/>
+                          </a:effectRef>
+                          <a:fontRef idx="minor">
+                            <a:schemeClr val="lt1"/>
+                          </a:fontRef>
+                        </wps:style>
+                        <wps:txbx>
+                          <w:txbxContent>
+                            <w:p>
+                              <w:pPr>
+                                <w:jc w:val="center"/>
+                                <w:rPr>
+                                  <w:kern w:val="0"/>
+                                  <w:szCs w:val="24"/>
+                                </w:rPr>
+                              </w:pPr>
+                              <w:r>
+                                <w:rPr>
+                                  <w:rFonts w:hAnsi="Calibri"/>
+                                  <w:color w:val="000000" w:themeColor="text1"/>
+                                  <w:kern w:val="24"/>
+                                  <w:sz w:val="20"/>
+                                  <w:szCs w:val="20"/>
+                                </w:rPr>
+                                <w:t xml:space="preserve"> Local Video Memory</w:t>
+                              </w:r>
+                            </w:p>
+                          </w:txbxContent>
+                        </wps:txbx>
+                        <wps:bodyPr rot="0" spcFirstLastPara="0" vert="horz" wrap="square" lIns="91440" tIns="45720" rIns="91440" bIns="45720" numCol="1" spcCol="0" rtlCol="0" fromWordArt="0" anchor="ctr" anchorCtr="0" forceAA="0" compatLnSpc="1">
+                          <a:prstTxWarp prst="textNoShape">
+                            <a:avLst/>
+                          </a:prstTxWarp>
+                          <a:noAutofit/>
+                        </wps:bodyPr>
+                      </wps:wsp>
+                      <wps:wsp>
+                        <wps:cNvPr id="8" name="直線單箭頭接點 8">
+                          <a:extLst>
+                            <a:ext uri="{FF2B5EF4-FFF2-40B4-BE49-F238E27FC236}">
+                              <a16:creationId xmlns:a16="http://schemas.microsoft.com/office/drawing/2014/main" id="{62222B00-4E84-4A90-BEA4-9AB53E4FF512}"/>
+                            </a:ext>
+                          </a:extLst>
+                        </wps:cNvPr>
+                        <wps:cNvCnPr>
+                          <a:cxnSpLocks/>
+                          <a:stCxn id="6" idx="2"/>
+                          <a:endCxn id="7" idx="0"/>
+                        </wps:cNvCnPr>
+                        <wps:spPr>
+                          <a:xfrm>
+                            <a:off x="4353825" y="1548932"/>
+                            <a:ext cx="10384" cy="215372"/>
+                          </a:xfrm>
+                          <a:prstGeom prst="straightConnector1">
+                            <a:avLst/>
+                          </a:prstGeom>
+                          <a:ln w="25400">
+                            <a:solidFill>
+                              <a:schemeClr val="tx1"/>
+                            </a:solidFill>
+                            <a:tailEnd type="triangle"/>
+                          </a:ln>
+                        </wps:spPr>
+                        <wps:style>
+                          <a:lnRef idx="1">
+                            <a:schemeClr val="accent1"/>
+                          </a:lnRef>
+                          <a:fillRef idx="0">
+                            <a:schemeClr val="accent1"/>
+                          </a:fillRef>
+                          <a:effectRef idx="0">
+                            <a:schemeClr val="accent1"/>
+                          </a:effectRef>
+                          <a:fontRef idx="minor">
+                            <a:schemeClr val="tx1"/>
+                          </a:fontRef>
+                        </wps:style>
+                        <wps:bodyPr/>
+                      </wps:wsp>
+                      <wps:wsp>
+                        <wps:cNvPr id="9" name="矩形 9">
+                          <a:extLst>
+                            <a:ext uri="{FF2B5EF4-FFF2-40B4-BE49-F238E27FC236}">
+                              <a16:creationId xmlns:a16="http://schemas.microsoft.com/office/drawing/2014/main" id="{F5049C11-3FFC-4708-A425-6AAD08EE0A1B}"/>
+                            </a:ext>
+                          </a:extLst>
+                        </wps:cNvPr>
+                        <wps:cNvSpPr/>
+                        <wps:spPr>
+                          <a:xfrm>
+                            <a:off x="415888" y="1052248"/>
+                            <a:ext cx="2189018" cy="536067"/>
+                          </a:xfrm>
+                          <a:prstGeom prst="rect">
+                            <a:avLst/>
+                          </a:prstGeom>
+                          <a:noFill/>
+                          <a:ln w="12700">
+                            <a:solidFill>
+                              <a:schemeClr val="accent1"/>
+                            </a:solidFill>
+                            <a:prstDash val="dash"/>
+                          </a:ln>
+                        </wps:spPr>
+                        <wps:style>
+                          <a:lnRef idx="2">
+                            <a:schemeClr val="accent1">
+                              <a:shade val="50000"/>
+                            </a:schemeClr>
+                          </a:lnRef>
+                          <a:fillRef idx="1">
+                            <a:schemeClr val="accent1"/>
+                          </a:fillRef>
+                          <a:effectRef idx="0">
+                            <a:schemeClr val="accent1"/>
+                          </a:effectRef>
+                          <a:fontRef idx="minor">
+                            <a:schemeClr val="lt1"/>
+                          </a:fontRef>
+                        </wps:style>
+                        <wps:txbx>
+                          <w:txbxContent>
+                            <w:p>
+                              <w:pPr>
+                                <w:jc w:val="center"/>
+                                <w:rPr>
+                                  <w:kern w:val="0"/>
+                                  <w:szCs w:val="24"/>
+                                </w:rPr>
+                              </w:pPr>
+                              <w:r>
+                                <w:rPr>
+                                  <w:rFonts w:hAnsi="Calibri"/>
+                                  <w:color w:val="000000" w:themeColor="text1"/>
+                                  <w:kern w:val="24"/>
+                                  <w:sz w:val="20"/>
+                                  <w:szCs w:val="20"/>
+                                </w:rPr>
+                                <w:t>Parse or prepare data and save it at the allocated space.</w:t>
+                              </w:r>
+                            </w:p>
+                          </w:txbxContent>
+                        </wps:txbx>
+                        <wps:bodyPr rot="0" spcFirstLastPara="0" vert="horz" wrap="square" lIns="91440" tIns="45720" rIns="91440" bIns="45720" numCol="1" spcCol="0" rtlCol="0" fromWordArt="0" anchor="ctr" anchorCtr="0" forceAA="0" compatLnSpc="1">
+                          <a:prstTxWarp prst="textNoShape">
+                            <a:avLst/>
+                          </a:prstTxWarp>
+                          <a:noAutofit/>
+                        </wps:bodyPr>
+                      </wps:wsp>
+                      <wps:wsp>
+                        <wps:cNvPr id="10" name="直線單箭頭接點 10">
+                          <a:extLst>
+                            <a:ext uri="{FF2B5EF4-FFF2-40B4-BE49-F238E27FC236}">
+                              <a16:creationId xmlns:a16="http://schemas.microsoft.com/office/drawing/2014/main" id="{98D0467B-CEFB-4ED9-B899-1F0C3D522951}"/>
+                            </a:ext>
+                          </a:extLst>
+                        </wps:cNvPr>
+                        <wps:cNvCnPr>
+                          <a:cxnSpLocks/>
+                          <a:stCxn id="9" idx="3"/>
+                          <a:endCxn id="6" idx="1"/>
+                        </wps:cNvCnPr>
+                        <wps:spPr>
+                          <a:xfrm flipV="1">
+                            <a:off x="2604906" y="1249904"/>
+                            <a:ext cx="914108" cy="70378"/>
+                          </a:xfrm>
+                          <a:prstGeom prst="straightConnector1">
+                            <a:avLst/>
+                          </a:prstGeom>
+                          <a:ln w="9525">
+                            <a:solidFill>
+                              <a:schemeClr val="tx1"/>
+                            </a:solidFill>
+                            <a:prstDash val="sysDash"/>
+                            <a:tailEnd type="triangle"/>
+                          </a:ln>
+                        </wps:spPr>
+                        <wps:style>
+                          <a:lnRef idx="1">
+                            <a:schemeClr val="accent1"/>
+                          </a:lnRef>
+                          <a:fillRef idx="0">
+                            <a:schemeClr val="accent1"/>
+                          </a:fillRef>
+                          <a:effectRef idx="0">
+                            <a:schemeClr val="accent1"/>
+                          </a:effectRef>
+                          <a:fontRef idx="minor">
+                            <a:schemeClr val="tx1"/>
+                          </a:fontRef>
+                        </wps:style>
+                        <wps:bodyPr/>
+                      </wps:wsp>
+                      <wps:wsp>
+                        <wps:cNvPr id="11" name="直線單箭頭接點 11">
+                          <a:extLst>
+                            <a:ext uri="{FF2B5EF4-FFF2-40B4-BE49-F238E27FC236}">
+                              <a16:creationId xmlns:a16="http://schemas.microsoft.com/office/drawing/2014/main" id="{E0DA3599-A8A0-45E6-BF24-273411760A07}"/>
+                            </a:ext>
+                          </a:extLst>
+                        </wps:cNvPr>
+                        <wps:cNvCnPr>
+                          <a:cxnSpLocks/>
+                          <a:stCxn id="12" idx="3"/>
+                        </wps:cNvCnPr>
+                        <wps:spPr>
+                          <a:xfrm flipV="1">
+                            <a:off x="2604826" y="1630908"/>
+                            <a:ext cx="1748826" cy="463015"/>
+                          </a:xfrm>
+                          <a:prstGeom prst="straightConnector1">
+                            <a:avLst/>
+                          </a:prstGeom>
+                          <a:ln w="9525">
+                            <a:solidFill>
+                              <a:schemeClr val="tx1"/>
+                            </a:solidFill>
+                            <a:prstDash val="sysDash"/>
+                            <a:tailEnd type="triangle"/>
+                          </a:ln>
+                        </wps:spPr>
+                        <wps:style>
+                          <a:lnRef idx="1">
+                            <a:schemeClr val="accent1"/>
+                          </a:lnRef>
+                          <a:fillRef idx="0">
+                            <a:schemeClr val="accent1"/>
+                          </a:fillRef>
+                          <a:effectRef idx="0">
+                            <a:schemeClr val="accent1"/>
+                          </a:effectRef>
+                          <a:fontRef idx="minor">
+                            <a:schemeClr val="tx1"/>
+                          </a:fontRef>
+                        </wps:style>
+                        <wps:bodyPr/>
+                      </wps:wsp>
+                      <wps:wsp>
+                        <wps:cNvPr id="12" name="矩形 12">
+                          <a:extLst>
+                            <a:ext uri="{FF2B5EF4-FFF2-40B4-BE49-F238E27FC236}">
+                              <a16:creationId xmlns:a16="http://schemas.microsoft.com/office/drawing/2014/main" id="{EC452C01-5DD3-4871-AB8A-EE90C8E65C5A}"/>
+                            </a:ext>
+                          </a:extLst>
+                        </wps:cNvPr>
+                        <wps:cNvSpPr/>
+                        <wps:spPr>
+                          <a:xfrm>
+                            <a:off x="415887" y="1826221"/>
+                            <a:ext cx="2189018" cy="536067"/>
+                          </a:xfrm>
+                          <a:prstGeom prst="rect">
+                            <a:avLst/>
+                          </a:prstGeom>
+                          <a:noFill/>
+                          <a:ln w="12700">
+                            <a:solidFill>
+                              <a:schemeClr val="accent1"/>
+                            </a:solidFill>
+                            <a:prstDash val="dash"/>
+                          </a:ln>
+                        </wps:spPr>
+                        <wps:style>
+                          <a:lnRef idx="2">
+                            <a:schemeClr val="accent1">
+                              <a:shade val="50000"/>
+                            </a:schemeClr>
+                          </a:lnRef>
+                          <a:fillRef idx="1">
+                            <a:schemeClr val="accent1"/>
+                          </a:fillRef>
+                          <a:effectRef idx="0">
+                            <a:schemeClr val="accent1"/>
+                          </a:effectRef>
+                          <a:fontRef idx="minor">
+                            <a:schemeClr val="lt1"/>
+                          </a:fontRef>
+                        </wps:style>
+                        <wps:txbx>
+                          <w:txbxContent>
+                            <w:p>
+                              <w:pPr>
+                                <w:jc w:val="center"/>
+                                <w:rPr>
+                                  <w:kern w:val="0"/>
+                                  <w:szCs w:val="24"/>
+                                </w:rPr>
+                              </w:pPr>
+                              <w:r>
+                                <w:rPr>
+                                  <w:rFonts w:hAnsi="Calibri"/>
+                                  <w:color w:val="000000" w:themeColor="text1"/>
+                                  <w:kern w:val="24"/>
+                                  <w:sz w:val="20"/>
+                                  <w:szCs w:val="20"/>
+                                </w:rPr>
+                                <w:t xml:space="preserve">Record graphics API for buffer copying and then submit to queue. </w:t>
+                              </w:r>
+                            </w:p>
+                          </w:txbxContent>
+                        </wps:txbx>
+                        <wps:bodyPr rot="0" spcFirstLastPara="0" vert="horz" wrap="square" lIns="91440" tIns="45720" rIns="91440" bIns="45720" numCol="1" spcCol="0" rtlCol="0" fromWordArt="0" anchor="ctr" anchorCtr="0" forceAA="0" compatLnSpc="1">
+                          <a:prstTxWarp prst="textNoShape">
+                            <a:avLst/>
+                          </a:prstTxWarp>
+                          <a:noAutofit/>
+                        </wps:bodyPr>
+                      </wps:wsp>
+                      <wps:wsp>
+                        <wps:cNvPr id="13" name="矩形 13">
+                          <a:extLst>
+                            <a:ext uri="{FF2B5EF4-FFF2-40B4-BE49-F238E27FC236}">
+                              <a16:creationId xmlns:a16="http://schemas.microsoft.com/office/drawing/2014/main" id="{5A4154BA-927A-4FCE-BEF1-7619FA4F7BD5}"/>
+                            </a:ext>
+                          </a:extLst>
+                        </wps:cNvPr>
+                        <wps:cNvSpPr/>
+                        <wps:spPr>
+                          <a:xfrm>
+                            <a:off x="442424" y="361667"/>
+                            <a:ext cx="2189018" cy="536067"/>
+                          </a:xfrm>
+                          <a:prstGeom prst="rect">
+                            <a:avLst/>
+                          </a:prstGeom>
+                          <a:noFill/>
+                          <a:ln w="12700">
+                            <a:solidFill>
+                              <a:schemeClr val="accent1"/>
+                            </a:solidFill>
+                            <a:prstDash val="dash"/>
+                          </a:ln>
+                        </wps:spPr>
+                        <wps:style>
+                          <a:lnRef idx="2">
+                            <a:schemeClr val="accent1">
+                              <a:shade val="50000"/>
+                            </a:schemeClr>
+                          </a:lnRef>
+                          <a:fillRef idx="1">
+                            <a:schemeClr val="accent1"/>
+                          </a:fillRef>
+                          <a:effectRef idx="0">
+                            <a:schemeClr val="accent1"/>
+                          </a:effectRef>
+                          <a:fontRef idx="minor">
+                            <a:schemeClr val="lt1"/>
+                          </a:fontRef>
+                        </wps:style>
+                        <wps:txbx>
+                          <w:txbxContent>
+                            <w:p>
+                              <w:pPr>
+                                <w:jc w:val="center"/>
+                                <w:rPr>
+                                  <w:kern w:val="0"/>
+                                  <w:szCs w:val="24"/>
+                                </w:rPr>
+                              </w:pPr>
+                              <w:r>
+                                <w:rPr>
+                                  <w:rFonts w:hAnsi="Calibri"/>
+                                  <w:color w:val="000000" w:themeColor="text1"/>
+                                  <w:kern w:val="24"/>
+                                  <w:sz w:val="20"/>
+                                  <w:szCs w:val="20"/>
+                                </w:rPr>
+                                <w:t xml:space="preserve">Allocate system </w:t>
+                              </w:r>
+                              <w:proofErr w:type="gramStart"/>
+                              <w:r>
+                                <w:rPr>
+                                  <w:rFonts w:hAnsi="Calibri"/>
+                                  <w:color w:val="000000" w:themeColor="text1"/>
+                                  <w:kern w:val="24"/>
+                                  <w:sz w:val="20"/>
+                                  <w:szCs w:val="20"/>
+                                </w:rPr>
+                                <w:t>memory(</w:t>
+                              </w:r>
+                              <w:proofErr w:type="gramEnd"/>
+                              <w:r>
+                                <w:rPr>
+                                  <w:rFonts w:hAnsi="Calibri"/>
+                                  <w:color w:val="000000" w:themeColor="text1"/>
+                                  <w:kern w:val="24"/>
+                                  <w:sz w:val="20"/>
+                                  <w:szCs w:val="20"/>
+                                </w:rPr>
+                                <w:t>host visible memory) with target size and map it for get address.</w:t>
+                              </w:r>
+                            </w:p>
+                          </w:txbxContent>
+                        </wps:txbx>
+                        <wps:bodyPr rot="0" spcFirstLastPara="0" vert="horz" wrap="square" lIns="91440" tIns="45720" rIns="91440" bIns="45720" numCol="1" spcCol="0" rtlCol="0" fromWordArt="0" anchor="ctr" anchorCtr="0" forceAA="0" compatLnSpc="1">
+                          <a:prstTxWarp prst="textNoShape">
+                            <a:avLst/>
+                          </a:prstTxWarp>
+                          <a:noAutofit/>
+                        </wps:bodyPr>
+                      </wps:wsp>
+                      <wps:wsp>
+                        <wps:cNvPr id="14" name="直線單箭頭接點 14">
+                          <a:extLst>
+                            <a:ext uri="{FF2B5EF4-FFF2-40B4-BE49-F238E27FC236}">
+                              <a16:creationId xmlns:a16="http://schemas.microsoft.com/office/drawing/2014/main" id="{733D9AB1-9CAB-44AB-9427-9B8AF8BBE6DD}"/>
+                            </a:ext>
+                          </a:extLst>
+                        </wps:cNvPr>
+                        <wps:cNvCnPr>
+                          <a:cxnSpLocks/>
+                          <a:stCxn id="13" idx="3"/>
+                          <a:endCxn id="6" idx="1"/>
+                        </wps:cNvCnPr>
+                        <wps:spPr>
+                          <a:xfrm>
+                            <a:off x="2631145" y="629583"/>
+                            <a:ext cx="887477" cy="620108"/>
+                          </a:xfrm>
+                          <a:prstGeom prst="straightConnector1">
+                            <a:avLst/>
+                          </a:prstGeom>
+                          <a:ln w="9525">
+                            <a:solidFill>
+                              <a:schemeClr val="tx1"/>
+                            </a:solidFill>
+                            <a:prstDash val="sysDash"/>
+                            <a:tailEnd type="triangle"/>
+                          </a:ln>
+                        </wps:spPr>
+                        <wps:style>
+                          <a:lnRef idx="1">
+                            <a:schemeClr val="accent1"/>
+                          </a:lnRef>
+                          <a:fillRef idx="0">
+                            <a:schemeClr val="accent1"/>
+                          </a:fillRef>
+                          <a:effectRef idx="0">
+                            <a:schemeClr val="accent1"/>
+                          </a:effectRef>
+                          <a:fontRef idx="minor">
+                            <a:schemeClr val="tx1"/>
+                          </a:fontRef>
+                        </wps:style>
+                        <wps:bodyPr/>
+                      </wps:wsp>
+                    </wpg:wgp>
+                  </a:graphicData>
+                </a:graphic>
+              </wp:inline>
+            </w:drawing>
+          </mc:Choice>
+          <mc:Fallback>
+            <w:pict>
+              <v:group w14:anchorId="278E0F55" id="群組 70" o:spid="_x0000_s1026" style="width:457pt;height:218.05pt;mso-position-horizontal-relative:char;mso-position-vertical-relative:line" coordorigin="-405,-1385" coordsize="58039,27692" o:gfxdata="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">
+                <v:rect id="矩形 2" o:spid="_x0000_s1027" style="position:absolute;top:-1248;width:28817;height:27552;visibility:visible;mso-wrap-style:square;v-text-anchor:middle" o:gfxdata="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" filled="f" strokecolor="black [3213]" strokeweight="3pt"/>
+                <v:rect id="矩形 3" o:spid="_x0000_s1028" style="position:absolute;left:28816;top:-1248;width:28817;height:27554;visibility:visible;mso-wrap-style:square;v-text-anchor:middle" o:gfxdata="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" filled="f" strokecolor="black [3213]" strokeweight="3pt"/>
+                <v:shapetype id="_x0000_t202" coordsize="21600,21600" o:spt="202" path="m,l,21600r21600,l21600,xe">
+                  <v:stroke joinstyle="miter"/>
+                  <v:path gradientshapeok="t" o:connecttype="rect"/>
+                </v:shapetype>
+                <v:shape id="文字方塊 35" o:spid="_x0000_s1029" type="#_x0000_t202" style="position:absolute;left:-405;top:-1385;width:8184;height:3200;visibility:visible;mso-wrap-style:square;v-text-anchor:top" o:gfxdata="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" filled="f" stroked="f">
+                  <v:textbox style="mso-fit-shape-to-text:t">
+                    <w:txbxContent>
+                      <w:p>
+                        <w:pPr>
+                          <w:jc w:val="center"/>
+                          <w:rPr>
+                            <w:kern w:val="0"/>
+                            <w:szCs w:val="24"/>
+                          </w:rPr>
+                        </w:pPr>
+                        <w:r>
+                          <w:rPr>
+                            <w:rFonts w:hAnsi="Calibri"/>
+                            <w:color w:val="000000" w:themeColor="text1"/>
+                            <w:kern w:val="24"/>
+                            <w:sz w:val="20"/>
+                            <w:szCs w:val="20"/>
+                          </w:rPr>
+                          <w:t>App Control</w:t>
+                        </w:r>
+                      </w:p>
+                    </w:txbxContent>
+                  </v:textbox>
+                </v:shape>
+                <v:shape id="文字方塊 36" o:spid="_x0000_s1030" type="#_x0000_t202" style="position:absolute;left:27901;top:-1385;width:11265;height:3200;visibility:visible;mso-wrap-style:square;v-text-anchor:top" o:gfxdata="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" filled="f" stroked="f">
+                  <v:textbox style="mso-fit-shape-to-text:t">
+                    <w:txbxContent>
+                      <w:p>
+                        <w:pPr>
+                          <w:jc w:val="center"/>
+                          <w:rPr>
+                            <w:kern w:val="0"/>
+                            <w:szCs w:val="24"/>
+                          </w:rPr>
+                        </w:pPr>
+                        <w:r>
+                          <w:rPr>
+                            <w:rFonts w:hAnsi="Calibri"/>
+                            <w:color w:val="000000" w:themeColor="text1"/>
+                            <w:kern w:val="24"/>
+                            <w:sz w:val="20"/>
+                            <w:szCs w:val="20"/>
+                          </w:rPr>
+                          <w:t>D</w:t>
+                        </w:r>
+                        <w:r>
+                          <w:rPr>
+                            <w:rFonts w:hAnsi="Calibri" w:hint="eastAsia"/>
+                            <w:color w:val="000000" w:themeColor="text1"/>
+                            <w:kern w:val="24"/>
+                            <w:sz w:val="20"/>
+                            <w:szCs w:val="20"/>
+                          </w:rPr>
+                          <w:t>r</w:t>
+                        </w:r>
+                        <w:r>
+                          <w:rPr>
+                            <w:rFonts w:hAnsi="Calibri"/>
+                            <w:color w:val="000000" w:themeColor="text1"/>
+                            <w:kern w:val="24"/>
+                            <w:sz w:val="20"/>
+                            <w:szCs w:val="20"/>
+                          </w:rPr>
+                          <w:t>iver</w:t>
+                        </w:r>
+                        <w:r>
+                          <w:rPr>
+                            <w:rFonts w:hAnsi="Calibri"/>
+                            <w:color w:val="000000" w:themeColor="text1"/>
+                            <w:kern w:val="24"/>
+                            <w:sz w:val="20"/>
+                            <w:szCs w:val="20"/>
+                          </w:rPr>
+                          <w:t xml:space="preserve"> Control</w:t>
+                        </w:r>
+                      </w:p>
+                    </w:txbxContent>
+                  </v:textbox>
+                </v:shape>
+                <v:rect id="矩形 6" o:spid="_x0000_s1031" style="position:absolute;left:35190;top:9508;width:16696;height:5981;visibility:visible;mso-wrap-style:square;v-text-anchor:middle" o:gfxdata="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" fillcolor="#4f81bd [3204]" stroked="f" strokeweight="2pt">
+                  <v:textbox>
+                    <w:txbxContent>
+                      <w:p>
+                        <w:pPr>
+                          <w:jc w:val="center"/>
+                          <w:rPr>
+                            <w:kern w:val="0"/>
+                            <w:szCs w:val="24"/>
+                          </w:rPr>
+                        </w:pPr>
+                        <w:r>
+                          <w:rPr>
+                            <w:rFonts w:hAnsi="Calibri"/>
+                            <w:color w:val="000000" w:themeColor="text1"/>
+                            <w:kern w:val="24"/>
+                            <w:sz w:val="20"/>
+                            <w:szCs w:val="20"/>
+                          </w:rPr>
+                          <w:t>System Memory</w:t>
+                        </w:r>
+                      </w:p>
+                    </w:txbxContent>
+                  </v:textbox>
+                </v:rect>
+                <v:rect id="矩形 7" o:spid="_x0000_s1032" style="position:absolute;left:35293;top:17643;width:16697;height:5980;visibility:visible;mso-wrap-style:square;v-text-anchor:middle" o:gfxdata="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" fillcolor="#c0504d [3205]" stroked="f" strokeweight="2pt">
+                  <v:textbox>
+                    <w:txbxContent>
+                      <w:p>
+                        <w:pPr>
+                          <w:jc w:val="center"/>
+                          <w:rPr>
+                            <w:kern w:val="0"/>
+                            <w:szCs w:val="24"/>
+                          </w:rPr>
+                        </w:pPr>
+                        <w:r>
+                          <w:rPr>
+                            <w:rFonts w:hAnsi="Calibri"/>
+                            <w:color w:val="000000" w:themeColor="text1"/>
+                            <w:kern w:val="24"/>
+                            <w:sz w:val="20"/>
+                            <w:szCs w:val="20"/>
+                          </w:rPr>
+                          <w:t xml:space="preserve"> Local Video Memory</w:t>
+                        </w:r>
+                      </w:p>
+                    </w:txbxContent>
+                  </v:textbox>
+                </v:rect>
+                <v:shapetype id="_x0000_t32" coordsize="21600,21600" o:spt="32" o:oned="t" path="m,l21600,21600e" filled="f">
+                  <v:path arrowok="t" fillok="f" o:connecttype="none"/>
+                  <o:lock v:ext="edit" shapetype="t"/>
+                </v:shapetype>
+                <v:shape id="直線單箭頭接點 8" o:spid="_x0000_s1033" type="#_x0000_t32" style="position:absolute;left:43538;top:15489;width:104;height:2154;visibility:visible;mso-wrap-style:square" o:connectortype="straight" o:gfxdata="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" strokecolor="black [3213]" strokeweight="2pt">
+                  <v:stroke endarrow="block"/>
+                  <o:lock v:ext="edit" shapetype="f"/>
+                </v:shape>
+                <v:rect id="矩形 9" o:spid="_x0000_s1034" style="position:absolute;left:4158;top:10522;width:21891;height:5361;visibility:visible;mso-wrap-style:square;v-text-anchor:middle" o:gfxdata="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" filled="f" strokecolor="#4f81bd [3204]" strokeweight="1pt">
+                  <v:stroke dashstyle="dash"/>
+                  <v:textbox>
+                    <w:txbxContent>
+                      <w:p>
+                        <w:pPr>
+                          <w:jc w:val="center"/>
+                          <w:rPr>
+                            <w:kern w:val="0"/>
+                            <w:szCs w:val="24"/>
+                          </w:rPr>
+                        </w:pPr>
+                        <w:r>
+                          <w:rPr>
+                            <w:rFonts w:hAnsi="Calibri"/>
+                            <w:color w:val="000000" w:themeColor="text1"/>
+                            <w:kern w:val="24"/>
+                            <w:sz w:val="20"/>
+                            <w:szCs w:val="20"/>
+                          </w:rPr>
+                          <w:t>Parse or prepare data and save it at the allocated space.</w:t>
+                        </w:r>
+                      </w:p>
+                    </w:txbxContent>
+                  </v:textbox>
+                </v:rect>
+                <v:shape id="直線單箭頭接點 10" o:spid="_x0000_s1035" type="#_x0000_t32" style="position:absolute;left:26049;top:12499;width:9141;height:703;flip:y;visibility:visible;mso-wrap-style:square" o:connectortype="straight" o:gfxdata="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" strokecolor="black [3213]">
+                  <v:stroke dashstyle="3 1" endarrow="block"/>
+                  <o:lock v:ext="edit" shapetype="f"/>
+                </v:shape>
+                <v:shape id="直線單箭頭接點 11" o:spid="_x0000_s1036" type="#_x0000_t32" style="position:absolute;left:26048;top:16309;width:17488;height:4630;flip:y;visibility:visible;mso-wrap-style:square" o:connectortype="straight" o:gfxdata="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" strokecolor="black [3213]">
+                  <v:stroke dashstyle="3 1" endarrow="block"/>
+                  <o:lock v:ext="edit" shapetype="f"/>
+                </v:shape>
+                <v:rect id="矩形 12" o:spid="_x0000_s1037" style="position:absolute;left:4158;top:18262;width:21891;height:5360;visibility:visible;mso-wrap-style:square;v-text-anchor:middle" o:gfxdata="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" filled="f" strokecolor="#4f81bd [3204]" strokeweight="1pt">
+                  <v:stroke dashstyle="dash"/>
+                  <v:textbox>
+                    <w:txbxContent>
+                      <w:p>
+                        <w:pPr>
+                          <w:jc w:val="center"/>
+                          <w:rPr>
+                            <w:kern w:val="0"/>
+                            <w:szCs w:val="24"/>
+                          </w:rPr>
+                        </w:pPr>
+                        <w:r>
+                          <w:rPr>
+                            <w:rFonts w:hAnsi="Calibri"/>
+                            <w:color w:val="000000" w:themeColor="text1"/>
+                            <w:kern w:val="24"/>
+                            <w:sz w:val="20"/>
+                            <w:szCs w:val="20"/>
+                          </w:rPr>
+                          <w:t xml:space="preserve">Record graphics API for buffer copying and then submit to queue. </w:t>
+                        </w:r>
+                      </w:p>
+                    </w:txbxContent>
+                  </v:textbox>
+                </v:rect>
+                <v:rect id="矩形 13" o:spid="_x0000_s1038" style="position:absolute;left:4424;top:3616;width:21890;height:5361;visibility:visible;mso-wrap-style:square;v-text-anchor:middle" o:gfxdata="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" filled="f" strokecolor="#4f81bd [3204]" strokeweight="1pt">
+                  <v:stroke dashstyle="dash"/>
+                  <v:textbox>
+                    <w:txbxContent>
+                      <w:p>
+                        <w:pPr>
+                          <w:jc w:val="center"/>
+                          <w:rPr>
+                            <w:kern w:val="0"/>
+                            <w:szCs w:val="24"/>
+                          </w:rPr>
+                        </w:pPr>
+                        <w:r>
+                          <w:rPr>
+                            <w:rFonts w:hAnsi="Calibri"/>
+                            <w:color w:val="000000" w:themeColor="text1"/>
+                            <w:kern w:val="24"/>
+                            <w:sz w:val="20"/>
+                            <w:szCs w:val="20"/>
+                          </w:rPr>
+                          <w:t xml:space="preserve">Allocate system </w:t>
+                        </w:r>
+                        <w:proofErr w:type="gramStart"/>
+                        <w:r>
+                          <w:rPr>
+                            <w:rFonts w:hAnsi="Calibri"/>
+                            <w:color w:val="000000" w:themeColor="text1"/>
+                            <w:kern w:val="24"/>
+                            <w:sz w:val="20"/>
+                            <w:szCs w:val="20"/>
+                          </w:rPr>
+                          <w:t>memory(</w:t>
+                        </w:r>
+                        <w:proofErr w:type="gramEnd"/>
+                        <w:r>
+                          <w:rPr>
+                            <w:rFonts w:hAnsi="Calibri"/>
+                            <w:color w:val="000000" w:themeColor="text1"/>
+                            <w:kern w:val="24"/>
+                            <w:sz w:val="20"/>
+                            <w:szCs w:val="20"/>
+                          </w:rPr>
+                          <w:t>host visible memory) with target size and map it for get address.</w:t>
+                        </w:r>
+                      </w:p>
+                    </w:txbxContent>
+                  </v:textbox>
+                </v:rect>
+                <v:shape id="直線單箭頭接點 14" o:spid="_x0000_s1039" type="#_x0000_t32" style="position:absolute;left:26311;top:6295;width:8875;height:6201;visibility:visible;mso-wrap-style:square" o:connectortype="straight" o:gfxdata="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" strokecolor="black [3213]">
+                  <v:stroke dashstyle="3 1" endarrow="block"/>
+                  <o:lock v:ext="edit" shapetype="f"/>
+                </v:shape>
+                <w10:anchorlock/>
+              </v:group>
+            </w:pict>
+          </mc:Fallback>
+        </mc:AlternateContent>
+      </w:r>
+    </w:p>
+    <w:p>
+      <w:pPr>
+        <w:ind w:firstLineChars="142" w:firstLine="284"/>
+        <w:rPr>
+          <w:sz w:val="20"/>
+        </w:rPr>
+      </w:pPr>
+      <w:r>
+        <w:rPr>
+          <w:sz w:val="20"/>
+        </w:rPr>
+        <w:t>The figure reveals that all allocated memory controlled by driver. We only parse data and save the one at system memory firstly. Please note if we want to write data to host memory, we should map it before writing. After finishing data writing, we need to un-map the staging buffer and then recording</w:t>
+      </w:r>
+      <w:r>
+        <w:rPr>
+          <w:sz w:val="20"/>
+        </w:rPr>
+        <w:t xml:space="preserve"> command</w:t>
+      </w:r>
+      <w:r>
+        <w:rPr>
+          <w:color w:val="76923C" w:themeColor="accent3" w:themeShade="BF"/>
+          <w:sz w:val="20"/>
+        </w:rPr>
+        <w:t>(</w:t>
+      </w:r>
+      <w:proofErr w:type="spellStart"/>
+      <w:r>
+        <w:rPr>
+          <w:rFonts w:cstheme="minorHAnsi"/>
+          <w:color w:val="76923C" w:themeColor="accent3" w:themeShade="BF"/>
+          <w:kern w:val="0"/>
+          <w:sz w:val="20"/>
+          <w:szCs w:val="20"/>
+        </w:rPr>
+        <w:t>vkCmdCopyBuffer</w:t>
+      </w:r>
+      <w:proofErr w:type="spellEnd"/>
+      <w:r>
+        <w:rPr>
+          <w:color w:val="76923C" w:themeColor="accent3" w:themeShade="BF"/>
+          <w:sz w:val="20"/>
+        </w:rPr>
+        <w:t>)</w:t>
+      </w:r>
+      <w:r>
+        <w:rPr>
+          <w:color w:val="76923C" w:themeColor="accent3" w:themeShade="BF"/>
+          <w:sz w:val="20"/>
+        </w:rPr>
+        <w:t xml:space="preserve"> </w:t>
+      </w:r>
+      <w:r>
+        <w:rPr>
+          <w:sz w:val="20"/>
+        </w:rPr>
+        <w:t>about buffer copying. Finally, we send the recorded command to queue for executing.</w:t>
+      </w:r>
+    </w:p>
+    <w:p>
+      <w:pPr>
+        <w:rPr>
+          <w:rFonts w:hint="eastAsia"/>
           <w:sz w:val="20"/>
         </w:rPr>
       </w:pPr>
@@ -2338,6 +3731,8 @@
         </w:rPr>
         <w:t>Compare with OpenGL</w:t>
       </w:r>
+      <w:bookmarkStart w:id="0" w:name="_GoBack"/>
+      <w:bookmarkEnd w:id="0"/>
     </w:p>
     <w:p>
       <w:pPr>
@@ -2370,11 +3765,19 @@
         </w:rPr>
         <w:t xml:space="preserve">[1] </w:t>
       </w:r>
-      <w:r>
-        <w:rPr>
-          <w:rFonts w:hint="eastAsia"/>
-        </w:rPr>
-        <w:t xml:space="preserve">Khronos PPT </w:t>
+      <w:proofErr w:type="spellStart"/>
+      <w:r>
+        <w:rPr>
+          <w:rFonts w:hint="eastAsia"/>
+        </w:rPr>
+        <w:t>Khronos</w:t>
+      </w:r>
+      <w:proofErr w:type="spellEnd"/>
+      <w:r>
+        <w:rPr>
+          <w:rFonts w:hint="eastAsia"/>
+        </w:rPr>
+        <w:t xml:space="preserve"> PPT </w:t>
       </w:r>
       <w:hyperlink r:id="rId6" w:history="1">
         <w:r>
@@ -2459,9 +3862,6 @@
       <w:pPr>
         <w:pStyle w:val="a3"/>
         <w:ind w:leftChars="0" w:left="0" w:rightChars="35" w:right="84"/>
-        <w:rPr>
-          <w:rFonts w:hint="eastAsia"/>
-        </w:rPr>
       </w:pPr>
       <w:r>
         <w:rPr>
@@ -2507,7 +3907,7 @@
     </w:p>
     <w:sectPr>
       <w:pgSz w:w="11906" w:h="16838"/>
-      <w:pgMar w:top="1440" w:right="1800" w:bottom="1440" w:left="1800" w:header="851" w:footer="992" w:gutter="0"/>
+      <w:pgMar w:top="1440" w:right="1080" w:bottom="1440" w:left="1080" w:header="851" w:footer="992" w:gutter="0"/>
       <w:cols w:space="425"/>
       <w:docGrid w:type="lines" w:linePitch="360"/>
     </w:sectPr>
@@ -2516,8 +3916,8 @@
 </file>
 
 <file path=word/numbering.xml><?xml version="1.0" encoding="utf-8"?>
-<w:numbering xmlns:wpc="http://schemas.microsoft.com/office/word/2010/wordprocessingCanvas" xmlns:mc="http://schemas.openxmlformats.org/markup-compatibility/2006" xmlns:o="urn:schemas-microsoft-com:office:office" xmlns:r="http://schemas.openxmlformats.org/officeDocument/2006/relationships" xmlns:m="http://schemas.openxmlformats.org/officeDocument/2006/math" xmlns:v="urn:schemas-microsoft-com:vml" xmlns:wp14="http://schemas.microsoft.com/office/word/2010/wordprocessingDrawing" xmlns:wp="http://schemas.openxmlformats.org/drawingml/2006/wordprocessingDrawing" xmlns:w10="urn:schemas-microsoft-com:office:word" xmlns:w="http://schemas.openxmlformats.org/wordprocessingml/2006/main" xmlns:w14="http://schemas.microsoft.com/office/word/2010/wordml" xmlns:wpg="http://schemas.microsoft.com/office/word/2010/wordprocessingGroup" xmlns:wpi="http://schemas.microsoft.com/office/word/2010/wordprocessingInk" xmlns:wne="http://schemas.microsoft.com/office/word/2006/wordml" xmlns:wps="http://schemas.microsoft.com/office/word/2010/wordprocessingShape" mc:Ignorable="w14 wp14">
-  <w:abstractNum w:abstractNumId="0">
+<w:numbering xmlns:wpc="http://schemas.microsoft.com/office/word/2010/wordprocessingCanvas" xmlns:cx="http://schemas.microsoft.com/office/drawing/2014/chartex" xmlns:cx1="http://schemas.microsoft.com/office/drawing/2015/9/8/chartex" xmlns:cx2="http://schemas.microsoft.com/office/drawing/2015/10/21/chartex" xmlns:cx3="http://schemas.microsoft.com/office/drawing/2016/5/9/chartex" xmlns:cx4="http://schemas.microsoft.com/office/drawing/2016/5/10/chartex" xmlns:cx5="http://schemas.microsoft.com/office/drawing/2016/5/11/chartex" xmlns:cx6="http://schemas.microsoft.com/office/drawing/2016/5/12/chartex" xmlns:cx7="http://schemas.microsoft.com/office/drawing/2016/5/13/chartex" xmlns:cx8="http://schemas.microsoft.com/office/drawing/2016/5/14/chartex" xmlns:mc="http://schemas.openxmlformats.org/markup-compatibility/2006" xmlns:aink="http://schemas.microsoft.com/office/drawing/2016/ink" xmlns:am3d="http://schemas.microsoft.com/office/drawing/2017/model3d" xmlns:o="urn:schemas-microsoft-com:office:office" xmlns:r="http://schemas.openxmlformats.org/officeDocument/2006/relationships" xmlns:m="http://schemas.openxmlformats.org/officeDocument/2006/math" xmlns:v="urn:schemas-microsoft-com:vml" xmlns:wp14="http://schemas.microsoft.com/office/word/2010/wordprocessingDrawing" xmlns:wp="http://schemas.openxmlformats.org/drawingml/2006/wordprocessingDrawing" xmlns:w10="urn:schemas-microsoft-com:office:word" xmlns:w="http://schemas.openxmlformats.org/wordprocessingml/2006/main" xmlns:w14="http://schemas.microsoft.com/office/word/2010/wordml" xmlns:w15="http://schemas.microsoft.com/office/word/2012/wordml" xmlns:w16cid="http://schemas.microsoft.com/office/word/2016/wordml/cid" xmlns:w16se="http://schemas.microsoft.com/office/word/2015/wordml/symex" xmlns:wpg="http://schemas.microsoft.com/office/word/2010/wordprocessingGroup" xmlns:wpi="http://schemas.microsoft.com/office/word/2010/wordprocessingInk" xmlns:wne="http://schemas.microsoft.com/office/word/2006/wordml" xmlns:wps="http://schemas.microsoft.com/office/word/2010/wordprocessingShape" mc:Ignorable="w14 w15 w16se w16cid wp14">
+  <w:abstractNum w:abstractNumId="0" w15:restartNumberingAfterBreak="0">
     <w:nsid w:val="24DB2030"/>
     <w:multiLevelType w:val="multilevel"/>
     <w:tmpl w:val="0409001F"/>
@@ -2606,7 +4006,7 @@
       </w:pPr>
     </w:lvl>
   </w:abstractNum>
-  <w:abstractNum w:abstractNumId="1">
+  <w:abstractNum w:abstractNumId="1" w15:restartNumberingAfterBreak="0">
     <w:nsid w:val="262B6E43"/>
     <w:multiLevelType w:val="hybridMultilevel"/>
     <w:tmpl w:val="43EC3EFA"/>
@@ -2729,7 +4129,7 @@
 </file>
 
 <file path=word/styles.xml><?xml version="1.0" encoding="utf-8"?>
-<w:styles xmlns:mc="http://schemas.openxmlformats.org/markup-compatibility/2006" xmlns:r="http://schemas.openxmlformats.org/officeDocument/2006/relationships" xmlns:w="http://schemas.openxmlformats.org/wordprocessingml/2006/main" xmlns:w14="http://schemas.microsoft.com/office/word/2010/wordml" mc:Ignorable="w14">
+<w:styles xmlns:mc="http://schemas.openxmlformats.org/markup-compatibility/2006" xmlns:r="http://schemas.openxmlformats.org/officeDocument/2006/relationships" xmlns:w="http://schemas.openxmlformats.org/wordprocessingml/2006/main" xmlns:w14="http://schemas.microsoft.com/office/word/2010/wordml" xmlns:w15="http://schemas.microsoft.com/office/word/2012/wordml" xmlns:w16cid="http://schemas.microsoft.com/office/word/2016/wordml/cid" xmlns:w16se="http://schemas.microsoft.com/office/word/2015/wordml/symex" mc:Ignorable="w14 w15 w16se w16cid">
   <w:docDefaults>
     <w:rPrDefault>
       <w:rPr>
@@ -2742,144 +4142,383 @@
     </w:rPrDefault>
     <w:pPrDefault/>
   </w:docDefaults>
-  <w:latentStyles w:defLockedState="0" w:defUIPriority="99" w:defSemiHidden="1" w:defUnhideWhenUsed="1" w:defQFormat="0" w:count="267">
-    <w:lsdException w:name="Normal" w:semiHidden="0" w:uiPriority="0" w:unhideWhenUsed="0" w:qFormat="1"/>
-    <w:lsdException w:name="heading 1" w:semiHidden="0" w:uiPriority="9" w:unhideWhenUsed="0" w:qFormat="1"/>
-    <w:lsdException w:name="heading 2" w:uiPriority="9" w:qFormat="1"/>
-    <w:lsdException w:name="heading 3" w:uiPriority="9" w:qFormat="1"/>
-    <w:lsdException w:name="heading 4" w:uiPriority="9" w:qFormat="1"/>
-    <w:lsdException w:name="heading 5" w:uiPriority="9" w:qFormat="1"/>
-    <w:lsdException w:name="heading 6" w:uiPriority="9" w:qFormat="1"/>
-    <w:lsdException w:name="heading 7" w:uiPriority="9" w:qFormat="1"/>
-    <w:lsdException w:name="heading 8" w:uiPriority="9" w:qFormat="1"/>
-    <w:lsdException w:name="heading 9" w:uiPriority="9" w:qFormat="1"/>
-    <w:lsdException w:name="toc 1" w:uiPriority="39"/>
-    <w:lsdException w:name="toc 2" w:uiPriority="39"/>
-    <w:lsdException w:name="toc 3" w:uiPriority="39"/>
-    <w:lsdException w:name="toc 4" w:uiPriority="39"/>
-    <w:lsdException w:name="toc 5" w:uiPriority="39"/>
-    <w:lsdException w:name="toc 6" w:uiPriority="39"/>
-    <w:lsdException w:name="toc 7" w:uiPriority="39"/>
-    <w:lsdException w:name="toc 8" w:uiPriority="39"/>
-    <w:lsdException w:name="toc 9" w:uiPriority="39"/>
-    <w:lsdException w:name="caption" w:uiPriority="35" w:qFormat="1"/>
-    <w:lsdException w:name="Title" w:semiHidden="0" w:uiPriority="10" w:unhideWhenUsed="0" w:qFormat="1"/>
-    <w:lsdException w:name="Default Paragraph Font" w:uiPriority="1"/>
-    <w:lsdException w:name="Subtitle" w:semiHidden="0" w:uiPriority="11" w:unhideWhenUsed="0" w:qFormat="1"/>
-    <w:lsdException w:name="Strong" w:semiHidden="0" w:uiPriority="22" w:unhideWhenUsed="0" w:qFormat="1"/>
-    <w:lsdException w:name="Emphasis" w:semiHidden="0" w:uiPriority="20" w:unhideWhenUsed="0" w:qFormat="1"/>
-    <w:lsdException w:name="Table Grid" w:semiHidden="0" w:uiPriority="59" w:unhideWhenUsed="0"/>
-    <w:lsdException w:name="Placeholder Text" w:unhideWhenUsed="0"/>
-    <w:lsdException w:name="No Spacing" w:semiHidden="0" w:uiPriority="1" w:unhideWhenUsed="0" w:qFormat="1"/>
-    <w:lsdException w:name="Light Shading" w:semiHidden="0" w:uiPriority="60" w:unhideWhenUsed="0"/>
-    <w:lsdException w:name="Light List" w:semiHidden="0" w:uiPriority="61" w:unhideWhenUsed="0"/>
-    <w:lsdException w:name="Light Grid" w:semiHidden="0" w:uiPriority="62" w:unhideWhenUsed="0"/>
-    <w:lsdException w:name="Medium Shading 1" w:semiHidden="0" w:uiPriority="63" w:unhideWhenUsed="0"/>
-    <w:lsdException w:name="Medium Shading 2" w:semiHidden="0" w:uiPriority="64" w:unhideWhenUsed="0"/>
-    <w:lsdException w:name="Medium List 1" w:semiHidden="0" w:uiPriority="65" w:unhideWhenUsed="0"/>
-    <w:lsdException w:name="Medium List 2" w:semiHidden="0" w:uiPriority="66" w:unhideWhenUsed="0"/>
-    <w:lsdException w:name="Medium Grid 1" w:semiHidden="0" w:uiPriority="67" w:unhideWhenUsed="0"/>
-    <w:lsdException w:name="Medium Grid 2" w:semiHidden="0" w:uiPriority="68" w:unhideWhenUsed="0"/>
-    <w:lsdException w:name="Medium Grid 3" w:semiHidden="0" w:uiPriority="69" w:unhideWhenUsed="0"/>
-    <w:lsdException w:name="Dark List" w:semiHidden="0" w:uiPriority="70" w:unhideWhenUsed="0"/>
-    <w:lsdException w:name="Colorful Shading" w:semiHidden="0" w:uiPriority="71" w:unhideWhenUsed="0"/>
-    <w:lsdException w:name="Colorful List" w:semiHidden="0" w:uiPriority="72" w:unhideWhenUsed="0"/>
-    <w:lsdException w:name="Colorful Grid" w:semiHidden="0" w:uiPriority="73" w:unhideWhenUsed="0"/>
-    <w:lsdException w:name="Light Shading Accent 1" w:semiHidden="0" w:uiPriority="60" w:unhideWhenUsed="0"/>
-    <w:lsdException w:name="Light List Accent 1" w:semiHidden="0" w:uiPriority="61" w:unhideWhenUsed="0"/>
-    <w:lsdException w:name="Light Grid Accent 1" w:semiHidden="0" w:uiPriority="62" w:unhideWhenUsed="0"/>
-    <w:lsdException w:name="Medium Shading 1 Accent 1" w:semiHidden="0" w:uiPriority="63" w:unhideWhenUsed="0"/>
-    <w:lsdException w:name="Medium Shading 2 Accent 1" w:semiHidden="0" w:uiPriority="64" w:unhideWhenUsed="0"/>
-    <w:lsdException w:name="Medium List 1 Accent 1" w:semiHidden="0" w:uiPriority="65" w:unhideWhenUsed="0"/>
-    <w:lsdException w:name="Revision" w:unhideWhenUsed="0"/>
-    <w:lsdException w:name="List Paragraph" w:semiHidden="0" w:uiPriority="34" w:unhideWhenUsed="0" w:qFormat="1"/>
-    <w:lsdException w:name="Quote" w:semiHidden="0" w:uiPriority="29" w:unhideWhenUsed="0" w:qFormat="1"/>
-    <w:lsdException w:name="Intense Quote" w:semiHidden="0" w:uiPriority="30" w:unhideWhenUsed="0" w:qFormat="1"/>
-    <w:lsdException w:name="Medium List 2 Accent 1" w:semiHidden="0" w:uiPriority="66" w:unhideWhenUsed="0"/>
-    <w:lsdException w:name="Medium Grid 1 Accent 1" w:semiHidden="0" w:uiPriority="67" w:unhideWhenUsed="0"/>
-    <w:lsdException w:name="Medium Grid 2 Accent 1" w:semiHidden="0" w:uiPriority="68" w:unhideWhenUsed="0"/>
-    <w:lsdException w:name="Medium Grid 3 Accent 1" w:semiHidden="0" w:uiPriority="69" w:unhideWhenUsed="0"/>
-    <w:lsdException w:name="Dark List Accent 1" w:semiHidden="0" w:uiPriority="70" w:unhideWhenUsed="0"/>
-    <w:lsdException w:name="Colorful Shading Accent 1" w:semiHidden="0" w:uiPriority="71" w:unhideWhenUsed="0"/>
-    <w:lsdException w:name="Colorful List Accent 1" w:semiHidden="0" w:uiPriority="72" w:unhideWhenUsed="0"/>
-    <w:lsdException w:name="Colorful Grid Accent 1" w:semiHidden="0" w:uiPriority="73" w:unhideWhenUsed="0"/>
-    <w:lsdException w:name="Light Shading Accent 2" w:semiHidden="0" w:uiPriority="60" w:unhideWhenUsed="0"/>
-    <w:lsdException w:name="Light List Accent 2" w:semiHidden="0" w:uiPriority="61" w:unhideWhenUsed="0"/>
-    <w:lsdException w:name="Light Grid Accent 2" w:semiHidden="0" w:uiPriority="62" w:unhideWhenUsed="0"/>
-    <w:lsdException w:name="Medium Shading 1 Accent 2" w:semiHidden="0" w:uiPriority="63" w:unhideWhenUsed="0"/>
-    <w:lsdException w:name="Medium Shading 2 Accent 2" w:semiHidden="0" w:uiPriority="64" w:unhideWhenUsed="0"/>
-    <w:lsdException w:name="Medium List 1 Accent 2" w:semiHidden="0" w:uiPriority="65" w:unhideWhenUsed="0"/>
-    <w:lsdException w:name="Medium List 2 Accent 2" w:semiHidden="0" w:uiPriority="66" w:unhideWhenUsed="0"/>
-    <w:lsdException w:name="Medium Grid 1 Accent 2" w:semiHidden="0" w:uiPriority="67" w:unhideWhenUsed="0"/>
-    <w:lsdException w:name="Medium Grid 2 Accent 2" w:semiHidden="0" w:uiPriority="68" w:unhideWhenUsed="0"/>
-    <w:lsdException w:name="Medium Grid 3 Accent 2" w:semiHidden="0" w:uiPriority="69" w:unhideWhenUsed="0"/>
-    <w:lsdException w:name="Dark List Accent 2" w:semiHidden="0" w:uiPriority="70" w:unhideWhenUsed="0"/>
-    <w:lsdException w:name="Colorful Shading Accent 2" w:semiHidden="0" w:uiPriority="71" w:unhideWhenUsed="0"/>
-    <w:lsdException w:name="Colorful List Accent 2" w:semiHidden="0" w:uiPriority="72" w:unhideWhenUsed="0"/>
-    <w:lsdException w:name="Colorful Grid Accent 2" w:semiHidden="0" w:uiPriority="73" w:unhideWhenUsed="0"/>
-    <w:lsdException w:name="Light Shading Accent 3" w:semiHidden="0" w:uiPriority="60" w:unhideWhenUsed="0"/>
-    <w:lsdException w:name="Light List Accent 3" w:semiHidden="0" w:uiPriority="61" w:unhideWhenUsed="0"/>
-    <w:lsdException w:name="Light Grid Accent 3" w:semiHidden="0" w:uiPriority="62" w:unhideWhenUsed="0"/>
-    <w:lsdException w:name="Medium Shading 1 Accent 3" w:semiHidden="0" w:uiPriority="63" w:unhideWhenUsed="0"/>
-    <w:lsdException w:name="Medium Shading 2 Accent 3" w:semiHidden="0" w:uiPriority="64" w:unhideWhenUsed="0"/>
-    <w:lsdException w:name="Medium List 1 Accent 3" w:semiHidden="0" w:uiPriority="65" w:unhideWhenUsed="0"/>
-    <w:lsdException w:name="Medium List 2 Accent 3" w:semiHidden="0" w:uiPriority="66" w:unhideWhenUsed="0"/>
-    <w:lsdException w:name="Medium Grid 1 Accent 3" w:semiHidden="0" w:uiPriority="67" w:unhideWhenUsed="0"/>
-    <w:lsdException w:name="Medium Grid 2 Accent 3" w:semiHidden="0" w:uiPriority="68" w:unhideWhenUsed="0"/>
-    <w:lsdException w:name="Medium Grid 3 Accent 3" w:semiHidden="0" w:uiPriority="69" w:unhideWhenUsed="0"/>
-    <w:lsdException w:name="Dark List Accent 3" w:semiHidden="0" w:uiPriority="70" w:unhideWhenUsed="0"/>
-    <w:lsdException w:name="Colorful Shading Accent 3" w:semiHidden="0" w:uiPriority="71" w:unhideWhenUsed="0"/>
-    <w:lsdException w:name="Colorful List Accent 3" w:semiHidden="0" w:uiPriority="72" w:unhideWhenUsed="0"/>
-    <w:lsdException w:name="Colorful Grid Accent 3" w:semiHidden="0" w:uiPriority="73" w:unhideWhenUsed="0"/>
-    <w:lsdException w:name="Light Shading Accent 4" w:semiHidden="0" w:uiPriority="60" w:unhideWhenUsed="0"/>
-    <w:lsdException w:name="Light List Accent 4" w:semiHidden="0" w:uiPriority="61" w:unhideWhenUsed="0"/>
-    <w:lsdException w:name="Light Grid Accent 4" w:semiHidden="0" w:uiPriority="62" w:unhideWhenUsed="0"/>
-    <w:lsdException w:name="Medium Shading 1 Accent 4" w:semiHidden="0" w:uiPriority="63" w:unhideWhenUsed="0"/>
-    <w:lsdException w:name="Medium Shading 2 Accent 4" w:semiHidden="0" w:uiPriority="64" w:unhideWhenUsed="0"/>
-    <w:lsdException w:name="Medium List 1 Accent 4" w:semiHidden="0" w:uiPriority="65" w:unhideWhenUsed="0"/>
-    <w:lsdException w:name="Medium List 2 Accent 4" w:semiHidden="0" w:uiPriority="66" w:unhideWhenUsed="0"/>
-    <w:lsdException w:name="Medium Grid 1 Accent 4" w:semiHidden="0" w:uiPriority="67" w:unhideWhenUsed="0"/>
-    <w:lsdException w:name="Medium Grid 2 Accent 4" w:semiHidden="0" w:uiPriority="68" w:unhideWhenUsed="0"/>
-    <w:lsdException w:name="Medium Grid 3 Accent 4" w:semiHidden="0" w:uiPriority="69" w:unhideWhenUsed="0"/>
-    <w:lsdException w:name="Dark List Accent 4" w:semiHidden="0" w:uiPriority="70" w:unhideWhenUsed="0"/>
-    <w:lsdException w:name="Colorful Shading Accent 4" w:semiHidden="0" w:uiPriority="71" w:unhideWhenUsed="0"/>
-    <w:lsdException w:name="Colorful List Accent 4" w:semiHidden="0" w:uiPriority="72" w:unhideWhenUsed="0"/>
-    <w:lsdException w:name="Colorful Grid Accent 4" w:semiHidden="0" w:uiPriority="73" w:unhideWhenUsed="0"/>
-    <w:lsdException w:name="Light Shading Accent 5" w:semiHidden="0" w:uiPriority="60" w:unhideWhenUsed="0"/>
-    <w:lsdException w:name="Light List Accent 5" w:semiHidden="0" w:uiPriority="61" w:unhideWhenUsed="0"/>
-    <w:lsdException w:name="Light Grid Accent 5" w:semiHidden="0" w:uiPriority="62" w:unhideWhenUsed="0"/>
-    <w:lsdException w:name="Medium Shading 1 Accent 5" w:semiHidden="0" w:uiPriority="63" w:unhideWhenUsed="0"/>
-    <w:lsdException w:name="Medium Shading 2 Accent 5" w:semiHidden="0" w:uiPriority="64" w:unhideWhenUsed="0"/>
-    <w:lsdException w:name="Medium List 1 Accent 5" w:semiHidden="0" w:uiPriority="65" w:unhideWhenUsed="0"/>
-    <w:lsdException w:name="Medium List 2 Accent 5" w:semiHidden="0" w:uiPriority="66" w:unhideWhenUsed="0"/>
-    <w:lsdException w:name="Medium Grid 1 Accent 5" w:semiHidden="0" w:uiPriority="67" w:unhideWhenUsed="0"/>
-    <w:lsdException w:name="Medium Grid 2 Accent 5" w:semiHidden="0" w:uiPriority="68" w:unhideWhenUsed="0"/>
-    <w:lsdException w:name="Medium Grid 3 Accent 5" w:semiHidden="0" w:uiPriority="69" w:unhideWhenUsed="0"/>
-    <w:lsdException w:name="Dark List Accent 5" w:semiHidden="0" w:uiPriority="70" w:unhideWhenUsed="0"/>
-    <w:lsdException w:name="Colorful Shading Accent 5" w:semiHidden="0" w:uiPriority="71" w:unhideWhenUsed="0"/>
-    <w:lsdException w:name="Colorful List Accent 5" w:semiHidden="0" w:uiPriority="72" w:unhideWhenUsed="0"/>
-    <w:lsdException w:name="Colorful Grid Accent 5" w:semiHidden="0" w:uiPriority="73" w:unhideWhenUsed="0"/>
-    <w:lsdException w:name="Light Shading Accent 6" w:semiHidden="0" w:uiPriority="60" w:unhideWhenUsed="0"/>
-    <w:lsdException w:name="Light List Accent 6" w:semiHidden="0" w:uiPriority="61" w:unhideWhenUsed="0"/>
-    <w:lsdException w:name="Light Grid Accent 6" w:semiHidden="0" w:uiPriority="62" w:unhideWhenUsed="0"/>
-    <w:lsdException w:name="Medium Shading 1 Accent 6" w:semiHidden="0" w:uiPriority="63" w:unhideWhenUsed="0"/>
-    <w:lsdException w:name="Medium Shading 2 Accent 6" w:semiHidden="0" w:uiPriority="64" w:unhideWhenUsed="0"/>
-    <w:lsdException w:name="Medium List 1 Accent 6" w:semiHidden="0" w:uiPriority="65" w:unhideWhenUsed="0"/>
-    <w:lsdException w:name="Medium List 2 Accent 6" w:semiHidden="0" w:uiPriority="66" w:unhideWhenUsed="0"/>
-    <w:lsdException w:name="Medium Grid 1 Accent 6" w:semiHidden="0" w:uiPriority="67" w:unhideWhenUsed="0"/>
-    <w:lsdException w:name="Medium Grid 2 Accent 6" w:semiHidden="0" w:uiPriority="68" w:unhideWhenUsed="0"/>
-    <w:lsdException w:name="Medium Grid 3 Accent 6" w:semiHidden="0" w:uiPriority="69" w:unhideWhenUsed="0"/>
-    <w:lsdException w:name="Dark List Accent 6" w:semiHidden="0" w:uiPriority="70" w:unhideWhenUsed="0"/>
-    <w:lsdException w:name="Colorful Shading Accent 6" w:semiHidden="0" w:uiPriority="71" w:unhideWhenUsed="0"/>
-    <w:lsdException w:name="Colorful List Accent 6" w:semiHidden="0" w:uiPriority="72" w:unhideWhenUsed="0"/>
-    <w:lsdException w:name="Colorful Grid Accent 6" w:semiHidden="0" w:uiPriority="73" w:unhideWhenUsed="0"/>
-    <w:lsdException w:name="Subtle Emphasis" w:semiHidden="0" w:uiPriority="19" w:unhideWhenUsed="0" w:qFormat="1"/>
-    <w:lsdException w:name="Intense Emphasis" w:semiHidden="0" w:uiPriority="21" w:unhideWhenUsed="0" w:qFormat="1"/>
-    <w:lsdException w:name="Subtle Reference" w:semiHidden="0" w:uiPriority="31" w:unhideWhenUsed="0" w:qFormat="1"/>
-    <w:lsdException w:name="Intense Reference" w:semiHidden="0" w:uiPriority="32" w:unhideWhenUsed="0" w:qFormat="1"/>
-    <w:lsdException w:name="Book Title" w:semiHidden="0" w:uiPriority="33" w:unhideWhenUsed="0" w:qFormat="1"/>
-    <w:lsdException w:name="Bibliography" w:uiPriority="37"/>
-    <w:lsdException w:name="TOC Heading" w:uiPriority="39" w:qFormat="1"/>
+  <w:latentStyles w:defLockedState="0" w:defUIPriority="99" w:defSemiHidden="0" w:defUnhideWhenUsed="0" w:defQFormat="0" w:count="376">
+    <w:lsdException w:name="Normal" w:uiPriority="0" w:qFormat="1"/>
+    <w:lsdException w:name="heading 1" w:uiPriority="9" w:qFormat="1"/>
+    <w:lsdException w:name="heading 2" w:semiHidden="1" w:uiPriority="9" w:unhideWhenUsed="1" w:qFormat="1"/>
+    <w:lsdException w:name="heading 3" w:semiHidden="1" w:uiPriority="9" w:unhideWhenUsed="1" w:qFormat="1"/>
+    <w:lsdException w:name="heading 4" w:semiHidden="1" w:uiPriority="9" w:unhideWhenUsed="1" w:qFormat="1"/>
+    <w:lsdException w:name="heading 5" w:semiHidden="1" w:uiPriority="9" w:unhideWhenUsed="1" w:qFormat="1"/>
+    <w:lsdException w:name="heading 6" w:semiHidden="1" w:uiPriority="9" w:unhideWhenUsed="1" w:qFormat="1"/>
+    <w:lsdException w:name="heading 7" w:semiHidden="1" w:uiPriority="9" w:unhideWhenUsed="1" w:qFormat="1"/>
+    <w:lsdException w:name="heading 8" w:semiHidden="1" w:uiPriority="9" w:unhideWhenUsed="1" w:qFormat="1"/>
+    <w:lsdException w:name="heading 9" w:semiHidden="1" w:uiPriority="9" w:unhideWhenUsed="1" w:qFormat="1"/>
+    <w:lsdException w:name="index 1" w:semiHidden="1" w:unhideWhenUsed="1"/>
+    <w:lsdException w:name="index 2" w:semiHidden="1" w:unhideWhenUsed="1"/>
+    <w:lsdException w:name="index 3" w:semiHidden="1" w:unhideWhenUsed="1"/>
+    <w:lsdException w:name="index 4" w:semiHidden="1" w:unhideWhenUsed="1"/>
+    <w:lsdException w:name="index 5" w:semiHidden="1" w:unhideWhenUsed="1"/>
+    <w:lsdException w:name="index 6" w:semiHidden="1" w:unhideWhenUsed="1"/>
+    <w:lsdException w:name="index 7" w:semiHidden="1" w:unhideWhenUsed="1"/>
+    <w:lsdException w:name="index 8" w:semiHidden="1" w:unhideWhenUsed="1"/>
+    <w:lsdException w:name="index 9" w:semiHidden="1" w:unhideWhenUsed="1"/>
+    <w:lsdException w:name="toc 1" w:semiHidden="1" w:uiPriority="39" w:unhideWhenUsed="1"/>
+    <w:lsdException w:name="toc 2" w:semiHidden="1" w:uiPriority="39" w:unhideWhenUsed="1"/>
+    <w:lsdException w:name="toc 3" w:semiHidden="1" w:uiPriority="39" w:unhideWhenUsed="1"/>
+    <w:lsdException w:name="toc 4" w:semiHidden="1" w:uiPriority="39" w:unhideWhenUsed="1"/>
+    <w:lsdException w:name="toc 5" w:semiHidden="1" w:uiPriority="39" w:unhideWhenUsed="1"/>
+    <w:lsdException w:name="toc 6" w:semiHidden="1" w:uiPriority="39" w:unhideWhenUsed="1"/>
+    <w:lsdException w:name="toc 7" w:semiHidden="1" w:uiPriority="39" w:unhideWhenUsed="1"/>
+    <w:lsdException w:name="toc 8" w:semiHidden="1" w:uiPriority="39" w:unhideWhenUsed="1"/>
+    <w:lsdException w:name="toc 9" w:semiHidden="1" w:uiPriority="39" w:unhideWhenUsed="1"/>
+    <w:lsdException w:name="Normal Indent" w:semiHidden="1" w:unhideWhenUsed="1"/>
+    <w:lsdException w:name="footnote text" w:semiHidden="1" w:unhideWhenUsed="1"/>
+    <w:lsdException w:name="annotation text" w:semiHidden="1" w:unhideWhenUsed="1"/>
+    <w:lsdException w:name="header" w:semiHidden="1" w:unhideWhenUsed="1"/>
+    <w:lsdException w:name="footer" w:semiHidden="1" w:unhideWhenUsed="1"/>
+    <w:lsdException w:name="index heading" w:semiHidden="1" w:unhideWhenUsed="1"/>
+    <w:lsdException w:name="caption" w:semiHidden="1" w:uiPriority="35" w:unhideWhenUsed="1" w:qFormat="1"/>
+    <w:lsdException w:name="table of figures" w:semiHidden="1" w:unhideWhenUsed="1"/>
+    <w:lsdException w:name="envelope address" w:semiHidden="1" w:unhideWhenUsed="1"/>
+    <w:lsdException w:name="envelope return" w:semiHidden="1" w:unhideWhenUsed="1"/>
+    <w:lsdException w:name="footnote reference" w:semiHidden="1" w:unhideWhenUsed="1"/>
+    <w:lsdException w:name="annotation reference" w:semiHidden="1" w:unhideWhenUsed="1"/>
+    <w:lsdException w:name="line number" w:semiHidden="1" w:unhideWhenUsed="1"/>
+    <w:lsdException w:name="page number" w:semiHidden="1" w:unhideWhenUsed="1"/>
+    <w:lsdException w:name="endnote reference" w:semiHidden="1" w:unhideWhenUsed="1"/>
+    <w:lsdException w:name="endnote text" w:semiHidden="1" w:unhideWhenUsed="1"/>
+    <w:lsdException w:name="table of authorities" w:semiHidden="1" w:unhideWhenUsed="1"/>
+    <w:lsdException w:name="macro" w:semiHidden="1" w:unhideWhenUsed="1"/>
+    <w:lsdException w:name="toa heading" w:semiHidden="1" w:unhideWhenUsed="1"/>
+    <w:lsdException w:name="List" w:semiHidden="1" w:unhideWhenUsed="1"/>
+    <w:lsdException w:name="List Bullet" w:semiHidden="1" w:unhideWhenUsed="1"/>
+    <w:lsdException w:name="List Number" w:semiHidden="1" w:unhideWhenUsed="1"/>
+    <w:lsdException w:name="List 2" w:semiHidden="1" w:unhideWhenUsed="1"/>
+    <w:lsdException w:name="List 3" w:semiHidden="1" w:unhideWhenUsed="1"/>
+    <w:lsdException w:name="List 4" w:semiHidden="1" w:unhideWhenUsed="1"/>
+    <w:lsdException w:name="List 5" w:semiHidden="1" w:unhideWhenUsed="1"/>
+    <w:lsdException w:name="List Bullet 2" w:semiHidden="1" w:unhideWhenUsed="1"/>
+    <w:lsdException w:name="List Bullet 3" w:semiHidden="1" w:unhideWhenUsed="1"/>
+    <w:lsdException w:name="List Bullet 4" w:semiHidden="1" w:unhideWhenUsed="1"/>
+    <w:lsdException w:name="List Bullet 5" w:semiHidden="1" w:unhideWhenUsed="1"/>
+    <w:lsdException w:name="List Number 2" w:semiHidden="1" w:unhideWhenUsed="1"/>
+    <w:lsdException w:name="List Number 3" w:semiHidden="1" w:unhideWhenUsed="1"/>
+    <w:lsdException w:name="List Number 4" w:semiHidden="1" w:unhideWhenUsed="1"/>
+    <w:lsdException w:name="List Number 5" w:semiHidden="1" w:unhideWhenUsed="1"/>
+    <w:lsdException w:name="Title" w:uiPriority="10" w:qFormat="1"/>
+    <w:lsdException w:name="Closing" w:semiHidden="1" w:unhideWhenUsed="1"/>
+    <w:lsdException w:name="Signature" w:semiHidden="1" w:unhideWhenUsed="1"/>
+    <w:lsdException w:name="Default Paragraph Font" w:semiHidden="1" w:uiPriority="1" w:unhideWhenUsed="1"/>
+    <w:lsdException w:name="Body Text" w:semiHidden="1" w:unhideWhenUsed="1"/>
+    <w:lsdException w:name="Body Text Indent" w:semiHidden="1" w:unhideWhenUsed="1"/>
+    <w:lsdException w:name="List Continue" w:semiHidden="1" w:unhideWhenUsed="1"/>
+    <w:lsdException w:name="List Continue 2" w:semiHidden="1" w:unhideWhenUsed="1"/>
+    <w:lsdException w:name="List Continue 3" w:semiHidden="1" w:unhideWhenUsed="1"/>
+    <w:lsdException w:name="List Continue 4" w:semiHidden="1" w:unhideWhenUsed="1"/>
+    <w:lsdException w:name="List Continue 5" w:semiHidden="1" w:unhideWhenUsed="1"/>
+    <w:lsdException w:name="Message Header" w:semiHidden="1" w:unhideWhenUsed="1"/>
+    <w:lsdException w:name="Subtitle" w:uiPriority="11" w:qFormat="1"/>
+    <w:lsdException w:name="Salutation" w:semiHidden="1" w:unhideWhenUsed="1"/>
+    <w:lsdException w:name="Date" w:semiHidden="1" w:unhideWhenUsed="1"/>
+    <w:lsdException w:name="Body Text First Indent" w:semiHidden="1" w:unhideWhenUsed="1"/>
+    <w:lsdException w:name="Body Text First Indent 2" w:semiHidden="1" w:unhideWhenUsed="1"/>
+    <w:lsdException w:name="Note Heading" w:semiHidden="1" w:unhideWhenUsed="1"/>
+    <w:lsdException w:name="Body Text 2" w:semiHidden="1" w:unhideWhenUsed="1"/>
+    <w:lsdException w:name="Body Text 3" w:semiHidden="1" w:unhideWhenUsed="1"/>
+    <w:lsdException w:name="Body Text Indent 2" w:semiHidden="1" w:unhideWhenUsed="1"/>
+    <w:lsdException w:name="Body Text Indent 3" w:semiHidden="1" w:unhideWhenUsed="1"/>
+    <w:lsdException w:name="Block Text" w:semiHidden="1" w:unhideWhenUsed="1"/>
+    <w:lsdException w:name="Hyperlink" w:semiHidden="1" w:unhideWhenUsed="1"/>
+    <w:lsdException w:name="FollowedHyperlink" w:semiHidden="1" w:unhideWhenUsed="1"/>
+    <w:lsdException w:name="Strong" w:uiPriority="22" w:qFormat="1"/>
+    <w:lsdException w:name="Emphasis" w:uiPriority="20" w:qFormat="1"/>
+    <w:lsdException w:name="Document Map" w:semiHidden="1" w:unhideWhenUsed="1"/>
+    <w:lsdException w:name="Plain Text" w:semiHidden="1" w:unhideWhenUsed="1"/>
+    <w:lsdException w:name="E-mail Signature" w:semiHidden="1" w:unhideWhenUsed="1"/>
+    <w:lsdException w:name="HTML Top of Form" w:semiHidden="1" w:unhideWhenUsed="1"/>
+    <w:lsdException w:name="HTML Bottom of Form" w:semiHidden="1" w:unhideWhenUsed="1"/>
+    <w:lsdException w:name="Normal (Web)" w:semiHidden="1" w:unhideWhenUsed="1"/>
+    <w:lsdException w:name="HTML Acronym" w:semiHidden="1" w:unhideWhenUsed="1"/>
+    <w:lsdException w:name="HTML Address" w:semiHidden="1" w:unhideWhenUsed="1"/>
+    <w:lsdException w:name="HTML Cite" w:semiHidden="1" w:unhideWhenUsed="1"/>
+    <w:lsdException w:name="HTML Code" w:semiHidden="1" w:unhideWhenUsed="1"/>
+    <w:lsdException w:name="HTML Definition" w:semiHidden="1" w:unhideWhenUsed="1"/>
+    <w:lsdException w:name="HTML Keyboard" w:semiHidden="1" w:unhideWhenUsed="1"/>
+    <w:lsdException w:name="HTML Preformatted" w:semiHidden="1" w:unhideWhenUsed="1"/>
+    <w:lsdException w:name="HTML Sample" w:semiHidden="1" w:unhideWhenUsed="1"/>
+    <w:lsdException w:name="HTML Typewriter" w:semiHidden="1" w:unhideWhenUsed="1"/>
+    <w:lsdException w:name="HTML Variable" w:semiHidden="1" w:unhideWhenUsed="1"/>
+    <w:lsdException w:name="Normal Table" w:semiHidden="1" w:unhideWhenUsed="1"/>
+    <w:lsdException w:name="annotation subject" w:semiHidden="1" w:unhideWhenUsed="1"/>
+    <w:lsdException w:name="No List" w:semiHidden="1" w:unhideWhenUsed="1"/>
+    <w:lsdException w:name="Outline List 1" w:semiHidden="1" w:unhideWhenUsed="1"/>
+    <w:lsdException w:name="Outline List 2" w:semiHidden="1" w:unhideWhenUsed="1"/>
+    <w:lsdException w:name="Outline List 3" w:semiHidden="1" w:unhideWhenUsed="1"/>
+    <w:lsdException w:name="Table Simple 1" w:semiHidden="1" w:unhideWhenUsed="1"/>
+    <w:lsdException w:name="Table Simple 2" w:semiHidden="1" w:unhideWhenUsed="1"/>
+    <w:lsdException w:name="Table Simple 3" w:semiHidden="1" w:unhideWhenUsed="1"/>
+    <w:lsdException w:name="Table Classic 1" w:semiHidden="1" w:unhideWhenUsed="1"/>
+    <w:lsdException w:name="Table Classic 2" w:semiHidden="1" w:unhideWhenUsed="1"/>
+    <w:lsdException w:name="Table Classic 3" w:semiHidden="1" w:unhideWhenUsed="1"/>
+    <w:lsdException w:name="Table Classic 4" w:semiHidden="1" w:unhideWhenUsed="1"/>
+    <w:lsdException w:name="Table Colorful 1" w:semiHidden="1" w:unhideWhenUsed="1"/>
+    <w:lsdException w:name="Table Colorful 2" w:semiHidden="1" w:unhideWhenUsed="1"/>
+    <w:lsdException w:name="Table Colorful 3" w:semiHidden="1" w:unhideWhenUsed="1"/>
+    <w:lsdException w:name="Table Columns 1" w:semiHidden="1" w:unhideWhenUsed="1"/>
+    <w:lsdException w:name="Table Columns 2" w:semiHidden="1" w:unhideWhenUsed="1"/>
+    <w:lsdException w:name="Table Columns 3" w:semiHidden="1" w:unhideWhenUsed="1"/>
+    <w:lsdException w:name="Table Columns 4" w:semiHidden="1" w:unhideWhenUsed="1"/>
+    <w:lsdException w:name="Table Columns 5" w:semiHidden="1" w:unhideWhenUsed="1"/>
+    <w:lsdException w:name="Table Grid 1" w:semiHidden="1" w:unhideWhenUsed="1"/>
+    <w:lsdException w:name="Table Grid 2" w:semiHidden="1" w:unhideWhenUsed="1"/>
+    <w:lsdException w:name="Table Grid 3" w:semiHidden="1" w:unhideWhenUsed="1"/>
+    <w:lsdException w:name="Table Grid 4" w:semiHidden="1" w:unhideWhenUsed="1"/>
+    <w:lsdException w:name="Table Grid 5" w:semiHidden="1" w:unhideWhenUsed="1"/>
+    <w:lsdException w:name="Table Grid 6" w:semiHidden="1" w:unhideWhenUsed="1"/>
+    <w:lsdException w:name="Table Grid 7" w:semiHidden="1" w:unhideWhenUsed="1"/>
+    <w:lsdException w:name="Table Grid 8" w:semiHidden="1" w:unhideWhenUsed="1"/>
+    <w:lsdException w:name="Table List 1" w:semiHidden="1" w:unhideWhenUsed="1"/>
+    <w:lsdException w:name="Table List 2" w:semiHidden="1" w:unhideWhenUsed="1"/>
+    <w:lsdException w:name="Table List 3" w:semiHidden="1" w:unhideWhenUsed="1"/>
+    <w:lsdException w:name="Table List 4" w:semiHidden="1" w:unhideWhenUsed="1"/>
+    <w:lsdException w:name="Table List 5" w:semiHidden="1" w:unhideWhenUsed="1"/>
+    <w:lsdException w:name="Table List 6" w:semiHidden="1" w:unhideWhenUsed="1"/>
+    <w:lsdException w:name="Table List 7" w:semiHidden="1" w:unhideWhenUsed="1"/>
+    <w:lsdException w:name="Table List 8" w:semiHidden="1" w:unhideWhenUsed="1"/>
+    <w:lsdException w:name="Table 3D effects 1" w:semiHidden="1" w:unhideWhenUsed="1"/>
+    <w:lsdException w:name="Table 3D effects 2" w:semiHidden="1" w:unhideWhenUsed="1"/>
+    <w:lsdException w:name="Table 3D effects 3" w:semiHidden="1" w:unhideWhenUsed="1"/>
+    <w:lsdException w:name="Table Contemporary" w:semiHidden="1" w:unhideWhenUsed="1"/>
+    <w:lsdException w:name="Table Elegant" w:semiHidden="1" w:unhideWhenUsed="1"/>
+    <w:lsdException w:name="Table Professional" w:semiHidden="1" w:unhideWhenUsed="1"/>
+    <w:lsdException w:name="Table Subtle 1" w:semiHidden="1" w:unhideWhenUsed="1"/>
+    <w:lsdException w:name="Table Subtle 2" w:semiHidden="1" w:unhideWhenUsed="1"/>
+    <w:lsdException w:name="Table Web 1" w:semiHidden="1" w:unhideWhenUsed="1"/>
+    <w:lsdException w:name="Table Web 2" w:semiHidden="1" w:unhideWhenUsed="1"/>
+    <w:lsdException w:name="Table Web 3" w:semiHidden="1" w:unhideWhenUsed="1"/>
+    <w:lsdException w:name="Balloon Text" w:semiHidden="1" w:unhideWhenUsed="1"/>
+    <w:lsdException w:name="Table Grid" w:semiHidden="1" w:uiPriority="59" w:unhideWhenUsed="1"/>
+    <w:lsdException w:name="Table Theme" w:semiHidden="1" w:unhideWhenUsed="1"/>
+    <w:lsdException w:name="Placeholder Text" w:semiHidden="1"/>
+    <w:lsdException w:name="No Spacing" w:uiPriority="1" w:qFormat="1"/>
+    <w:lsdException w:name="Light Shading" w:uiPriority="60"/>
+    <w:lsdException w:name="Light List" w:uiPriority="61"/>
+    <w:lsdException w:name="Light Grid" w:uiPriority="62"/>
+    <w:lsdException w:name="Medium Shading 1" w:uiPriority="63"/>
+    <w:lsdException w:name="Medium Shading 2" w:uiPriority="64"/>
+    <w:lsdException w:name="Medium List 1" w:uiPriority="65"/>
+    <w:lsdException w:name="Medium List 2" w:uiPriority="66"/>
+    <w:lsdException w:name="Medium Grid 1" w:uiPriority="67"/>
+    <w:lsdException w:name="Medium Grid 2" w:uiPriority="68"/>
+    <w:lsdException w:name="Medium Grid 3" w:uiPriority="69"/>
+    <w:lsdException w:name="Dark List" w:uiPriority="70"/>
+    <w:lsdException w:name="Colorful Shading" w:uiPriority="71"/>
+    <w:lsdException w:name="Colorful List" w:uiPriority="72"/>
+    <w:lsdException w:name="Colorful Grid" w:uiPriority="73"/>
+    <w:lsdException w:name="Light Shading Accent 1" w:uiPriority="60"/>
+    <w:lsdException w:name="Light List Accent 1" w:uiPriority="61"/>
+    <w:lsdException w:name="Light Grid Accent 1" w:uiPriority="62"/>
+    <w:lsdException w:name="Medium Shading 1 Accent 1" w:uiPriority="63"/>
+    <w:lsdException w:name="Medium Shading 2 Accent 1" w:uiPriority="64"/>
+    <w:lsdException w:name="Medium List 1 Accent 1" w:uiPriority="65"/>
+    <w:lsdException w:name="Revision" w:semiHidden="1"/>
+    <w:lsdException w:name="List Paragraph" w:uiPriority="34" w:qFormat="1"/>
+    <w:lsdException w:name="Quote" w:uiPriority="29" w:qFormat="1"/>
+    <w:lsdException w:name="Intense Quote" w:uiPriority="30" w:qFormat="1"/>
+    <w:lsdException w:name="Medium List 2 Accent 1" w:uiPriority="66"/>
+    <w:lsdException w:name="Medium Grid 1 Accent 1" w:uiPriority="67"/>
+    <w:lsdException w:name="Medium Grid 2 Accent 1" w:uiPriority="68"/>
+    <w:lsdException w:name="Medium Grid 3 Accent 1" w:uiPriority="69"/>
+    <w:lsdException w:name="Dark List Accent 1" w:uiPriority="70"/>
+    <w:lsdException w:name="Colorful Shading Accent 1" w:uiPriority="71"/>
+    <w:lsdException w:name="Colorful List Accent 1" w:uiPriority="72"/>
+    <w:lsdException w:name="Colorful Grid Accent 1" w:uiPriority="73"/>
+    <w:lsdException w:name="Light Shading Accent 2" w:uiPriority="60"/>
+    <w:lsdException w:name="Light List Accent 2" w:uiPriority="61"/>
+    <w:lsdException w:name="Light Grid Accent 2" w:uiPriority="62"/>
+    <w:lsdException w:name="Medium Shading 1 Accent 2" w:uiPriority="63"/>
+    <w:lsdException w:name="Medium Shading 2 Accent 2" w:uiPriority="64"/>
+    <w:lsdException w:name="Medium List 1 Accent 2" w:uiPriority="65"/>
+    <w:lsdException w:name="Medium List 2 Accent 2" w:uiPriority="66"/>
+    <w:lsdException w:name="Medium Grid 1 Accent 2" w:uiPriority="67"/>
+    <w:lsdException w:name="Medium Grid 2 Accent 2" w:uiPriority="68"/>
+    <w:lsdException w:name="Medium Grid 3 Accent 2" w:uiPriority="69"/>
+    <w:lsdException w:name="Dark List Accent 2" w:uiPriority="70"/>
+    <w:lsdException w:name="Colorful Shading Accent 2" w:uiPriority="71"/>
+    <w:lsdException w:name="Colorful List Accent 2" w:uiPriority="72"/>
+    <w:lsdException w:name="Colorful Grid Accent 2" w:uiPriority="73"/>
+    <w:lsdException w:name="Light Shading Accent 3" w:uiPriority="60"/>
+    <w:lsdException w:name="Light List Accent 3" w:uiPriority="61"/>
+    <w:lsdException w:name="Light Grid Accent 3" w:uiPriority="62"/>
+    <w:lsdException w:name="Medium Shading 1 Accent 3" w:uiPriority="63"/>
+    <w:lsdException w:name="Medium Shading 2 Accent 3" w:uiPriority="64"/>
+    <w:lsdException w:name="Medium List 1 Accent 3" w:uiPriority="65"/>
+    <w:lsdException w:name="Medium List 2 Accent 3" w:uiPriority="66"/>
+    <w:lsdException w:name="Medium Grid 1 Accent 3" w:uiPriority="67"/>
+    <w:lsdException w:name="Medium Grid 2 Accent 3" w:uiPriority="68"/>
+    <w:lsdException w:name="Medium Grid 3 Accent 3" w:uiPriority="69"/>
+    <w:lsdException w:name="Dark List Accent 3" w:uiPriority="70"/>
+    <w:lsdException w:name="Colorful Shading Accent 3" w:uiPriority="71"/>
+    <w:lsdException w:name="Colorful List Accent 3" w:uiPriority="72"/>
+    <w:lsdException w:name="Colorful Grid Accent 3" w:uiPriority="73"/>
+    <w:lsdException w:name="Light Shading Accent 4" w:uiPriority="60"/>
+    <w:lsdException w:name="Light List Accent 4" w:uiPriority="61"/>
+    <w:lsdException w:name="Light Grid Accent 4" w:uiPriority="62"/>
+    <w:lsdException w:name="Medium Shading 1 Accent 4" w:uiPriority="63"/>
+    <w:lsdException w:name="Medium Shading 2 Accent 4" w:uiPriority="64"/>
+    <w:lsdException w:name="Medium List 1 Accent 4" w:uiPriority="65"/>
+    <w:lsdException w:name="Medium List 2 Accent 4" w:uiPriority="66"/>
+    <w:lsdException w:name="Medium Grid 1 Accent 4" w:uiPriority="67"/>
+    <w:lsdException w:name="Medium Grid 2 Accent 4" w:uiPriority="68"/>
+    <w:lsdException w:name="Medium Grid 3 Accent 4" w:uiPriority="69"/>
+    <w:lsdException w:name="Dark List Accent 4" w:uiPriority="70"/>
+    <w:lsdException w:name="Colorful Shading Accent 4" w:uiPriority="71"/>
+    <w:lsdException w:name="Colorful List Accent 4" w:uiPriority="72"/>
+    <w:lsdException w:name="Colorful Grid Accent 4" w:uiPriority="73"/>
+    <w:lsdException w:name="Light Shading Accent 5" w:uiPriority="60"/>
+    <w:lsdException w:name="Light List Accent 5" w:uiPriority="61"/>
+    <w:lsdException w:name="Light Grid Accent 5" w:uiPriority="62"/>
+    <w:lsdException w:name="Medium Shading 1 Accent 5" w:uiPriority="63"/>
+    <w:lsdException w:name="Medium Shading 2 Accent 5" w:uiPriority="64"/>
+    <w:lsdException w:name="Medium List 1 Accent 5" w:uiPriority="65"/>
+    <w:lsdException w:name="Medium List 2 Accent 5" w:uiPriority="66"/>
+    <w:lsdException w:name="Medium Grid 1 Accent 5" w:uiPriority="67"/>
+    <w:lsdException w:name="Medium Grid 2 Accent 5" w:uiPriority="68"/>
+    <w:lsdException w:name="Medium Grid 3 Accent 5" w:uiPriority="69"/>
+    <w:lsdException w:name="Dark List Accent 5" w:uiPriority="70"/>
+    <w:lsdException w:name="Colorful Shading Accent 5" w:uiPriority="71"/>
+    <w:lsdException w:name="Colorful List Accent 5" w:uiPriority="72"/>
+    <w:lsdException w:name="Colorful Grid Accent 5" w:uiPriority="73"/>
+    <w:lsdException w:name="Light Shading Accent 6" w:uiPriority="60"/>
+    <w:lsdException w:name="Light List Accent 6" w:uiPriority="61"/>
+    <w:lsdException w:name="Light Grid Accent 6" w:uiPriority="62"/>
+    <w:lsdException w:name="Medium Shading 1 Accent 6" w:uiPriority="63"/>
+    <w:lsdException w:name="Medium Shading 2 Accent 6" w:uiPriority="64"/>
+    <w:lsdException w:name="Medium List 1 Accent 6" w:uiPriority="65"/>
+    <w:lsdException w:name="Medium List 2 Accent 6" w:uiPriority="66"/>
+    <w:lsdException w:name="Medium Grid 1 Accent 6" w:uiPriority="67"/>
+    <w:lsdException w:name="Medium Grid 2 Accent 6" w:uiPriority="68"/>
+    <w:lsdException w:name="Medium Grid 3 Accent 6" w:uiPriority="69"/>
+    <w:lsdException w:name="Dark List Accent 6" w:uiPriority="70"/>
+    <w:lsdException w:name="Colorful Shading Accent 6" w:uiPriority="71"/>
+    <w:lsdException w:name="Colorful List Accent 6" w:uiPriority="72"/>
+    <w:lsdException w:name="Colorful Grid Accent 6" w:uiPriority="73"/>
+    <w:lsdException w:name="Subtle Emphasis" w:uiPriority="19" w:qFormat="1"/>
+    <w:lsdException w:name="Intense Emphasis" w:uiPriority="21" w:qFormat="1"/>
+    <w:lsdException w:name="Subtle Reference" w:uiPriority="31" w:qFormat="1"/>
+    <w:lsdException w:name="Intense Reference" w:uiPriority="32" w:qFormat="1"/>
+    <w:lsdException w:name="Book Title" w:uiPriority="33" w:qFormat="1"/>
+    <w:lsdException w:name="Bibliography" w:semiHidden="1" w:uiPriority="37" w:unhideWhenUsed="1"/>
+    <w:lsdException w:name="TOC Heading" w:semiHidden="1" w:uiPriority="39" w:unhideWhenUsed="1" w:qFormat="1"/>
+    <w:lsdException w:name="Plain Table 1" w:uiPriority="41"/>
+    <w:lsdException w:name="Plain Table 2" w:uiPriority="42"/>
+    <w:lsdException w:name="Plain Table 3" w:uiPriority="43"/>
+    <w:lsdException w:name="Plain Table 4" w:uiPriority="44"/>
+    <w:lsdException w:name="Plain Table 5" w:uiPriority="45"/>
+    <w:lsdException w:name="Grid Table Light" w:uiPriority="40"/>
+    <w:lsdException w:name="Grid Table 1 Light" w:uiPriority="46"/>
+    <w:lsdException w:name="Grid Table 2" w:uiPriority="47"/>
+    <w:lsdException w:name="Grid Table 3" w:uiPriority="48"/>
+    <w:lsdException w:name="Grid Table 4" w:uiPriority="49"/>
+    <w:lsdException w:name="Grid Table 5 Dark" w:uiPriority="50"/>
+    <w:lsdException w:name="Grid Table 6 Colorful" w:uiPriority="51"/>
+    <w:lsdException w:name="Grid Table 7 Colorful" w:uiPriority="52"/>
+    <w:lsdException w:name="Grid Table 1 Light Accent 1" w:uiPriority="46"/>
+    <w:lsdException w:name="Grid Table 2 Accent 1" w:uiPriority="47"/>
+    <w:lsdException w:name="Grid Table 3 Accent 1" w:uiPriority="48"/>
+    <w:lsdException w:name="Grid Table 4 Accent 1" w:uiPriority="49"/>
+    <w:lsdException w:name="Grid Table 5 Dark Accent 1" w:uiPriority="50"/>
+    <w:lsdException w:name="Grid Table 6 Colorful Accent 1" w:uiPriority="51"/>
+    <w:lsdException w:name="Grid Table 7 Colorful Accent 1" w:uiPriority="52"/>
+    <w:lsdException w:name="Grid Table 1 Light Accent 2" w:uiPriority="46"/>
+    <w:lsdException w:name="Grid Table 2 Accent 2" w:uiPriority="47"/>
+    <w:lsdException w:name="Grid Table 3 Accent 2" w:uiPriority="48"/>
+    <w:lsdException w:name="Grid Table 4 Accent 2" w:uiPriority="49"/>
+    <w:lsdException w:name="Grid Table 5 Dark Accent 2" w:uiPriority="50"/>
+    <w:lsdException w:name="Grid Table 6 Colorful Accent 2" w:uiPriority="51"/>
+    <w:lsdException w:name="Grid Table 7 Colorful Accent 2" w:uiPriority="52"/>
+    <w:lsdException w:name="Grid Table 1 Light Accent 3" w:uiPriority="46"/>
+    <w:lsdException w:name="Grid Table 2 Accent 3" w:uiPriority="47"/>
+    <w:lsdException w:name="Grid Table 3 Accent 3" w:uiPriority="48"/>
+    <w:lsdException w:name="Grid Table 4 Accent 3" w:uiPriority="49"/>
+    <w:lsdException w:name="Grid Table 5 Dark Accent 3" w:uiPriority="50"/>
+    <w:lsdException w:name="Grid Table 6 Colorful Accent 3" w:uiPriority="51"/>
+    <w:lsdException w:name="Grid Table 7 Colorful Accent 3" w:uiPriority="52"/>
+    <w:lsdException w:name="Grid Table 1 Light Accent 4" w:uiPriority="46"/>
+    <w:lsdException w:name="Grid Table 2 Accent 4" w:uiPriority="47"/>
+    <w:lsdException w:name="Grid Table 3 Accent 4" w:uiPriority="48"/>
+    <w:lsdException w:name="Grid Table 4 Accent 4" w:uiPriority="49"/>
+    <w:lsdException w:name="Grid Table 5 Dark Accent 4" w:uiPriority="50"/>
+    <w:lsdException w:name="Grid Table 6 Colorful Accent 4" w:uiPriority="51"/>
+    <w:lsdException w:name="Grid Table 7 Colorful Accent 4" w:uiPriority="52"/>
+    <w:lsdException w:name="Grid Table 1 Light Accent 5" w:uiPriority="46"/>
+    <w:lsdException w:name="Grid Table 2 Accent 5" w:uiPriority="47"/>
+    <w:lsdException w:name="Grid Table 3 Accent 5" w:uiPriority="48"/>
+    <w:lsdException w:name="Grid Table 4 Accent 5" w:uiPriority="49"/>
+    <w:lsdException w:name="Grid Table 5 Dark Accent 5" w:uiPriority="50"/>
+    <w:lsdException w:name="Grid Table 6 Colorful Accent 5" w:uiPriority="51"/>
+    <w:lsdException w:name="Grid Table 7 Colorful Accent 5" w:uiPriority="52"/>
+    <w:lsdException w:name="Grid Table 1 Light Accent 6" w:uiPriority="46"/>
+    <w:lsdException w:name="Grid Table 2 Accent 6" w:uiPriority="47"/>
+    <w:lsdException w:name="Grid Table 3 Accent 6" w:uiPriority="48"/>
+    <w:lsdException w:name="Grid Table 4 Accent 6" w:uiPriority="49"/>
+    <w:lsdException w:name="Grid Table 5 Dark Accent 6" w:uiPriority="50"/>
+    <w:lsdException w:name="Grid Table 6 Colorful Accent 6" w:uiPriority="51"/>
+    <w:lsdException w:name="Grid Table 7 Colorful Accent 6" w:uiPriority="52"/>
+    <w:lsdException w:name="List Table 1 Light" w:uiPriority="46"/>
+    <w:lsdException w:name="List Table 2" w:uiPriority="47"/>
+    <w:lsdException w:name="List Table 3" w:uiPriority="48"/>
+    <w:lsdException w:name="List Table 4" w:uiPriority="49"/>
+    <w:lsdException w:name="List Table 5 Dark" w:uiPriority="50"/>
+    <w:lsdException w:name="List Table 6 Colorful" w:uiPriority="51"/>
+    <w:lsdException w:name="List Table 7 Colorful" w:uiPriority="52"/>
+    <w:lsdException w:name="List Table 1 Light Accent 1" w:uiPriority="46"/>
+    <w:lsdException w:name="List Table 2 Accent 1" w:uiPriority="47"/>
+    <w:lsdException w:name="List Table 3 Accent 1" w:uiPriority="48"/>
+    <w:lsdException w:name="List Table 4 Accent 1" w:uiPriority="49"/>
+    <w:lsdException w:name="List Table 5 Dark Accent 1" w:uiPriority="50"/>
+    <w:lsdException w:name="List Table 6 Colorful Accent 1" w:uiPriority="51"/>
+    <w:lsdException w:name="List Table 7 Colorful Accent 1" w:uiPriority="52"/>
+    <w:lsdException w:name="List Table 1 Light Accent 2" w:uiPriority="46"/>
+    <w:lsdException w:name="List Table 2 Accent 2" w:uiPriority="47"/>
+    <w:lsdException w:name="List Table 3 Accent 2" w:uiPriority="48"/>
+    <w:lsdException w:name="List Table 4 Accent 2" w:uiPriority="49"/>
+    <w:lsdException w:name="List Table 5 Dark Accent 2" w:uiPriority="50"/>
+    <w:lsdException w:name="List Table 6 Colorful Accent 2" w:uiPriority="51"/>
+    <w:lsdException w:name="List Table 7 Colorful Accent 2" w:uiPriority="52"/>
+    <w:lsdException w:name="List Table 1 Light Accent 3" w:uiPriority="46"/>
+    <w:lsdException w:name="List Table 2 Accent 3" w:uiPriority="47"/>
+    <w:lsdException w:name="List Table 3 Accent 3" w:uiPriority="48"/>
+    <w:lsdException w:name="List Table 4 Accent 3" w:uiPriority="49"/>
+    <w:lsdException w:name="List Table 5 Dark Accent 3" w:uiPriority="50"/>
+    <w:lsdException w:name="List Table 6 Colorful Accent 3" w:uiPriority="51"/>
+    <w:lsdException w:name="List Table 7 Colorful Accent 3" w:uiPriority="52"/>
+    <w:lsdException w:name="List Table 1 Light Accent 4" w:uiPriority="46"/>
+    <w:lsdException w:name="List Table 2 Accent 4" w:uiPriority="47"/>
+    <w:lsdException w:name="List Table 3 Accent 4" w:uiPriority="48"/>
+    <w:lsdException w:name="List Table 4 Accent 4" w:uiPriority="49"/>
+    <w:lsdException w:name="List Table 5 Dark Accent 4" w:uiPriority="50"/>
+    <w:lsdException w:name="List Table 6 Colorful Accent 4" w:uiPriority="51"/>
+    <w:lsdException w:name="List Table 7 Colorful Accent 4" w:uiPriority="52"/>
+    <w:lsdException w:name="List Table 1 Light Accent 5" w:uiPriority="46"/>
+    <w:lsdException w:name="List Table 2 Accent 5" w:uiPriority="47"/>
+    <w:lsdException w:name="List Table 3 Accent 5" w:uiPriority="48"/>
+    <w:lsdException w:name="List Table 4 Accent 5" w:uiPriority="49"/>
+    <w:lsdException w:name="List Table 5 Dark Accent 5" w:uiPriority="50"/>
+    <w:lsdException w:name="List Table 6 Colorful Accent 5" w:uiPriority="51"/>
+    <w:lsdException w:name="List Table 7 Colorful Accent 5" w:uiPriority="52"/>
+    <w:lsdException w:name="List Table 1 Light Accent 6" w:uiPriority="46"/>
+    <w:lsdException w:name="List Table 2 Accent 6" w:uiPriority="47"/>
+    <w:lsdException w:name="List Table 3 Accent 6" w:uiPriority="48"/>
+    <w:lsdException w:name="List Table 4 Accent 6" w:uiPriority="49"/>
+    <w:lsdException w:name="List Table 5 Dark Accent 6" w:uiPriority="50"/>
+    <w:lsdException w:name="List Table 6 Colorful Accent 6" w:uiPriority="51"/>
+    <w:lsdException w:name="List Table 7 Colorful Accent 6" w:uiPriority="52"/>
+    <w:lsdException w:name="Mention" w:semiHidden="1" w:unhideWhenUsed="1"/>
+    <w:lsdException w:name="Smart Hyperlink" w:semiHidden="1" w:unhideWhenUsed="1"/>
+    <w:lsdException w:name="Hashtag" w:semiHidden="1" w:unhideWhenUsed="1"/>
+    <w:lsdException w:name="Unresolved Mention" w:semiHidden="1" w:unhideWhenUsed="1"/>
+    <w:lsdException w:name="Smart Link" w:semiHidden="1" w:unhideWhenUsed="1"/>
   </w:latentStyles>
   <w:style w:type="paragraph" w:default="1" w:styleId="a">
     <w:name w:val="Normal"/>
@@ -2891,7 +4530,6 @@
   <w:style w:type="character" w:default="1" w:styleId="a0">
     <w:name w:val="Default Paragraph Font"/>
     <w:uiPriority w:val="1"/>
-    <w:semiHidden/>
     <w:unhideWhenUsed/>
   </w:style>
   <w:style w:type="table" w:default="1" w:styleId="a1">
@@ -2931,7 +4569,6 @@
     <w:uiPriority w:val="59"/>
     <w:rsid w:val="00207BB8"/>
     <w:tblPr>
-      <w:tblInd w:w="0" w:type="dxa"/>
       <w:tblBorders>
         <w:top w:val="single" w:sz="4" w:space="0" w:color="auto"/>
         <w:left w:val="single" w:sz="4" w:space="0" w:color="auto"/>
@@ -2940,272 +4577,6 @@
         <w:insideH w:val="single" w:sz="4" w:space="0" w:color="auto"/>
         <w:insideV w:val="single" w:sz="4" w:space="0" w:color="auto"/>
       </w:tblBorders>
-      <w:tblCellMar>
-        <w:top w:w="0" w:type="dxa"/>
-        <w:left w:w="108" w:type="dxa"/>
-        <w:bottom w:w="0" w:type="dxa"/>
-        <w:right w:w="108" w:type="dxa"/>
-      </w:tblCellMar>
-    </w:tblPr>
-  </w:style>
-  <w:style w:type="character" w:styleId="a5">
-    <w:name w:val="Hyperlink"/>
-    <w:basedOn w:val="a0"/>
-    <w:uiPriority w:val="99"/>
-    <w:semiHidden/>
-    <w:unhideWhenUsed/>
-    <w:rsid w:val="00666697"/>
-    <w:rPr>
-      <w:color w:val="0000FF"/>
-      <w:u w:val="single"/>
-    </w:rPr>
-  </w:style>
-  <w:style w:type="character" w:styleId="a6">
-    <w:name w:val="FollowedHyperlink"/>
-    <w:basedOn w:val="a0"/>
-    <w:uiPriority w:val="99"/>
-    <w:semiHidden/>
-    <w:unhideWhenUsed/>
-    <w:rsid w:val="00466F61"/>
-    <w:rPr>
-      <w:color w:val="800080" w:themeColor="followedHyperlink"/>
-      <w:u w:val="single"/>
-    </w:rPr>
-  </w:style>
-  <w:style w:type="character" w:styleId="HTML">
-    <w:name w:val="HTML Code"/>
-    <w:basedOn w:val="a0"/>
-    <w:uiPriority w:val="99"/>
-    <w:semiHidden/>
-    <w:unhideWhenUsed/>
-    <w:rsid w:val="00905C70"/>
-    <w:rPr>
-      <w:rFonts w:ascii="細明體" w:eastAsia="細明體" w:hAnsi="細明體" w:cs="細明體"/>
-      <w:sz w:val="24"/>
-      <w:szCs w:val="24"/>
-    </w:rPr>
-  </w:style>
-</w:styles>
-</file>
-
-<file path=word/stylesWithEffects.xml><?xml version="1.0" encoding="utf-8"?>
-<w:styles xmlns:wpc="http://schemas.microsoft.com/office/word/2010/wordprocessingCanvas" xmlns:mc="http://schemas.openxmlformats.org/markup-compatibility/2006" xmlns:o="urn:schemas-microsoft-com:office:office" xmlns:r="http://schemas.openxmlformats.org/officeDocument/2006/relationships" xmlns:m="http://schemas.openxmlformats.org/officeDocument/2006/math" xmlns:v="urn:schemas-microsoft-com:vml" xmlns:wp14="http://schemas.microsoft.com/office/word/2010/wordprocessingDrawing" xmlns:wp="http://schemas.openxmlformats.org/drawingml/2006/wordprocessingDrawing" xmlns:w10="urn:schemas-microsoft-com:office:word" xmlns:w="http://schemas.openxmlformats.org/wordprocessingml/2006/main" xmlns:w14="http://schemas.microsoft.com/office/word/2010/wordml" xmlns:wpg="http://schemas.microsoft.com/office/word/2010/wordprocessingGroup" xmlns:wpi="http://schemas.microsoft.com/office/word/2010/wordprocessingInk" xmlns:wne="http://schemas.microsoft.com/office/word/2006/wordml" xmlns:wps="http://schemas.microsoft.com/office/word/2010/wordprocessingShape" mc:Ignorable="w14 wp14">
-  <w:docDefaults>
-    <w:rPrDefault>
-      <w:rPr>
-        <w:rFonts w:asciiTheme="minorHAnsi" w:eastAsiaTheme="minorEastAsia" w:hAnsiTheme="minorHAnsi" w:cstheme="minorBidi"/>
-        <w:kern w:val="2"/>
-        <w:sz w:val="24"/>
-        <w:szCs w:val="22"/>
-        <w:lang w:val="en-US" w:eastAsia="zh-TW" w:bidi="ar-SA"/>
-      </w:rPr>
-    </w:rPrDefault>
-    <w:pPrDefault/>
-  </w:docDefaults>
-  <w:latentStyles w:defLockedState="0" w:defUIPriority="99" w:defSemiHidden="1" w:defUnhideWhenUsed="1" w:defQFormat="0" w:count="267">
-    <w:lsdException w:name="Normal" w:semiHidden="0" w:uiPriority="0" w:unhideWhenUsed="0" w:qFormat="1"/>
-    <w:lsdException w:name="heading 1" w:semiHidden="0" w:uiPriority="9" w:unhideWhenUsed="0" w:qFormat="1"/>
-    <w:lsdException w:name="heading 2" w:uiPriority="9" w:qFormat="1"/>
-    <w:lsdException w:name="heading 3" w:uiPriority="9" w:qFormat="1"/>
-    <w:lsdException w:name="heading 4" w:uiPriority="9" w:qFormat="1"/>
-    <w:lsdException w:name="heading 5" w:uiPriority="9" w:qFormat="1"/>
-    <w:lsdException w:name="heading 6" w:uiPriority="9" w:qFormat="1"/>
-    <w:lsdException w:name="heading 7" w:uiPriority="9" w:qFormat="1"/>
-    <w:lsdException w:name="heading 8" w:uiPriority="9" w:qFormat="1"/>
-    <w:lsdException w:name="heading 9" w:uiPriority="9" w:qFormat="1"/>
-    <w:lsdException w:name="toc 1" w:uiPriority="39"/>
-    <w:lsdException w:name="toc 2" w:uiPriority="39"/>
-    <w:lsdException w:name="toc 3" w:uiPriority="39"/>
-    <w:lsdException w:name="toc 4" w:uiPriority="39"/>
-    <w:lsdException w:name="toc 5" w:uiPriority="39"/>
-    <w:lsdException w:name="toc 6" w:uiPriority="39"/>
-    <w:lsdException w:name="toc 7" w:uiPriority="39"/>
-    <w:lsdException w:name="toc 8" w:uiPriority="39"/>
-    <w:lsdException w:name="toc 9" w:uiPriority="39"/>
-    <w:lsdException w:name="caption" w:uiPriority="35" w:qFormat="1"/>
-    <w:lsdException w:name="Title" w:semiHidden="0" w:uiPriority="10" w:unhideWhenUsed="0" w:qFormat="1"/>
-    <w:lsdException w:name="Default Paragraph Font" w:uiPriority="1"/>
-    <w:lsdException w:name="Subtitle" w:semiHidden="0" w:uiPriority="11" w:unhideWhenUsed="0" w:qFormat="1"/>
-    <w:lsdException w:name="Strong" w:semiHidden="0" w:uiPriority="22" w:unhideWhenUsed="0" w:qFormat="1"/>
-    <w:lsdException w:name="Emphasis" w:semiHidden="0" w:uiPriority="20" w:unhideWhenUsed="0" w:qFormat="1"/>
-    <w:lsdException w:name="Table Grid" w:semiHidden="0" w:uiPriority="59" w:unhideWhenUsed="0"/>
-    <w:lsdException w:name="Placeholder Text" w:unhideWhenUsed="0"/>
-    <w:lsdException w:name="No Spacing" w:semiHidden="0" w:uiPriority="1" w:unhideWhenUsed="0" w:qFormat="1"/>
-    <w:lsdException w:name="Light Shading" w:semiHidden="0" w:uiPriority="60" w:unhideWhenUsed="0"/>
-    <w:lsdException w:name="Light List" w:semiHidden="0" w:uiPriority="61" w:unhideWhenUsed="0"/>
-    <w:lsdException w:name="Light Grid" w:semiHidden="0" w:uiPriority="62" w:unhideWhenUsed="0"/>
-    <w:lsdException w:name="Medium Shading 1" w:semiHidden="0" w:uiPriority="63" w:unhideWhenUsed="0"/>
-    <w:lsdException w:name="Medium Shading 2" w:semiHidden="0" w:uiPriority="64" w:unhideWhenUsed="0"/>
-    <w:lsdException w:name="Medium List 1" w:semiHidden="0" w:uiPriority="65" w:unhideWhenUsed="0"/>
-    <w:lsdException w:name="Medium List 2" w:semiHidden="0" w:uiPriority="66" w:unhideWhenUsed="0"/>
-    <w:lsdException w:name="Medium Grid 1" w:semiHidden="0" w:uiPriority="67" w:unhideWhenUsed="0"/>
-    <w:lsdException w:name="Medium Grid 2" w:semiHidden="0" w:uiPriority="68" w:unhideWhenUsed="0"/>
-    <w:lsdException w:name="Medium Grid 3" w:semiHidden="0" w:uiPriority="69" w:unhideWhenUsed="0"/>
-    <w:lsdException w:name="Dark List" w:semiHidden="0" w:uiPriority="70" w:unhideWhenUsed="0"/>
-    <w:lsdException w:name="Colorful Shading" w:semiHidden="0" w:uiPriority="71" w:unhideWhenUsed="0"/>
-    <w:lsdException w:name="Colorful List" w:semiHidden="0" w:uiPriority="72" w:unhideWhenUsed="0"/>
-    <w:lsdException w:name="Colorful Grid" w:semiHidden="0" w:uiPriority="73" w:unhideWhenUsed="0"/>
-    <w:lsdException w:name="Light Shading Accent 1" w:semiHidden="0" w:uiPriority="60" w:unhideWhenUsed="0"/>
-    <w:lsdException w:name="Light List Accent 1" w:semiHidden="0" w:uiPriority="61" w:unhideWhenUsed="0"/>
-    <w:lsdException w:name="Light Grid Accent 1" w:semiHidden="0" w:uiPriority="62" w:unhideWhenUsed="0"/>
-    <w:lsdException w:name="Medium Shading 1 Accent 1" w:semiHidden="0" w:uiPriority="63" w:unhideWhenUsed="0"/>
-    <w:lsdException w:name="Medium Shading 2 Accent 1" w:semiHidden="0" w:uiPriority="64" w:unhideWhenUsed="0"/>
-    <w:lsdException w:name="Medium List 1 Accent 1" w:semiHidden="0" w:uiPriority="65" w:unhideWhenUsed="0"/>
-    <w:lsdException w:name="Revision" w:unhideWhenUsed="0"/>
-    <w:lsdException w:name="List Paragraph" w:semiHidden="0" w:uiPriority="34" w:unhideWhenUsed="0" w:qFormat="1"/>
-    <w:lsdException w:name="Quote" w:semiHidden="0" w:uiPriority="29" w:unhideWhenUsed="0" w:qFormat="1"/>
-    <w:lsdException w:name="Intense Quote" w:semiHidden="0" w:uiPriority="30" w:unhideWhenUsed="0" w:qFormat="1"/>
-    <w:lsdException w:name="Medium List 2 Accent 1" w:semiHidden="0" w:uiPriority="66" w:unhideWhenUsed="0"/>
-    <w:lsdException w:name="Medium Grid 1 Accent 1" w:semiHidden="0" w:uiPriority="67" w:unhideWhenUsed="0"/>
-    <w:lsdException w:name="Medium Grid 2 Accent 1" w:semiHidden="0" w:uiPriority="68" w:unhideWhenUsed="0"/>
-    <w:lsdException w:name="Medium Grid 3 Accent 1" w:semiHidden="0" w:uiPriority="69" w:unhideWhenUsed="0"/>
-    <w:lsdException w:name="Dark List Accent 1" w:semiHidden="0" w:uiPriority="70" w:unhideWhenUsed="0"/>
-    <w:lsdException w:name="Colorful Shading Accent 1" w:semiHidden="0" w:uiPriority="71" w:unhideWhenUsed="0"/>
-    <w:lsdException w:name="Colorful List Accent 1" w:semiHidden="0" w:uiPriority="72" w:unhideWhenUsed="0"/>
-    <w:lsdException w:name="Colorful Grid Accent 1" w:semiHidden="0" w:uiPriority="73" w:unhideWhenUsed="0"/>
-    <w:lsdException w:name="Light Shading Accent 2" w:semiHidden="0" w:uiPriority="60" w:unhideWhenUsed="0"/>
-    <w:lsdException w:name="Light List Accent 2" w:semiHidden="0" w:uiPriority="61" w:unhideWhenUsed="0"/>
-    <w:lsdException w:name="Light Grid Accent 2" w:semiHidden="0" w:uiPriority="62" w:unhideWhenUsed="0"/>
-    <w:lsdException w:name="Medium Shading 1 Accent 2" w:semiHidden="0" w:uiPriority="63" w:unhideWhenUsed="0"/>
-    <w:lsdException w:name="Medium Shading 2 Accent 2" w:semiHidden="0" w:uiPriority="64" w:unhideWhenUsed="0"/>
-    <w:lsdException w:name="Medium List 1 Accent 2" w:semiHidden="0" w:uiPriority="65" w:unhideWhenUsed="0"/>
-    <w:lsdException w:name="Medium List 2 Accent 2" w:semiHidden="0" w:uiPriority="66" w:unhideWhenUsed="0"/>
-    <w:lsdException w:name="Medium Grid 1 Accent 2" w:semiHidden="0" w:uiPriority="67" w:unhideWhenUsed="0"/>
-    <w:lsdException w:name="Medium Grid 2 Accent 2" w:semiHidden="0" w:uiPriority="68" w:unhideWhenUsed="0"/>
-    <w:lsdException w:name="Medium Grid 3 Accent 2" w:semiHidden="0" w:uiPriority="69" w:unhideWhenUsed="0"/>
-    <w:lsdException w:name="Dark List Accent 2" w:semiHidden="0" w:uiPriority="70" w:unhideWhenUsed="0"/>
-    <w:lsdException w:name="Colorful Shading Accent 2" w:semiHidden="0" w:uiPriority="71" w:unhideWhenUsed="0"/>
-    <w:lsdException w:name="Colorful List Accent 2" w:semiHidden="0" w:uiPriority="72" w:unhideWhenUsed="0"/>
-    <w:lsdException w:name="Colorful Grid Accent 2" w:semiHidden="0" w:uiPriority="73" w:unhideWhenUsed="0"/>
-    <w:lsdException w:name="Light Shading Accent 3" w:semiHidden="0" w:uiPriority="60" w:unhideWhenUsed="0"/>
-    <w:lsdException w:name="Light List Accent 3" w:semiHidden="0" w:uiPriority="61" w:unhideWhenUsed="0"/>
-    <w:lsdException w:name="Light Grid Accent 3" w:semiHidden="0" w:uiPriority="62" w:unhideWhenUsed="0"/>
-    <w:lsdException w:name="Medium Shading 1 Accent 3" w:semiHidden="0" w:uiPriority="63" w:unhideWhenUsed="0"/>
-    <w:lsdException w:name="Medium Shading 2 Accent 3" w:semiHidden="0" w:uiPriority="64" w:unhideWhenUsed="0"/>
-    <w:lsdException w:name="Medium List 1 Accent 3" w:semiHidden="0" w:uiPriority="65" w:unhideWhenUsed="0"/>
-    <w:lsdException w:name="Medium List 2 Accent 3" w:semiHidden="0" w:uiPriority="66" w:unhideWhenUsed="0"/>
-    <w:lsdException w:name="Medium Grid 1 Accent 3" w:semiHidden="0" w:uiPriority="67" w:unhideWhenUsed="0"/>
-    <w:lsdException w:name="Medium Grid 2 Accent 3" w:semiHidden="0" w:uiPriority="68" w:unhideWhenUsed="0"/>
-    <w:lsdException w:name="Medium Grid 3 Accent 3" w:semiHidden="0" w:uiPriority="69" w:unhideWhenUsed="0"/>
-    <w:lsdException w:name="Dark List Accent 3" w:semiHidden="0" w:uiPriority="70" w:unhideWhenUsed="0"/>
-    <w:lsdException w:name="Colorful Shading Accent 3" w:semiHidden="0" w:uiPriority="71" w:unhideWhenUsed="0"/>
-    <w:lsdException w:name="Colorful List Accent 3" w:semiHidden="0" w:uiPriority="72" w:unhideWhenUsed="0"/>
-    <w:lsdException w:name="Colorful Grid Accent 3" w:semiHidden="0" w:uiPriority="73" w:unhideWhenUsed="0"/>
-    <w:lsdException w:name="Light Shading Accent 4" w:semiHidden="0" w:uiPriority="60" w:unhideWhenUsed="0"/>
-    <w:lsdException w:name="Light List Accent 4" w:semiHidden="0" w:uiPriority="61" w:unhideWhenUsed="0"/>
-    <w:lsdException w:name="Light Grid Accent 4" w:semiHidden="0" w:uiPriority="62" w:unhideWhenUsed="0"/>
-    <w:lsdException w:name="Medium Shading 1 Accent 4" w:semiHidden="0" w:uiPriority="63" w:unhideWhenUsed="0"/>
-    <w:lsdException w:name="Medium Shading 2 Accent 4" w:semiHidden="0" w:uiPriority="64" w:unhideWhenUsed="0"/>
-    <w:lsdException w:name="Medium List 1 Accent 4" w:semiHidden="0" w:uiPriority="65" w:unhideWhenUsed="0"/>
-    <w:lsdException w:name="Medium List 2 Accent 4" w:semiHidden="0" w:uiPriority="66" w:unhideWhenUsed="0"/>
-    <w:lsdException w:name="Medium Grid 1 Accent 4" w:semiHidden="0" w:uiPriority="67" w:unhideWhenUsed="0"/>
-    <w:lsdException w:name="Medium Grid 2 Accent 4" w:semiHidden="0" w:uiPriority="68" w:unhideWhenUsed="0"/>
-    <w:lsdException w:name="Medium Grid 3 Accent 4" w:semiHidden="0" w:uiPriority="69" w:unhideWhenUsed="0"/>
-    <w:lsdException w:name="Dark List Accent 4" w:semiHidden="0" w:uiPriority="70" w:unhideWhenUsed="0"/>
-    <w:lsdException w:name="Colorful Shading Accent 4" w:semiHidden="0" w:uiPriority="71" w:unhideWhenUsed="0"/>
-    <w:lsdException w:name="Colorful List Accent 4" w:semiHidden="0" w:uiPriority="72" w:unhideWhenUsed="0"/>
-    <w:lsdException w:name="Colorful Grid Accent 4" w:semiHidden="0" w:uiPriority="73" w:unhideWhenUsed="0"/>
-    <w:lsdException w:name="Light Shading Accent 5" w:semiHidden="0" w:uiPriority="60" w:unhideWhenUsed="0"/>
-    <w:lsdException w:name="Light List Accent 5" w:semiHidden="0" w:uiPriority="61" w:unhideWhenUsed="0"/>
-    <w:lsdException w:name="Light Grid Accent 5" w:semiHidden="0" w:uiPriority="62" w:unhideWhenUsed="0"/>
-    <w:lsdException w:name="Medium Shading 1 Accent 5" w:semiHidden="0" w:uiPriority="63" w:unhideWhenUsed="0"/>
-    <w:lsdException w:name="Medium Shading 2 Accent 5" w:semiHidden="0" w:uiPriority="64" w:unhideWhenUsed="0"/>
-    <w:lsdException w:name="Medium List 1 Accent 5" w:semiHidden="0" w:uiPriority="65" w:unhideWhenUsed="0"/>
-    <w:lsdException w:name="Medium List 2 Accent 5" w:semiHidden="0" w:uiPriority="66" w:unhideWhenUsed="0"/>
-    <w:lsdException w:name="Medium Grid 1 Accent 5" w:semiHidden="0" w:uiPriority="67" w:unhideWhenUsed="0"/>
-    <w:lsdException w:name="Medium Grid 2 Accent 5" w:semiHidden="0" w:uiPriority="68" w:unhideWhenUsed="0"/>
-    <w:lsdException w:name="Medium Grid 3 Accent 5" w:semiHidden="0" w:uiPriority="69" w:unhideWhenUsed="0"/>
-    <w:lsdException w:name="Dark List Accent 5" w:semiHidden="0" w:uiPriority="70" w:unhideWhenUsed="0"/>
-    <w:lsdException w:name="Colorful Shading Accent 5" w:semiHidden="0" w:uiPriority="71" w:unhideWhenUsed="0"/>
-    <w:lsdException w:name="Colorful List Accent 5" w:semiHidden="0" w:uiPriority="72" w:unhideWhenUsed="0"/>
-    <w:lsdException w:name="Colorful Grid Accent 5" w:semiHidden="0" w:uiPriority="73" w:unhideWhenUsed="0"/>
-    <w:lsdException w:name="Light Shading Accent 6" w:semiHidden="0" w:uiPriority="60" w:unhideWhenUsed="0"/>
-    <w:lsdException w:name="Light List Accent 6" w:semiHidden="0" w:uiPriority="61" w:unhideWhenUsed="0"/>
-    <w:lsdException w:name="Light Grid Accent 6" w:semiHidden="0" w:uiPriority="62" w:unhideWhenUsed="0"/>
-    <w:lsdException w:name="Medium Shading 1 Accent 6" w:semiHidden="0" w:uiPriority="63" w:unhideWhenUsed="0"/>
-    <w:lsdException w:name="Medium Shading 2 Accent 6" w:semiHidden="0" w:uiPriority="64" w:unhideWhenUsed="0"/>
-    <w:lsdException w:name="Medium List 1 Accent 6" w:semiHidden="0" w:uiPriority="65" w:unhideWhenUsed="0"/>
-    <w:lsdException w:name="Medium List 2 Accent 6" w:semiHidden="0" w:uiPriority="66" w:unhideWhenUsed="0"/>
-    <w:lsdException w:name="Medium Grid 1 Accent 6" w:semiHidden="0" w:uiPriority="67" w:unhideWhenUsed="0"/>
-    <w:lsdException w:name="Medium Grid 2 Accent 6" w:semiHidden="0" w:uiPriority="68" w:unhideWhenUsed="0"/>
-    <w:lsdException w:name="Medium Grid 3 Accent 6" w:semiHidden="0" w:uiPriority="69" w:unhideWhenUsed="0"/>
-    <w:lsdException w:name="Dark List Accent 6" w:semiHidden="0" w:uiPriority="70" w:unhideWhenUsed="0"/>
-    <w:lsdException w:name="Colorful Shading Accent 6" w:semiHidden="0" w:uiPriority="71" w:unhideWhenUsed="0"/>
-    <w:lsdException w:name="Colorful List Accent 6" w:semiHidden="0" w:uiPriority="72" w:unhideWhenUsed="0"/>
-    <w:lsdException w:name="Colorful Grid Accent 6" w:semiHidden="0" w:uiPriority="73" w:unhideWhenUsed="0"/>
-    <w:lsdException w:name="Subtle Emphasis" w:semiHidden="0" w:uiPriority="19" w:unhideWhenUsed="0" w:qFormat="1"/>
-    <w:lsdException w:name="Intense Emphasis" w:semiHidden="0" w:uiPriority="21" w:unhideWhenUsed="0" w:qFormat="1"/>
-    <w:lsdException w:name="Subtle Reference" w:semiHidden="0" w:uiPriority="31" w:unhideWhenUsed="0" w:qFormat="1"/>
-    <w:lsdException w:name="Intense Reference" w:semiHidden="0" w:uiPriority="32" w:unhideWhenUsed="0" w:qFormat="1"/>
-    <w:lsdException w:name="Book Title" w:semiHidden="0" w:uiPriority="33" w:unhideWhenUsed="0" w:qFormat="1"/>
-    <w:lsdException w:name="Bibliography" w:uiPriority="37"/>
-    <w:lsdException w:name="TOC Heading" w:uiPriority="39" w:qFormat="1"/>
-  </w:latentStyles>
-  <w:style w:type="paragraph" w:default="1" w:styleId="a">
-    <w:name w:val="Normal"/>
-    <w:qFormat/>
-    <w:pPr>
-      <w:widowControl w:val="0"/>
-    </w:pPr>
-  </w:style>
-  <w:style w:type="character" w:default="1" w:styleId="a0">
-    <w:name w:val="Default Paragraph Font"/>
-    <w:uiPriority w:val="1"/>
-    <w:semiHidden/>
-    <w:unhideWhenUsed/>
-  </w:style>
-  <w:style w:type="table" w:default="1" w:styleId="a1">
-    <w:name w:val="Normal Table"/>
-    <w:uiPriority w:val="99"/>
-    <w:semiHidden/>
-    <w:unhideWhenUsed/>
-    <w:tblPr>
-      <w:tblInd w:w="0" w:type="dxa"/>
-      <w:tblCellMar>
-        <w:top w:w="0" w:type="dxa"/>
-        <w:left w:w="108" w:type="dxa"/>
-        <w:bottom w:w="0" w:type="dxa"/>
-        <w:right w:w="108" w:type="dxa"/>
-      </w:tblCellMar>
-    </w:tblPr>
-  </w:style>
-  <w:style w:type="numbering" w:default="1" w:styleId="a2">
-    <w:name w:val="No List"/>
-    <w:uiPriority w:val="99"/>
-    <w:semiHidden/>
-    <w:unhideWhenUsed/>
-  </w:style>
-  <w:style w:type="paragraph" w:styleId="a3">
-    <w:name w:val="List Paragraph"/>
-    <w:basedOn w:val="a"/>
-    <w:uiPriority w:val="34"/>
-    <w:qFormat/>
-    <w:rsid w:val="0064763E"/>
-    <w:pPr>
-      <w:ind w:leftChars="200" w:left="480"/>
-    </w:pPr>
-  </w:style>
-  <w:style w:type="table" w:styleId="a4">
-    <w:name w:val="Table Grid"/>
-    <w:basedOn w:val="a1"/>
-    <w:uiPriority w:val="59"/>
-    <w:rsid w:val="00207BB8"/>
-    <w:tblPr>
-      <w:tblInd w:w="0" w:type="dxa"/>
-      <w:tblBorders>
-        <w:top w:val="single" w:sz="4" w:space="0" w:color="auto"/>
-        <w:left w:val="single" w:sz="4" w:space="0" w:color="auto"/>
-        <w:bottom w:val="single" w:sz="4" w:space="0" w:color="auto"/>
-        <w:right w:val="single" w:sz="4" w:space="0" w:color="auto"/>
-        <w:insideH w:val="single" w:sz="4" w:space="0" w:color="auto"/>
-        <w:insideV w:val="single" w:sz="4" w:space="0" w:color="auto"/>
-      </w:tblBorders>
-      <w:tblCellMar>
-        <w:top w:w="0" w:type="dxa"/>
-        <w:left w:w="108" w:type="dxa"/>
-        <w:bottom w:w="0" w:type="dxa"/>
-        <w:right w:w="108" w:type="dxa"/>
-      </w:tblCellMar>
     </w:tblPr>
   </w:style>
   <w:style w:type="character" w:styleId="a5">
@@ -3531,4 +4902,16 @@
   <a:objectDefaults/>
   <a:extraClrSchemeLst/>
 </a:theme>
+</file>
+
+<file path=customXml/item1.xml><?xml version="1.0" encoding="utf-8"?>
+<b:Sources xmlns:b="http://schemas.openxmlformats.org/officeDocument/2006/bibliography" xmlns="http://schemas.openxmlformats.org/officeDocument/2006/bibliography" SelectedStyle="\APASixthEditionOfficeOnline.xsl" StyleName="APA" Version="6"/>
+</file>
+
+<file path=customXml/itemProps1.xml><?xml version="1.0" encoding="utf-8"?>
+<ds:datastoreItem xmlns:ds="http://schemas.openxmlformats.org/officeDocument/2006/customXml" ds:itemID="{59769963-C0F0-49C8-B05E-EA1F86D06913}">
+  <ds:schemaRefs>
+    <ds:schemaRef ds:uri="http://schemas.openxmlformats.org/officeDocument/2006/bibliography"/>
+  </ds:schemaRefs>
+</ds:datastoreItem>
 </file>
</xml_diff>

<commit_message>
[mod] Make a report about comparing storage between API.
</commit_message>
<xml_diff>
--- a/Doc/Note/Vulkan/Vulkan-DeviceMemory.docx
+++ b/Doc/Note/Vulkan/Vulkan-DeviceMemory.docx
@@ -43,6 +43,14 @@
         </w:rPr>
         <w:t>Data</w:t>
       </w:r>
+    </w:p>
+    <w:p>
+      <w:pPr>
+        <w:rPr>
+          <w:rFonts w:hint="eastAsia"/>
+          <w:sz w:val="28"/>
+        </w:rPr>
+      </w:pPr>
     </w:p>
     <w:p>
       <w:pPr>
@@ -1130,6 +1138,7 @@
               <w:pStyle w:val="a3"/>
               <w:ind w:leftChars="0" w:left="0"/>
               <w:rPr>
+                <w:rFonts w:hint="eastAsia"/>
                 <w:sz w:val="20"/>
               </w:rPr>
             </w:pPr>
@@ -1232,15 +1241,6 @@
               </w:rPr>
               <w:t>.</w:t>
             </w:r>
-          </w:p>
-          <w:p>
-            <w:pPr>
-              <w:pStyle w:val="a3"/>
-              <w:ind w:leftChars="0" w:left="0"/>
-              <w:rPr>
-                <w:sz w:val="20"/>
-              </w:rPr>
-            </w:pPr>
           </w:p>
         </w:tc>
       </w:tr>
@@ -1311,6 +1311,7 @@
               <w:pStyle w:val="a3"/>
               <w:ind w:leftChars="0" w:left="0"/>
               <w:rPr>
+                <w:rFonts w:hint="eastAsia"/>
                 <w:sz w:val="20"/>
               </w:rPr>
             </w:pPr>
@@ -1325,17 +1326,15 @@
                 <w:rFonts w:hint="eastAsia"/>
                 <w:sz w:val="20"/>
               </w:rPr>
-              <w:t xml:space="preserve">. Cached property </w:t>
-            </w:r>
-            <w:proofErr w:type="gramStart"/>
-            <w:r>
-              <w:rPr>
-                <w:rFonts w:hint="eastAsia"/>
-                <w:sz w:val="20"/>
-              </w:rPr>
-              <w:t>include</w:t>
-            </w:r>
-            <w:proofErr w:type="gramEnd"/>
+              <w:t>. Cached property include</w:t>
+            </w:r>
+            <w:r>
+              <w:rPr>
+                <w:rFonts w:hint="eastAsia"/>
+                <w:sz w:val="20"/>
+              </w:rPr>
+              <w:t>s</w:t>
+            </w:r>
             <w:r>
               <w:rPr>
                 <w:rFonts w:hint="eastAsia"/>
@@ -1350,15 +1349,6 @@
               </w:rPr>
               <w:t xml:space="preserve"> CPU can access.</w:t>
             </w:r>
-          </w:p>
-          <w:p>
-            <w:pPr>
-              <w:pStyle w:val="a3"/>
-              <w:ind w:leftChars="0" w:left="0"/>
-              <w:rPr>
-                <w:sz w:val="20"/>
-              </w:rPr>
-            </w:pPr>
           </w:p>
         </w:tc>
       </w:tr>
@@ -1614,17 +1604,8 @@
           <w:rFonts w:hint="eastAsia"/>
           <w:sz w:val="20"/>
         </w:rPr>
-        <w:t xml:space="preserve"> Usual group list as </w:t>
-      </w:r>
-      <w:proofErr w:type="gramStart"/>
-      <w:r>
-        <w:rPr>
-          <w:rFonts w:hint="eastAsia"/>
-          <w:sz w:val="20"/>
-        </w:rPr>
-        <w:t>follow :</w:t>
-      </w:r>
-      <w:proofErr w:type="gramEnd"/>
+        <w:t xml:space="preserve"> Usual group list as follow:</w:t>
+      </w:r>
     </w:p>
     <w:p>
       <w:pPr>
@@ -1886,7 +1867,6 @@
       <w:pPr>
         <w:jc w:val="both"/>
         <w:rPr>
-          <w:rFonts w:hint="eastAsia"/>
           <w:sz w:val="20"/>
         </w:rPr>
       </w:pPr>
@@ -1903,7 +1883,7 @@
           <w:rFonts w:hint="eastAsia"/>
           <w:sz w:val="20"/>
         </w:rPr>
-        <w:t xml:space="preserve">There are three heap flag in </w:t>
+        <w:t xml:space="preserve">There are three heap </w:t>
       </w:r>
       <w:proofErr w:type="gramStart"/>
       <w:r>
@@ -1911,9 +1891,16 @@
           <w:rFonts w:hint="eastAsia"/>
           <w:sz w:val="20"/>
         </w:rPr>
-        <w:t>Vulkan :</w:t>
+        <w:t>flag</w:t>
       </w:r>
       <w:proofErr w:type="gramEnd"/>
+      <w:r>
+        <w:rPr>
+          <w:rFonts w:hint="eastAsia"/>
+          <w:sz w:val="20"/>
+        </w:rPr>
+        <w:t xml:space="preserve"> in Vulkan:</w:t>
+      </w:r>
     </w:p>
     <w:p>
       <w:pPr>
@@ -1927,16 +1914,14 @@
           <w:sz w:val="20"/>
         </w:rPr>
       </w:pPr>
-      <w:proofErr w:type="gramStart"/>
       <w:r>
         <w:rPr>
           <w:rFonts w:hint="eastAsia"/>
           <w:b/>
           <w:sz w:val="20"/>
         </w:rPr>
-        <w:t>0 :</w:t>
-      </w:r>
-      <w:proofErr w:type="gramEnd"/>
+        <w:t>0:</w:t>
+      </w:r>
       <w:r>
         <w:rPr>
           <w:rFonts w:hint="eastAsia"/>
@@ -1958,6 +1943,7 @@
           <w:szCs w:val="20"/>
         </w:rPr>
       </w:pPr>
+      <w:bookmarkStart w:id="0" w:name="_Hlk14120415"/>
       <w:r>
         <w:rPr>
           <w:rStyle w:val="HTML"/>
@@ -1967,40 +1953,19 @@
           <w:szCs w:val="20"/>
           <w:shd w:val="clear" w:color="auto" w:fill="FFFFFF"/>
         </w:rPr>
-        <w:t>VK_MEMORY_HEAP_DEVICE_LOCAL_</w:t>
-      </w:r>
-      <w:proofErr w:type="gramStart"/>
-      <w:r>
-        <w:rPr>
-          <w:rStyle w:val="HTML"/>
-          <w:rFonts w:asciiTheme="minorHAnsi" w:hAnsiTheme="minorHAnsi" w:cs="Consolas"/>
+        <w:t>VK_MEMORY_HEAP_DEVICE_LOCAL_BIT</w:t>
+      </w:r>
+      <w:bookmarkEnd w:id="0"/>
+      <w:r>
+        <w:rPr>
+          <w:rFonts w:cs="Arial" w:hint="eastAsia"/>
           <w:b/>
           <w:sz w:val="20"/>
           <w:szCs w:val="20"/>
           <w:shd w:val="clear" w:color="auto" w:fill="FFFFFF"/>
         </w:rPr>
-        <w:t>BIT</w:t>
-      </w:r>
-      <w:r>
-        <w:rPr>
-          <w:rFonts w:cs="Arial"/>
-          <w:sz w:val="20"/>
-          <w:szCs w:val="20"/>
-          <w:shd w:val="clear" w:color="auto" w:fill="FFFFFF"/>
-        </w:rPr>
-        <w:t> </w:t>
-      </w:r>
-      <w:r>
-        <w:rPr>
-          <w:rFonts w:cs="Arial" w:hint="eastAsia"/>
-          <w:b/>
-          <w:sz w:val="20"/>
-          <w:szCs w:val="20"/>
-          <w:shd w:val="clear" w:color="auto" w:fill="FFFFFF"/>
-        </w:rPr>
         <w:t>:</w:t>
       </w:r>
-      <w:proofErr w:type="gramEnd"/>
       <w:r>
         <w:rPr>
           <w:rFonts w:cs="Arial" w:hint="eastAsia"/>
@@ -2085,14 +2050,13 @@
         </w:rPr>
         <w:t xml:space="preserve">graphics </w:t>
       </w:r>
-      <w:proofErr w:type="gramStart"/>
       <w:r>
         <w:rPr>
           <w:rFonts w:hint="eastAsia"/>
           <w:sz w:val="20"/>
           <w:szCs w:val="20"/>
         </w:rPr>
-        <w:t>devices.</w:t>
+        <w:t>devices</w:t>
       </w:r>
       <w:r>
         <w:rPr>
@@ -2100,16 +2064,15 @@
           <w:sz w:val="20"/>
           <w:szCs w:val="20"/>
         </w:rPr>
-        <w:t>(</w:t>
-      </w:r>
-      <w:proofErr w:type="gramEnd"/>
+        <w:t xml:space="preserve"> (SLI ????)</w:t>
+      </w:r>
       <w:r>
         <w:rPr>
           <w:rFonts w:hint="eastAsia"/>
           <w:sz w:val="20"/>
           <w:szCs w:val="20"/>
         </w:rPr>
-        <w:t>SLI ????)</w:t>
+        <w:t>.</w:t>
       </w:r>
     </w:p>
     <w:p>
@@ -2150,8 +2113,746 @@
     </w:p>
     <w:p>
       <w:pPr>
+        <w:rPr>
+          <w:rFonts w:hint="eastAsia"/>
+          <w:sz w:val="28"/>
+        </w:rPr>
+      </w:pPr>
+    </w:p>
+    <w:p>
+      <w:pPr>
         <w:ind w:rightChars="-24" w:right="-58" w:firstLineChars="142" w:firstLine="284"/>
         <w:rPr>
+          <w:sz w:val="20"/>
+        </w:rPr>
+      </w:pPr>
+      <w:r>
+        <w:rPr>
+          <w:sz w:val="20"/>
+        </w:rPr>
+        <mc:AlternateContent>
+          <mc:Choice Requires="wpg">
+            <w:drawing>
+              <wp:inline distT="0" distB="0" distL="0" distR="0" wp14:anchorId="19BC6D32" wp14:editId="1BCDA7FC">
+                <wp:extent cx="5371816" cy="1598210"/>
+                <wp:effectExtent l="19050" t="19050" r="19685" b="21590"/>
+                <wp:docPr id="1" name="群組 52"/>
+                <wp:cNvGraphicFramePr xmlns:a="http://schemas.openxmlformats.org/drawingml/2006/main"/>
+                <a:graphic xmlns:a="http://schemas.openxmlformats.org/drawingml/2006/main">
+                  <a:graphicData uri="http://schemas.microsoft.com/office/word/2010/wordprocessingGroup">
+                    <wpg:wgp>
+                      <wpg:cNvGrpSpPr/>
+                      <wpg:grpSpPr>
+                        <a:xfrm>
+                          <a:off x="0" y="0"/>
+                          <a:ext cx="5371816" cy="1598210"/>
+                          <a:chOff x="0" y="0"/>
+                          <a:chExt cx="5519955" cy="1649537"/>
+                        </a:xfrm>
+                      </wpg:grpSpPr>
+                      <wps:wsp>
+                        <wps:cNvPr id="15" name="矩形 15"/>
+                        <wps:cNvSpPr/>
+                        <wps:spPr>
+                          <a:xfrm>
+                            <a:off x="3691065" y="0"/>
+                            <a:ext cx="1828890" cy="550415"/>
+                          </a:xfrm>
+                          <a:prstGeom prst="rect">
+                            <a:avLst/>
+                          </a:prstGeom>
+                          <a:noFill/>
+                          <a:ln w="38100">
+                            <a:solidFill>
+                              <a:schemeClr val="tx1"/>
+                            </a:solidFill>
+                          </a:ln>
+                        </wps:spPr>
+                        <wps:style>
+                          <a:lnRef idx="2">
+                            <a:schemeClr val="accent1">
+                              <a:shade val="50000"/>
+                            </a:schemeClr>
+                          </a:lnRef>
+                          <a:fillRef idx="1">
+                            <a:schemeClr val="accent1"/>
+                          </a:fillRef>
+                          <a:effectRef idx="0">
+                            <a:schemeClr val="accent1"/>
+                          </a:effectRef>
+                          <a:fontRef idx="minor">
+                            <a:schemeClr val="lt1"/>
+                          </a:fontRef>
+                        </wps:style>
+                        <wps:txbx>
+                          <w:txbxContent>
+                            <w:p>
+                              <w:pPr>
+                                <w:jc w:val="center"/>
+                                <w:rPr>
+                                  <w:kern w:val="0"/>
+                                  <w:szCs w:val="24"/>
+                                </w:rPr>
+                              </w:pPr>
+                              <w:r>
+                                <w:rPr>
+                                  <w:rFonts w:hAnsi="Calibri"/>
+                                  <w:color w:val="000000" w:themeColor="text1"/>
+                                  <w:kern w:val="24"/>
+                                  <w:sz w:val="20"/>
+                                  <w:szCs w:val="20"/>
+                                </w:rPr>
+                                <w:t>Device local</w:t>
+                              </w:r>
+                            </w:p>
+                          </w:txbxContent>
+                        </wps:txbx>
+                        <wps:bodyPr rot="0" spcFirstLastPara="0" vert="horz" wrap="square" lIns="91440" tIns="45720" rIns="91440" bIns="45720" numCol="1" spcCol="0" rtlCol="0" fromWordArt="0" anchor="ctr" anchorCtr="0" forceAA="0" compatLnSpc="1">
+                          <a:prstTxWarp prst="textNoShape">
+                            <a:avLst/>
+                          </a:prstTxWarp>
+                          <a:noAutofit/>
+                        </wps:bodyPr>
+                      </wps:wsp>
+                      <wps:wsp>
+                        <wps:cNvPr id="16" name="矩形 16"/>
+                        <wps:cNvSpPr/>
+                        <wps:spPr>
+                          <a:xfrm>
+                            <a:off x="3691063" y="1099122"/>
+                            <a:ext cx="1828890" cy="550415"/>
+                          </a:xfrm>
+                          <a:prstGeom prst="rect">
+                            <a:avLst/>
+                          </a:prstGeom>
+                          <a:noFill/>
+                          <a:ln w="38100">
+                            <a:solidFill>
+                              <a:schemeClr val="tx1"/>
+                            </a:solidFill>
+                          </a:ln>
+                        </wps:spPr>
+                        <wps:style>
+                          <a:lnRef idx="2">
+                            <a:schemeClr val="accent1">
+                              <a:shade val="50000"/>
+                            </a:schemeClr>
+                          </a:lnRef>
+                          <a:fillRef idx="1">
+                            <a:schemeClr val="accent1"/>
+                          </a:fillRef>
+                          <a:effectRef idx="0">
+                            <a:schemeClr val="accent1"/>
+                          </a:effectRef>
+                          <a:fontRef idx="minor">
+                            <a:schemeClr val="lt1"/>
+                          </a:fontRef>
+                        </wps:style>
+                        <wps:txbx>
+                          <w:txbxContent>
+                            <w:p>
+                              <w:pPr>
+                                <w:jc w:val="center"/>
+                                <w:rPr>
+                                  <w:kern w:val="0"/>
+                                  <w:sz w:val="22"/>
+                                </w:rPr>
+                              </w:pPr>
+                              <w:r>
+                                <w:rPr>
+                                  <w:rFonts w:hAnsi="Calibri"/>
+                                  <w:color w:val="000000" w:themeColor="text1"/>
+                                  <w:kern w:val="24"/>
+                                  <w:sz w:val="18"/>
+                                  <w:szCs w:val="18"/>
+                                </w:rPr>
+                                <w:t>Host visible + Host coherent +</w:t>
+                              </w:r>
+                              <w:r>
+                                <w:rPr>
+                                  <w:rFonts w:hAnsi="Calibri"/>
+                                  <w:color w:val="000000" w:themeColor="text1"/>
+                                  <w:kern w:val="24"/>
+                                  <w:sz w:val="18"/>
+                                  <w:szCs w:val="18"/>
+                                </w:rPr>
+                                <w:br/>
+                                <w:t>Host cached</w:t>
+                              </w:r>
+                            </w:p>
+                          </w:txbxContent>
+                        </wps:txbx>
+                        <wps:bodyPr rot="0" spcFirstLastPara="0" vert="horz" wrap="square" lIns="91440" tIns="45720" rIns="91440" bIns="45720" numCol="1" spcCol="0" rtlCol="0" fromWordArt="0" anchor="ctr" anchorCtr="0" forceAA="0" compatLnSpc="1">
+                          <a:prstTxWarp prst="textNoShape">
+                            <a:avLst/>
+                          </a:prstTxWarp>
+                          <a:noAutofit/>
+                        </wps:bodyPr>
+                      </wps:wsp>
+                      <wps:wsp>
+                        <wps:cNvPr id="17" name="矩形 17"/>
+                        <wps:cNvSpPr/>
+                        <wps:spPr>
+                          <a:xfrm>
+                            <a:off x="3691064" y="549561"/>
+                            <a:ext cx="1828890" cy="550415"/>
+                          </a:xfrm>
+                          <a:prstGeom prst="rect">
+                            <a:avLst/>
+                          </a:prstGeom>
+                          <a:noFill/>
+                          <a:ln w="38100">
+                            <a:solidFill>
+                              <a:schemeClr val="tx1"/>
+                            </a:solidFill>
+                          </a:ln>
+                        </wps:spPr>
+                        <wps:style>
+                          <a:lnRef idx="2">
+                            <a:schemeClr val="accent1">
+                              <a:shade val="50000"/>
+                            </a:schemeClr>
+                          </a:lnRef>
+                          <a:fillRef idx="1">
+                            <a:schemeClr val="accent1"/>
+                          </a:fillRef>
+                          <a:effectRef idx="0">
+                            <a:schemeClr val="accent1"/>
+                          </a:effectRef>
+                          <a:fontRef idx="minor">
+                            <a:schemeClr val="lt1"/>
+                          </a:fontRef>
+                        </wps:style>
+                        <wps:txbx>
+                          <w:txbxContent>
+                            <w:p>
+                              <w:pPr>
+                                <w:jc w:val="center"/>
+                                <w:rPr>
+                                  <w:kern w:val="0"/>
+                                  <w:szCs w:val="24"/>
+                                </w:rPr>
+                              </w:pPr>
+                              <w:r>
+                                <w:rPr>
+                                  <w:rFonts w:hAnsi="Calibri"/>
+                                  <w:color w:val="000000" w:themeColor="text1"/>
+                                  <w:kern w:val="24"/>
+                                  <w:sz w:val="20"/>
+                                  <w:szCs w:val="20"/>
+                                </w:rPr>
+                                <w:t>Host visible</w:t>
+                              </w:r>
+                            </w:p>
+                          </w:txbxContent>
+                        </wps:txbx>
+                        <wps:bodyPr rot="0" spcFirstLastPara="0" vert="horz" wrap="square" lIns="91440" tIns="45720" rIns="91440" bIns="45720" numCol="1" spcCol="0" rtlCol="0" fromWordArt="0" anchor="ctr" anchorCtr="0" forceAA="0" compatLnSpc="1">
+                          <a:prstTxWarp prst="textNoShape">
+                            <a:avLst/>
+                          </a:prstTxWarp>
+                          <a:noAutofit/>
+                        </wps:bodyPr>
+                      </wps:wsp>
+                      <wps:wsp>
+                        <wps:cNvPr id="18" name="矩形 18"/>
+                        <wps:cNvSpPr/>
+                        <wps:spPr>
+                          <a:xfrm>
+                            <a:off x="1" y="275207"/>
+                            <a:ext cx="2674013" cy="550415"/>
+                          </a:xfrm>
+                          <a:prstGeom prst="rect">
+                            <a:avLst/>
+                          </a:prstGeom>
+                          <a:noFill/>
+                          <a:ln w="38100">
+                            <a:solidFill>
+                              <a:schemeClr val="tx1"/>
+                            </a:solidFill>
+                          </a:ln>
+                        </wps:spPr>
+                        <wps:style>
+                          <a:lnRef idx="2">
+                            <a:schemeClr val="accent1">
+                              <a:shade val="50000"/>
+                            </a:schemeClr>
+                          </a:lnRef>
+                          <a:fillRef idx="1">
+                            <a:schemeClr val="accent1"/>
+                          </a:fillRef>
+                          <a:effectRef idx="0">
+                            <a:schemeClr val="accent1"/>
+                          </a:effectRef>
+                          <a:fontRef idx="minor">
+                            <a:schemeClr val="lt1"/>
+                          </a:fontRef>
+                        </wps:style>
+                        <wps:txbx>
+                          <w:txbxContent>
+                            <w:p>
+                              <w:pPr>
+                                <w:jc w:val="center"/>
+                                <w:rPr>
+                                  <w:kern w:val="0"/>
+                                  <w:szCs w:val="24"/>
+                                </w:rPr>
+                              </w:pPr>
+                              <w:r>
+                                <w:rPr>
+                                  <w:rFonts w:hAnsi="Calibri"/>
+                                  <w:color w:val="000000" w:themeColor="text1"/>
+                                  <w:kern w:val="24"/>
+                                  <w:sz w:val="20"/>
+                                  <w:szCs w:val="20"/>
+                                </w:rPr>
+                                <w:t xml:space="preserve">Heap 0 </w:t>
+                              </w:r>
+                              <w:r>
+                                <w:rPr>
+                                  <w:rFonts w:hAnsi="Calibri"/>
+                                  <w:color w:val="000000" w:themeColor="text1"/>
+                                  <w:kern w:val="24"/>
+                                  <w:sz w:val="20"/>
+                                  <w:szCs w:val="20"/>
+                                </w:rPr>
+                                <w:br/>
+                              </w:r>
+                              <w:r>
+                                <w:rPr>
+                                  <w:rFonts w:eastAsia="細明體" w:hAnsi="Calibri" w:cs="Consolas"/>
+                                  <w:color w:val="000000"/>
+                                  <w:kern w:val="24"/>
+                                  <w:sz w:val="20"/>
+                                  <w:szCs w:val="20"/>
+                                </w:rPr>
+                                <w:t>VK_MEMORY_HEAP_DEVICE_LOCAL_BIT</w:t>
+                              </w:r>
+                              <w:r>
+                                <w:rPr>
+                                  <w:rFonts w:hAnsi="Calibri"/>
+                                  <w:color w:val="000000" w:themeColor="text1"/>
+                                  <w:kern w:val="24"/>
+                                  <w:sz w:val="20"/>
+                                  <w:szCs w:val="20"/>
+                                </w:rPr>
+                                <w:t xml:space="preserve"> </w:t>
+                              </w:r>
+                            </w:p>
+                          </w:txbxContent>
+                        </wps:txbx>
+                        <wps:bodyPr rot="0" spcFirstLastPara="0" vert="horz" wrap="square" lIns="91440" tIns="45720" rIns="91440" bIns="45720" numCol="1" spcCol="0" rtlCol="0" fromWordArt="0" anchor="ctr" anchorCtr="0" forceAA="0" compatLnSpc="1">
+                          <a:prstTxWarp prst="textNoShape">
+                            <a:avLst/>
+                          </a:prstTxWarp>
+                          <a:noAutofit/>
+                        </wps:bodyPr>
+                      </wps:wsp>
+                      <wps:wsp>
+                        <wps:cNvPr id="19" name="矩形 19"/>
+                        <wps:cNvSpPr/>
+                        <wps:spPr>
+                          <a:xfrm>
+                            <a:off x="0" y="1086601"/>
+                            <a:ext cx="2674013" cy="550415"/>
+                          </a:xfrm>
+                          <a:prstGeom prst="rect">
+                            <a:avLst/>
+                          </a:prstGeom>
+                          <a:noFill/>
+                          <a:ln w="38100">
+                            <a:solidFill>
+                              <a:schemeClr val="tx1"/>
+                            </a:solidFill>
+                          </a:ln>
+                        </wps:spPr>
+                        <wps:style>
+                          <a:lnRef idx="2">
+                            <a:schemeClr val="accent1">
+                              <a:shade val="50000"/>
+                            </a:schemeClr>
+                          </a:lnRef>
+                          <a:fillRef idx="1">
+                            <a:schemeClr val="accent1"/>
+                          </a:fillRef>
+                          <a:effectRef idx="0">
+                            <a:schemeClr val="accent1"/>
+                          </a:effectRef>
+                          <a:fontRef idx="minor">
+                            <a:schemeClr val="lt1"/>
+                          </a:fontRef>
+                        </wps:style>
+                        <wps:txbx>
+                          <w:txbxContent>
+                            <w:p>
+                              <w:pPr>
+                                <w:jc w:val="center"/>
+                                <w:rPr>
+                                  <w:kern w:val="0"/>
+                                  <w:szCs w:val="24"/>
+                                </w:rPr>
+                              </w:pPr>
+                              <w:r>
+                                <w:rPr>
+                                  <w:rFonts w:hAnsi="Calibri"/>
+                                  <w:color w:val="000000" w:themeColor="text1"/>
+                                  <w:kern w:val="24"/>
+                                  <w:sz w:val="20"/>
+                                  <w:szCs w:val="20"/>
+                                </w:rPr>
+                                <w:t xml:space="preserve">Heap 1 </w:t>
+                              </w:r>
+                              <w:r>
+                                <w:rPr>
+                                  <w:rFonts w:hAnsi="Calibri"/>
+                                  <w:color w:val="000000" w:themeColor="text1"/>
+                                  <w:kern w:val="24"/>
+                                  <w:sz w:val="20"/>
+                                  <w:szCs w:val="20"/>
+                                </w:rPr>
+                                <w:br/>
+                              </w:r>
+                              <w:r>
+                                <w:rPr>
+                                  <w:rFonts w:eastAsia="細明體" w:hAnsi="Calibri"/>
+                                  <w:color w:val="000000"/>
+                                  <w:kern w:val="24"/>
+                                  <w:sz w:val="20"/>
+                                  <w:szCs w:val="20"/>
+                                </w:rPr>
+                                <w:t>0</w:t>
+                              </w:r>
+                            </w:p>
+                          </w:txbxContent>
+                        </wps:txbx>
+                        <wps:bodyPr rot="0" spcFirstLastPara="0" vert="horz" wrap="square" lIns="91440" tIns="45720" rIns="91440" bIns="45720" numCol="1" spcCol="0" rtlCol="0" fromWordArt="0" anchor="ctr" anchorCtr="0" forceAA="0" compatLnSpc="1">
+                          <a:prstTxWarp prst="textNoShape">
+                            <a:avLst/>
+                          </a:prstTxWarp>
+                          <a:noAutofit/>
+                        </wps:bodyPr>
+                      </wps:wsp>
+                      <wps:wsp>
+                        <wps:cNvPr id="20" name="直線單箭頭接點 20"/>
+                        <wps:cNvCnPr/>
+                        <wps:spPr>
+                          <a:xfrm flipH="1">
+                            <a:off x="2674014" y="275208"/>
+                            <a:ext cx="1017051" cy="275207"/>
+                          </a:xfrm>
+                          <a:prstGeom prst="straightConnector1">
+                            <a:avLst/>
+                          </a:prstGeom>
+                          <a:ln>
+                            <a:tailEnd type="triangle"/>
+                          </a:ln>
+                        </wps:spPr>
+                        <wps:style>
+                          <a:lnRef idx="2">
+                            <a:schemeClr val="dk1"/>
+                          </a:lnRef>
+                          <a:fillRef idx="0">
+                            <a:schemeClr val="dk1"/>
+                          </a:fillRef>
+                          <a:effectRef idx="1">
+                            <a:schemeClr val="dk1"/>
+                          </a:effectRef>
+                          <a:fontRef idx="minor">
+                            <a:schemeClr val="tx1"/>
+                          </a:fontRef>
+                        </wps:style>
+                        <wps:bodyPr/>
+                      </wps:wsp>
+                      <wps:wsp>
+                        <wps:cNvPr id="21" name="直線單箭頭接點 21"/>
+                        <wps:cNvCnPr>
+                          <a:cxnSpLocks/>
+                        </wps:cNvCnPr>
+                        <wps:spPr>
+                          <a:xfrm flipH="1">
+                            <a:off x="2674013" y="824769"/>
+                            <a:ext cx="1012435" cy="537040"/>
+                          </a:xfrm>
+                          <a:prstGeom prst="straightConnector1">
+                            <a:avLst/>
+                          </a:prstGeom>
+                          <a:ln>
+                            <a:tailEnd type="triangle"/>
+                          </a:ln>
+                        </wps:spPr>
+                        <wps:style>
+                          <a:lnRef idx="2">
+                            <a:schemeClr val="dk1"/>
+                          </a:lnRef>
+                          <a:fillRef idx="0">
+                            <a:schemeClr val="dk1"/>
+                          </a:fillRef>
+                          <a:effectRef idx="1">
+                            <a:schemeClr val="dk1"/>
+                          </a:effectRef>
+                          <a:fontRef idx="minor">
+                            <a:schemeClr val="tx1"/>
+                          </a:fontRef>
+                        </wps:style>
+                        <wps:bodyPr/>
+                      </wps:wsp>
+                      <wps:wsp>
+                        <wps:cNvPr id="22" name="直線單箭頭接點 22"/>
+                        <wps:cNvCnPr>
+                          <a:cxnSpLocks/>
+                        </wps:cNvCnPr>
+                        <wps:spPr>
+                          <a:xfrm flipH="1" flipV="1">
+                            <a:off x="2674013" y="1361809"/>
+                            <a:ext cx="1017050" cy="12521"/>
+                          </a:xfrm>
+                          <a:prstGeom prst="straightConnector1">
+                            <a:avLst/>
+                          </a:prstGeom>
+                          <a:ln>
+                            <a:tailEnd type="triangle"/>
+                          </a:ln>
+                        </wps:spPr>
+                        <wps:style>
+                          <a:lnRef idx="2">
+                            <a:schemeClr val="dk1"/>
+                          </a:lnRef>
+                          <a:fillRef idx="0">
+                            <a:schemeClr val="dk1"/>
+                          </a:fillRef>
+                          <a:effectRef idx="1">
+                            <a:schemeClr val="dk1"/>
+                          </a:effectRef>
+                          <a:fontRef idx="minor">
+                            <a:schemeClr val="tx1"/>
+                          </a:fontRef>
+                        </wps:style>
+                        <wps:bodyPr/>
+                      </wps:wsp>
+                    </wpg:wgp>
+                  </a:graphicData>
+                </a:graphic>
+              </wp:inline>
+            </w:drawing>
+          </mc:Choice>
+          <mc:Fallback>
+            <w:pict>
+              <v:group w14:anchorId="19BC6D32" id="群組 52" o:spid="_x0000_s1026" style="width:423pt;height:125.85pt;mso-position-horizontal-relative:char;mso-position-vertical-relative:line" coordsize="55199,16495" o:gfxdata="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">
+                <v:rect id="矩形 15" o:spid="_x0000_s1027" style="position:absolute;left:36910;width:18289;height:5504;visibility:visible;mso-wrap-style:square;v-text-anchor:middle" o:gfxdata="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" filled="f" strokecolor="black [3213]" strokeweight="3pt">
+                  <v:textbox>
+                    <w:txbxContent>
+                      <w:p>
+                        <w:pPr>
+                          <w:jc w:val="center"/>
+                          <w:rPr>
+                            <w:kern w:val="0"/>
+                            <w:szCs w:val="24"/>
+                          </w:rPr>
+                        </w:pPr>
+                        <w:r>
+                          <w:rPr>
+                            <w:rFonts w:hAnsi="Calibri"/>
+                            <w:color w:val="000000" w:themeColor="text1"/>
+                            <w:kern w:val="24"/>
+                            <w:sz w:val="20"/>
+                            <w:szCs w:val="20"/>
+                          </w:rPr>
+                          <w:t>Device local</w:t>
+                        </w:r>
+                      </w:p>
+                    </w:txbxContent>
+                  </v:textbox>
+                </v:rect>
+                <v:rect id="矩形 16" o:spid="_x0000_s1028" style="position:absolute;left:36910;top:10991;width:18289;height:5504;visibility:visible;mso-wrap-style:square;v-text-anchor:middle" o:gfxdata="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" filled="f" strokecolor="black [3213]" strokeweight="3pt">
+                  <v:textbox>
+                    <w:txbxContent>
+                      <w:p>
+                        <w:pPr>
+                          <w:jc w:val="center"/>
+                          <w:rPr>
+                            <w:kern w:val="0"/>
+                            <w:sz w:val="22"/>
+                          </w:rPr>
+                        </w:pPr>
+                        <w:r>
+                          <w:rPr>
+                            <w:rFonts w:hAnsi="Calibri"/>
+                            <w:color w:val="000000" w:themeColor="text1"/>
+                            <w:kern w:val="24"/>
+                            <w:sz w:val="18"/>
+                            <w:szCs w:val="18"/>
+                          </w:rPr>
+                          <w:t>Host visible + Host coherent +</w:t>
+                        </w:r>
+                        <w:r>
+                          <w:rPr>
+                            <w:rFonts w:hAnsi="Calibri"/>
+                            <w:color w:val="000000" w:themeColor="text1"/>
+                            <w:kern w:val="24"/>
+                            <w:sz w:val="18"/>
+                            <w:szCs w:val="18"/>
+                          </w:rPr>
+                          <w:br/>
+                          <w:t>Host cached</w:t>
+                        </w:r>
+                      </w:p>
+                    </w:txbxContent>
+                  </v:textbox>
+                </v:rect>
+                <v:rect id="矩形 17" o:spid="_x0000_s1029" style="position:absolute;left:36910;top:5495;width:18289;height:5504;visibility:visible;mso-wrap-style:square;v-text-anchor:middle" o:gfxdata="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" filled="f" strokecolor="black [3213]" strokeweight="3pt">
+                  <v:textbox>
+                    <w:txbxContent>
+                      <w:p>
+                        <w:pPr>
+                          <w:jc w:val="center"/>
+                          <w:rPr>
+                            <w:kern w:val="0"/>
+                            <w:szCs w:val="24"/>
+                          </w:rPr>
+                        </w:pPr>
+                        <w:r>
+                          <w:rPr>
+                            <w:rFonts w:hAnsi="Calibri"/>
+                            <w:color w:val="000000" w:themeColor="text1"/>
+                            <w:kern w:val="24"/>
+                            <w:sz w:val="20"/>
+                            <w:szCs w:val="20"/>
+                          </w:rPr>
+                          <w:t>Host visible</w:t>
+                        </w:r>
+                      </w:p>
+                    </w:txbxContent>
+                  </v:textbox>
+                </v:rect>
+                <v:rect id="矩形 18" o:spid="_x0000_s1030" style="position:absolute;top:2752;width:26740;height:5504;visibility:visible;mso-wrap-style:square;v-text-anchor:middle" o:gfxdata="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" filled="f" strokecolor="black [3213]" strokeweight="3pt">
+                  <v:textbox>
+                    <w:txbxContent>
+                      <w:p>
+                        <w:pPr>
+                          <w:jc w:val="center"/>
+                          <w:rPr>
+                            <w:kern w:val="0"/>
+                            <w:szCs w:val="24"/>
+                          </w:rPr>
+                        </w:pPr>
+                        <w:r>
+                          <w:rPr>
+                            <w:rFonts w:hAnsi="Calibri"/>
+                            <w:color w:val="000000" w:themeColor="text1"/>
+                            <w:kern w:val="24"/>
+                            <w:sz w:val="20"/>
+                            <w:szCs w:val="20"/>
+                          </w:rPr>
+                          <w:t xml:space="preserve">Heap 0 </w:t>
+                        </w:r>
+                        <w:r>
+                          <w:rPr>
+                            <w:rFonts w:hAnsi="Calibri"/>
+                            <w:color w:val="000000" w:themeColor="text1"/>
+                            <w:kern w:val="24"/>
+                            <w:sz w:val="20"/>
+                            <w:szCs w:val="20"/>
+                          </w:rPr>
+                          <w:br/>
+                        </w:r>
+                        <w:r>
+                          <w:rPr>
+                            <w:rFonts w:eastAsia="細明體" w:hAnsi="Calibri" w:cs="Consolas"/>
+                            <w:color w:val="000000"/>
+                            <w:kern w:val="24"/>
+                            <w:sz w:val="20"/>
+                            <w:szCs w:val="20"/>
+                          </w:rPr>
+                          <w:t>VK_MEMORY_HEAP_DEVICE_LOCAL_BIT</w:t>
+                        </w:r>
+                        <w:r>
+                          <w:rPr>
+                            <w:rFonts w:hAnsi="Calibri"/>
+                            <w:color w:val="000000" w:themeColor="text1"/>
+                            <w:kern w:val="24"/>
+                            <w:sz w:val="20"/>
+                            <w:szCs w:val="20"/>
+                          </w:rPr>
+                          <w:t xml:space="preserve"> </w:t>
+                        </w:r>
+                      </w:p>
+                    </w:txbxContent>
+                  </v:textbox>
+                </v:rect>
+                <v:rect id="矩形 19" o:spid="_x0000_s1031" style="position:absolute;top:10866;width:26740;height:5504;visibility:visible;mso-wrap-style:square;v-text-anchor:middle" o:gfxdata="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" filled="f" strokecolor="black [3213]" strokeweight="3pt">
+                  <v:textbox>
+                    <w:txbxContent>
+                      <w:p>
+                        <w:pPr>
+                          <w:jc w:val="center"/>
+                          <w:rPr>
+                            <w:kern w:val="0"/>
+                            <w:szCs w:val="24"/>
+                          </w:rPr>
+                        </w:pPr>
+                        <w:r>
+                          <w:rPr>
+                            <w:rFonts w:hAnsi="Calibri"/>
+                            <w:color w:val="000000" w:themeColor="text1"/>
+                            <w:kern w:val="24"/>
+                            <w:sz w:val="20"/>
+                            <w:szCs w:val="20"/>
+                          </w:rPr>
+                          <w:t xml:space="preserve">Heap 1 </w:t>
+                        </w:r>
+                        <w:r>
+                          <w:rPr>
+                            <w:rFonts w:hAnsi="Calibri"/>
+                            <w:color w:val="000000" w:themeColor="text1"/>
+                            <w:kern w:val="24"/>
+                            <w:sz w:val="20"/>
+                            <w:szCs w:val="20"/>
+                          </w:rPr>
+                          <w:br/>
+                        </w:r>
+                        <w:r>
+                          <w:rPr>
+                            <w:rFonts w:eastAsia="細明體" w:hAnsi="Calibri"/>
+                            <w:color w:val="000000"/>
+                            <w:kern w:val="24"/>
+                            <w:sz w:val="20"/>
+                            <w:szCs w:val="20"/>
+                          </w:rPr>
+                          <w:t>0</w:t>
+                        </w:r>
+                      </w:p>
+                    </w:txbxContent>
+                  </v:textbox>
+                </v:rect>
+                <v:shapetype id="_x0000_t32" coordsize="21600,21600" o:spt="32" o:oned="t" path="m,l21600,21600e" filled="f">
+                  <v:path arrowok="t" fillok="f" o:connecttype="none"/>
+                  <o:lock v:ext="edit" shapetype="t"/>
+                </v:shapetype>
+                <v:shape id="直線單箭頭接點 20" o:spid="_x0000_s1032" type="#_x0000_t32" style="position:absolute;left:26740;top:2752;width:10170;height:2752;flip:x;visibility:visible;mso-wrap-style:square" o:connectortype="straight" o:gfxdata="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" strokecolor="black [3200]" strokeweight="2pt">
+                  <v:stroke endarrow="block"/>
+                  <v:shadow on="t" color="black" opacity="24903f" origin=",.5" offset="0,.55556mm"/>
+                </v:shape>
+                <v:shape id="直線單箭頭接點 21" o:spid="_x0000_s1033" type="#_x0000_t32" style="position:absolute;left:26740;top:8247;width:10124;height:5371;flip:x;visibility:visible;mso-wrap-style:square" o:connectortype="straight" o:gfxdata="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" strokecolor="black [3200]" strokeweight="2pt">
+                  <v:stroke endarrow="block"/>
+                  <v:shadow on="t" color="black" opacity="24903f" origin=",.5" offset="0,.55556mm"/>
+                  <o:lock v:ext="edit" shapetype="f"/>
+                </v:shape>
+                <v:shape id="直線單箭頭接點 22" o:spid="_x0000_s1034" type="#_x0000_t32" style="position:absolute;left:26740;top:13618;width:10170;height:125;flip:x y;visibility:visible;mso-wrap-style:square" o:connectortype="straight" o:gfxdata="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" strokecolor="black [3200]" strokeweight="2pt">
+                  <v:stroke endarrow="block"/>
+                  <v:shadow on="t" color="black" opacity="24903f" origin=",.5" offset="0,.55556mm"/>
+                  <o:lock v:ext="edit" shapetype="f"/>
+                </v:shape>
+                <w10:anchorlock/>
+              </v:group>
+            </w:pict>
+          </mc:Fallback>
+        </mc:AlternateContent>
+      </w:r>
+    </w:p>
+    <w:p>
+      <w:pPr>
+        <w:ind w:rightChars="-24" w:right="-58" w:firstLineChars="142" w:firstLine="284"/>
+        <w:rPr>
+          <w:rFonts w:hint="eastAsia"/>
           <w:sz w:val="20"/>
         </w:rPr>
       </w:pPr>
@@ -2294,7 +2995,15 @@
           <w:sz w:val="20"/>
           <w:szCs w:val="20"/>
         </w:rPr>
-        <w:t xml:space="preserve"> used to get device memory type</w:t>
+        <w:t xml:space="preserve"> used to </w:t>
+      </w:r>
+      <w:r>
+        <w:rPr>
+          <w:sz w:val="20"/>
+          <w:szCs w:val="20"/>
+        </w:rPr>
+        <w:lastRenderedPageBreak/>
+        <w:t>get device memory type</w:t>
       </w:r>
       <w:r>
         <w:rPr>
@@ -2434,13 +3143,6 @@
     <w:p>
       <w:pPr>
         <w:rPr>
-          <w:sz w:val="20"/>
-        </w:rPr>
-      </w:pPr>
-    </w:p>
-    <w:p>
-      <w:pPr>
-        <w:rPr>
           <w:rFonts w:hint="eastAsia"/>
           <w:sz w:val="20"/>
         </w:rPr>
@@ -2463,7 +3165,6 @@
           <w:rFonts w:hint="eastAsia"/>
           <w:sz w:val="28"/>
         </w:rPr>
-        <w:lastRenderedPageBreak/>
         <w:t>Data transfer</w:t>
       </w:r>
     </w:p>
@@ -2478,7 +3179,6 @@
       <w:pPr>
         <w:ind w:firstLineChars="142" w:firstLine="284"/>
         <w:rPr>
-          <w:rFonts w:hint="eastAsia"/>
           <w:sz w:val="20"/>
         </w:rPr>
       </w:pPr>
@@ -2579,12 +3279,13 @@
       </w:pPr>
       <w:r>
         <w:rPr>
+          <w:noProof/>
           <w:sz w:val="20"/>
         </w:rPr>
         <mc:AlternateContent>
           <mc:Choice Requires="wpg">
             <w:drawing>
-              <wp:inline distT="0" distB="0" distL="0" distR="0" wp14:anchorId="278E0F55" wp14:editId="12768FCD">
+              <wp:inline distT="0" distB="0" distL="0" distR="0" wp14:anchorId="278E0F55" wp14:editId="6EBB038C">
                 <wp:extent cx="5803914" cy="2769235"/>
                 <wp:effectExtent l="0" t="0" r="25400" b="12065"/>
                 <wp:docPr id="71" name="群組 70">
@@ -2834,8 +3535,8 @@
                         <wps:cNvSpPr/>
                         <wps:spPr>
                           <a:xfrm>
-                            <a:off x="3519014" y="950876"/>
-                            <a:ext cx="1669621" cy="598056"/>
+                            <a:off x="3519005" y="944052"/>
+                            <a:ext cx="1680001" cy="598056"/>
                           </a:xfrm>
                           <a:prstGeom prst="rect">
                             <a:avLst/>
@@ -2975,8 +3676,8 @@
                         </wps:cNvCnPr>
                         <wps:spPr>
                           <a:xfrm>
-                            <a:off x="4353825" y="1548932"/>
-                            <a:ext cx="10384" cy="215372"/>
+                            <a:off x="4359006" y="1542108"/>
+                            <a:ext cx="5203" cy="222196"/>
                           </a:xfrm>
                           <a:prstGeom prst="straightConnector1">
                             <a:avLst/>
@@ -3090,8 +3791,8 @@
                         </wps:cNvCnPr>
                         <wps:spPr>
                           <a:xfrm flipV="1">
-                            <a:off x="2604906" y="1249904"/>
-                            <a:ext cx="914108" cy="70378"/>
+                            <a:off x="2604906" y="1243080"/>
+                            <a:ext cx="914099" cy="77202"/>
                           </a:xfrm>
                           <a:prstGeom prst="straightConnector1">
                             <a:avLst/>
@@ -3134,8 +3835,8 @@
                         </wps:cNvCnPr>
                         <wps:spPr>
                           <a:xfrm flipV="1">
-                            <a:off x="2604826" y="1630908"/>
-                            <a:ext cx="1748826" cy="463015"/>
+                            <a:off x="2604900" y="1628847"/>
+                            <a:ext cx="1728626" cy="363050"/>
                           </a:xfrm>
                           <a:prstGeom prst="straightConnector1">
                             <a:avLst/>
@@ -3175,7 +3876,7 @@
                         <wps:cNvSpPr/>
                         <wps:spPr>
                           <a:xfrm>
-                            <a:off x="415887" y="1826221"/>
+                            <a:off x="415888" y="1723863"/>
                             <a:ext cx="2189018" cy="536067"/>
                           </a:xfrm>
                           <a:prstGeom prst="rect">
@@ -3343,8 +4044,8 @@
                         </wps:cNvCnPr>
                         <wps:spPr>
                           <a:xfrm>
-                            <a:off x="2631145" y="629583"/>
-                            <a:ext cx="887477" cy="620108"/>
+                            <a:off x="2631442" y="629701"/>
+                            <a:ext cx="887563" cy="613379"/>
                           </a:xfrm>
                           <a:prstGeom prst="straightConnector1">
                             <a:avLst/>
@@ -3381,14 +4082,14 @@
           </mc:Choice>
           <mc:Fallback>
             <w:pict>
-              <v:group w14:anchorId="278E0F55" id="群組 70" o:spid="_x0000_s1026" style="width:457pt;height:218.05pt;mso-position-horizontal-relative:char;mso-position-vertical-relative:line" coordorigin="-405,-1385" coordsize="58039,27692" o:gfxdata="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">
-                <v:rect id="矩形 2" o:spid="_x0000_s1027" style="position:absolute;top:-1248;width:28817;height:27552;visibility:visible;mso-wrap-style:square;v-text-anchor:middle" o:gfxdata="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" filled="f" strokecolor="black [3213]" strokeweight="3pt"/>
-                <v:rect id="矩形 3" o:spid="_x0000_s1028" style="position:absolute;left:28816;top:-1248;width:28817;height:27554;visibility:visible;mso-wrap-style:square;v-text-anchor:middle" o:gfxdata="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" filled="f" strokecolor="black [3213]" strokeweight="3pt"/>
+              <v:group w14:anchorId="278E0F55" id="群組 70" o:spid="_x0000_s1035" style="width:457pt;height:218.05pt;mso-position-horizontal-relative:char;mso-position-vertical-relative:line" coordorigin="-405,-1385" coordsize="58039,27692" o:gfxdata="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">
+                <v:rect id="矩形 2" o:spid="_x0000_s1036" style="position:absolute;top:-1248;width:28817;height:27552;visibility:visible;mso-wrap-style:square;v-text-anchor:middle" o:gfxdata="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" filled="f" strokecolor="black [3213]" strokeweight="3pt"/>
+                <v:rect id="矩形 3" o:spid="_x0000_s1037" style="position:absolute;left:28816;top:-1248;width:28817;height:27554;visibility:visible;mso-wrap-style:square;v-text-anchor:middle" o:gfxdata="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" filled="f" strokecolor="black [3213]" strokeweight="3pt"/>
                 <v:shapetype id="_x0000_t202" coordsize="21600,21600" o:spt="202" path="m,l,21600r21600,l21600,xe">
                   <v:stroke joinstyle="miter"/>
                   <v:path gradientshapeok="t" o:connecttype="rect"/>
                 </v:shapetype>
-                <v:shape id="文字方塊 35" o:spid="_x0000_s1029" type="#_x0000_t202" style="position:absolute;left:-405;top:-1385;width:8184;height:3200;visibility:visible;mso-wrap-style:square;v-text-anchor:top" o:gfxdata="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" filled="f" stroked="f">
+                <v:shape id="文字方塊 35" o:spid="_x0000_s1038" type="#_x0000_t202" style="position:absolute;left:-405;top:-1385;width:8184;height:3200;visibility:visible;mso-wrap-style:square;v-text-anchor:top" o:gfxdata="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" filled="f" stroked="f">
                   <v:textbox style="mso-fit-shape-to-text:t">
                     <w:txbxContent>
                       <w:p>
@@ -3413,7 +4114,7 @@
                     </w:txbxContent>
                   </v:textbox>
                 </v:shape>
-                <v:shape id="文字方塊 36" o:spid="_x0000_s1030" type="#_x0000_t202" style="position:absolute;left:27901;top:-1385;width:11265;height:3200;visibility:visible;mso-wrap-style:square;v-text-anchor:top" o:gfxdata="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" filled="f" stroked="f">
+                <v:shape id="文字方塊 36" o:spid="_x0000_s1039" type="#_x0000_t202" style="position:absolute;left:27901;top:-1385;width:11265;height:3200;visibility:visible;mso-wrap-style:square;v-text-anchor:top" o:gfxdata="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" filled="f" stroked="f">
                   <v:textbox style="mso-fit-shape-to-text:t">
                     <w:txbxContent>
                       <w:p>
@@ -3468,7 +4169,7 @@
                     </w:txbxContent>
                   </v:textbox>
                 </v:shape>
-                <v:rect id="矩形 6" o:spid="_x0000_s1031" style="position:absolute;left:35190;top:9508;width:16696;height:5981;visibility:visible;mso-wrap-style:square;v-text-anchor:middle" o:gfxdata="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" fillcolor="#4f81bd [3204]" stroked="f" strokeweight="2pt">
+                <v:rect id="矩形 6" o:spid="_x0000_s1040" style="position:absolute;left:35190;top:9440;width:16800;height:5981;visibility:visible;mso-wrap-style:square;v-text-anchor:middle" o:gfxdata="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" fillcolor="#4f81bd [3204]" stroked="f" strokeweight="2pt">
                   <v:textbox>
                     <w:txbxContent>
                       <w:p>
@@ -3493,7 +4194,7 @@
                     </w:txbxContent>
                   </v:textbox>
                 </v:rect>
-                <v:rect id="矩形 7" o:spid="_x0000_s1032" style="position:absolute;left:35293;top:17643;width:16697;height:5980;visibility:visible;mso-wrap-style:square;v-text-anchor:middle" o:gfxdata="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" fillcolor="#c0504d [3205]" stroked="f" strokeweight="2pt">
+                <v:rect id="矩形 7" o:spid="_x0000_s1041" style="position:absolute;left:35293;top:17643;width:16697;height:5980;visibility:visible;mso-wrap-style:square;v-text-anchor:middle" o:gfxdata="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" fillcolor="#c0504d [3205]" stroked="f" strokeweight="2pt">
                   <v:textbox>
                     <w:txbxContent>
                       <w:p>
@@ -3518,15 +4219,11 @@
                     </w:txbxContent>
                   </v:textbox>
                 </v:rect>
-                <v:shapetype id="_x0000_t32" coordsize="21600,21600" o:spt="32" o:oned="t" path="m,l21600,21600e" filled="f">
-                  <v:path arrowok="t" fillok="f" o:connecttype="none"/>
-                  <o:lock v:ext="edit" shapetype="t"/>
-                </v:shapetype>
-                <v:shape id="直線單箭頭接點 8" o:spid="_x0000_s1033" type="#_x0000_t32" style="position:absolute;left:43538;top:15489;width:104;height:2154;visibility:visible;mso-wrap-style:square" o:connectortype="straight" o:gfxdata="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" strokecolor="black [3213]" strokeweight="2pt">
+                <v:shape id="直線單箭頭接點 8" o:spid="_x0000_s1042" type="#_x0000_t32" style="position:absolute;left:43590;top:15421;width:52;height:2222;visibility:visible;mso-wrap-style:square" o:connectortype="straight" o:gfxdata="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" strokecolor="black [3213]" strokeweight="2pt">
                   <v:stroke endarrow="block"/>
                   <o:lock v:ext="edit" shapetype="f"/>
                 </v:shape>
-                <v:rect id="矩形 9" o:spid="_x0000_s1034" style="position:absolute;left:4158;top:10522;width:21891;height:5361;visibility:visible;mso-wrap-style:square;v-text-anchor:middle" o:gfxdata="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" filled="f" strokecolor="#4f81bd [3204]" strokeweight="1pt">
+                <v:rect id="矩形 9" o:spid="_x0000_s1043" style="position:absolute;left:4158;top:10522;width:21891;height:5361;visibility:visible;mso-wrap-style:square;v-text-anchor:middle" o:gfxdata="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" filled="f" strokecolor="#4f81bd [3204]" strokeweight="1pt">
                   <v:stroke dashstyle="dash"/>
                   <v:textbox>
                     <w:txbxContent>
@@ -3552,15 +4249,15 @@
                     </w:txbxContent>
                   </v:textbox>
                 </v:rect>
-                <v:shape id="直線單箭頭接點 10" o:spid="_x0000_s1035" type="#_x0000_t32" style="position:absolute;left:26049;top:12499;width:9141;height:703;flip:y;visibility:visible;mso-wrap-style:square" o:connectortype="straight" o:gfxdata="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" strokecolor="black [3213]">
+                <v:shape id="直線單箭頭接點 10" o:spid="_x0000_s1044" type="#_x0000_t32" style="position:absolute;left:26049;top:12430;width:9141;height:772;flip:y;visibility:visible;mso-wrap-style:square" o:connectortype="straight" o:gfxdata="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" strokecolor="black [3213]">
                   <v:stroke dashstyle="3 1" endarrow="block"/>
                   <o:lock v:ext="edit" shapetype="f"/>
                 </v:shape>
-                <v:shape id="直線單箭頭接點 11" o:spid="_x0000_s1036" type="#_x0000_t32" style="position:absolute;left:26048;top:16309;width:17488;height:4630;flip:y;visibility:visible;mso-wrap-style:square" o:connectortype="straight" o:gfxdata="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" strokecolor="black [3213]">
+                <v:shape id="直線單箭頭接點 11" o:spid="_x0000_s1045" type="#_x0000_t32" style="position:absolute;left:26049;top:16288;width:17286;height:3630;flip:y;visibility:visible;mso-wrap-style:square" o:connectortype="straight" o:gfxdata="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" strokecolor="black [3213]">
                   <v:stroke dashstyle="3 1" endarrow="block"/>
                   <o:lock v:ext="edit" shapetype="f"/>
                 </v:shape>
-                <v:rect id="矩形 12" o:spid="_x0000_s1037" style="position:absolute;left:4158;top:18262;width:21891;height:5360;visibility:visible;mso-wrap-style:square;v-text-anchor:middle" o:gfxdata="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" filled="f" strokecolor="#4f81bd [3204]" strokeweight="1pt">
+                <v:rect id="矩形 12" o:spid="_x0000_s1046" style="position:absolute;left:4158;top:17238;width:21891;height:5361;visibility:visible;mso-wrap-style:square;v-text-anchor:middle" o:gfxdata="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" filled="f" strokecolor="#4f81bd [3204]" strokeweight="1pt">
                   <v:stroke dashstyle="dash"/>
                   <v:textbox>
                     <w:txbxContent>
@@ -3586,7 +4283,7 @@
                     </w:txbxContent>
                   </v:textbox>
                 </v:rect>
-                <v:rect id="矩形 13" o:spid="_x0000_s1038" style="position:absolute;left:4424;top:3616;width:21890;height:5361;visibility:visible;mso-wrap-style:square;v-text-anchor:middle" o:gfxdata="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" filled="f" strokecolor="#4f81bd [3204]" strokeweight="1pt">
+                <v:rect id="矩形 13" o:spid="_x0000_s1047" style="position:absolute;left:4424;top:3616;width:21890;height:5361;visibility:visible;mso-wrap-style:square;v-text-anchor:middle" o:gfxdata="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" filled="f" strokecolor="#4f81bd [3204]" strokeweight="1pt">
                   <v:stroke dashstyle="dash"/>
                   <v:textbox>
                     <w:txbxContent>
@@ -3634,7 +4331,7 @@
                     </w:txbxContent>
                   </v:textbox>
                 </v:rect>
-                <v:shape id="直線單箭頭接點 14" o:spid="_x0000_s1039" type="#_x0000_t32" style="position:absolute;left:26311;top:6295;width:8875;height:6201;visibility:visible;mso-wrap-style:square" o:connectortype="straight" o:gfxdata="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" strokecolor="black [3213]">
+                <v:shape id="直線單箭頭接點 14" o:spid="_x0000_s1048" type="#_x0000_t32" style="position:absolute;left:26314;top:6297;width:8876;height:6133;visibility:visible;mso-wrap-style:square" o:connectortype="straight" o:gfxdata="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" strokecolor="black [3213]">
                   <v:stroke dashstyle="3 1" endarrow="block"/>
                   <o:lock v:ext="edit" shapetype="f"/>
                 </v:shape>
@@ -3707,7 +4404,6 @@
     <w:p>
       <w:pPr>
         <w:rPr>
-          <w:rFonts w:hint="eastAsia"/>
           <w:sz w:val="20"/>
         </w:rPr>
       </w:pPr>
@@ -3731,8 +4427,756 @@
         </w:rPr>
         <w:t>Compare with OpenGL</w:t>
       </w:r>
-      <w:bookmarkStart w:id="0" w:name="_GoBack"/>
-      <w:bookmarkEnd w:id="0"/>
+    </w:p>
+    <w:p>
+      <w:pPr>
+        <w:rPr>
+          <w:sz w:val="28"/>
+        </w:rPr>
+      </w:pPr>
+    </w:p>
+    <w:p>
+      <w:pPr>
+        <w:ind w:firstLineChars="142" w:firstLine="284"/>
+        <w:rPr>
+          <w:sz w:val="20"/>
+          <w:szCs w:val="16"/>
+        </w:rPr>
+      </w:pPr>
+      <w:r>
+        <w:rPr>
+          <w:rFonts w:hint="eastAsia"/>
+          <w:sz w:val="20"/>
+          <w:szCs w:val="16"/>
+        </w:rPr>
+        <w:t>I</w:t>
+      </w:r>
+      <w:r>
+        <w:rPr>
+          <w:sz w:val="20"/>
+          <w:szCs w:val="16"/>
+        </w:rPr>
+        <w:t>n OpenGL 3.X</w:t>
+      </w:r>
+      <w:r>
+        <w:rPr>
+          <w:sz w:val="20"/>
+          <w:szCs w:val="16"/>
+        </w:rPr>
+        <w:t xml:space="preserve">, </w:t>
+      </w:r>
+      <w:r>
+        <w:rPr>
+          <w:sz w:val="20"/>
+          <w:szCs w:val="16"/>
+        </w:rPr>
+        <w:t>buffer is classified to three type</w:t>
+      </w:r>
+      <w:r>
+        <w:rPr>
+          <w:sz w:val="20"/>
+          <w:szCs w:val="16"/>
+        </w:rPr>
+        <w:t>.</w:t>
+      </w:r>
+      <w:r>
+        <w:rPr>
+          <w:sz w:val="20"/>
+          <w:szCs w:val="16"/>
+        </w:rPr>
+        <w:t xml:space="preserve"> Th</w:t>
+      </w:r>
+      <w:r>
+        <w:rPr>
+          <w:rFonts w:hint="eastAsia"/>
+          <w:sz w:val="20"/>
+          <w:szCs w:val="16"/>
+        </w:rPr>
+        <w:t>e</w:t>
+      </w:r>
+      <w:r>
+        <w:rPr>
+          <w:sz w:val="20"/>
+          <w:szCs w:val="16"/>
+        </w:rPr>
+        <w:t xml:space="preserve">y are </w:t>
+      </w:r>
+      <w:r>
+        <w:rPr>
+          <w:b/>
+          <w:bCs/>
+          <w:sz w:val="20"/>
+          <w:szCs w:val="16"/>
+        </w:rPr>
+        <w:t>static</w:t>
+      </w:r>
+      <w:r>
+        <w:rPr>
+          <w:sz w:val="20"/>
+          <w:szCs w:val="16"/>
+        </w:rPr>
+        <w:t xml:space="preserve">, </w:t>
+      </w:r>
+      <w:r>
+        <w:rPr>
+          <w:b/>
+          <w:bCs/>
+          <w:sz w:val="20"/>
+          <w:szCs w:val="16"/>
+        </w:rPr>
+        <w:t>dynamic</w:t>
+      </w:r>
+      <w:r>
+        <w:rPr>
+          <w:sz w:val="20"/>
+          <w:szCs w:val="16"/>
+        </w:rPr>
+        <w:t xml:space="preserve">, and </w:t>
+      </w:r>
+      <w:r>
+        <w:rPr>
+          <w:b/>
+          <w:bCs/>
+          <w:sz w:val="20"/>
+          <w:szCs w:val="16"/>
+        </w:rPr>
+        <w:t>stream</w:t>
+      </w:r>
+      <w:r>
+        <w:rPr>
+          <w:sz w:val="20"/>
+          <w:szCs w:val="16"/>
+        </w:rPr>
+        <w:t xml:space="preserve">. </w:t>
+      </w:r>
+      <w:r>
+        <w:rPr>
+          <w:sz w:val="20"/>
+          <w:szCs w:val="16"/>
+        </w:rPr>
+        <w:t xml:space="preserve">The static buffer is equal to using buffer </w:t>
+      </w:r>
+      <w:r>
+        <w:rPr>
+          <w:sz w:val="20"/>
+          <w:szCs w:val="16"/>
+        </w:rPr>
+        <w:t>binded</w:t>
+      </w:r>
+      <w:r>
+        <w:rPr>
+          <w:sz w:val="20"/>
+          <w:szCs w:val="16"/>
+        </w:rPr>
+        <w:t xml:space="preserve"> memory which property</w:t>
+      </w:r>
+      <w:r>
+        <w:rPr>
+          <w:sz w:val="20"/>
+          <w:szCs w:val="16"/>
+        </w:rPr>
+        <w:t xml:space="preserve"> </w:t>
+      </w:r>
+      <w:r>
+        <w:rPr>
+          <w:sz w:val="20"/>
+          <w:szCs w:val="16"/>
+        </w:rPr>
+        <w:t xml:space="preserve">is </w:t>
+      </w:r>
+      <w:r>
+        <w:rPr>
+          <w:sz w:val="20"/>
+          <w:szCs w:val="16"/>
+        </w:rPr>
+        <w:t>DEVICE_LOCAL</w:t>
+      </w:r>
+      <w:r>
+        <w:rPr>
+          <w:sz w:val="20"/>
+          <w:szCs w:val="16"/>
+        </w:rPr>
+        <w:t>.</w:t>
+      </w:r>
+      <w:r>
+        <w:rPr>
+          <w:sz w:val="20"/>
+          <w:szCs w:val="16"/>
+        </w:rPr>
+        <w:t xml:space="preserve"> The dynamic buffer is equal to using buffer </w:t>
+      </w:r>
+      <w:proofErr w:type="spellStart"/>
+      <w:r>
+        <w:rPr>
+          <w:sz w:val="20"/>
+          <w:szCs w:val="16"/>
+        </w:rPr>
+        <w:t>binded</w:t>
+      </w:r>
+      <w:proofErr w:type="spellEnd"/>
+      <w:r>
+        <w:rPr>
+          <w:sz w:val="20"/>
+          <w:szCs w:val="16"/>
+        </w:rPr>
+        <w:t xml:space="preserve"> memory which property is HOST_VISIBLE. The stream buffer is equal to using buffer </w:t>
+      </w:r>
+      <w:proofErr w:type="spellStart"/>
+      <w:r>
+        <w:rPr>
+          <w:sz w:val="20"/>
+          <w:szCs w:val="16"/>
+        </w:rPr>
+        <w:t>binded</w:t>
+      </w:r>
+      <w:proofErr w:type="spellEnd"/>
+      <w:r>
+        <w:rPr>
+          <w:sz w:val="20"/>
+          <w:szCs w:val="16"/>
+        </w:rPr>
+        <w:t xml:space="preserve"> which properties are HOST_VISIBLE, HOST_COHERENT and HOST_CACHED.</w:t>
+      </w:r>
+    </w:p>
+    <w:p>
+      <w:pPr>
+        <w:rPr>
+          <w:sz w:val="20"/>
+          <w:szCs w:val="16"/>
+        </w:rPr>
+      </w:pPr>
+    </w:p>
+    <w:p>
+      <w:pPr>
+        <w:ind w:firstLineChars="142" w:firstLine="284"/>
+        <w:rPr>
+          <w:sz w:val="20"/>
+          <w:szCs w:val="16"/>
+        </w:rPr>
+      </w:pPr>
+      <w:r>
+        <w:rPr>
+          <w:rFonts w:hint="eastAsia"/>
+          <w:sz w:val="20"/>
+          <w:szCs w:val="16"/>
+        </w:rPr>
+        <w:t>I</w:t>
+      </w:r>
+      <w:r>
+        <w:rPr>
+          <w:sz w:val="20"/>
+          <w:szCs w:val="16"/>
+        </w:rPr>
+        <w:t xml:space="preserve">n OpenGL 4.X, we will create storage. It’s equal to device memory in Vulkan. And we will specify properties of </w:t>
+      </w:r>
+      <w:r>
+        <w:rPr>
+          <w:sz w:val="20"/>
+          <w:szCs w:val="16"/>
+        </w:rPr>
+        <w:lastRenderedPageBreak/>
+        <w:t>storage too.</w:t>
+      </w:r>
+    </w:p>
+    <w:p>
+      <w:pPr>
+        <w:rPr>
+          <w:rFonts w:hint="eastAsia"/>
+          <w:sz w:val="20"/>
+          <w:szCs w:val="16"/>
+        </w:rPr>
+      </w:pPr>
+      <w:bookmarkStart w:id="1" w:name="_GoBack"/>
+      <w:bookmarkEnd w:id="1"/>
+    </w:p>
+    <w:p>
+      <w:pPr>
+        <w:ind w:firstLineChars="142" w:firstLine="284"/>
+        <w:rPr>
+          <w:rFonts w:hint="eastAsia"/>
+          <w:sz w:val="20"/>
+          <w:szCs w:val="16"/>
+        </w:rPr>
+      </w:pPr>
+      <w:r>
+        <w:rPr>
+          <w:rFonts w:hint="eastAsia"/>
+          <w:sz w:val="20"/>
+          <w:szCs w:val="16"/>
+        </w:rPr>
+        <w:t>T</w:t>
+      </w:r>
+      <w:r>
+        <w:rPr>
+          <w:sz w:val="20"/>
+          <w:szCs w:val="16"/>
+        </w:rPr>
+        <w:t>he table is used to show the equivalence about buffer among old OpenGL, OpenGL4 and Vulkan.</w:t>
+      </w:r>
+      <w:r>
+        <w:rPr>
+          <w:sz w:val="20"/>
+          <w:szCs w:val="16"/>
+        </w:rPr>
+        <w:t>4.</w:t>
+      </w:r>
+    </w:p>
+    <w:tbl>
+      <w:tblPr>
+        <w:tblStyle w:val="a4"/>
+        <w:tblW w:w="0" w:type="auto"/>
+        <w:tblLook w:val="04A0" w:firstRow="1" w:lastRow="0" w:firstColumn="1" w:lastColumn="0" w:noHBand="0" w:noVBand="1"/>
+      </w:tblPr>
+      <w:tblGrid>
+        <w:gridCol w:w="3267"/>
+        <w:gridCol w:w="3267"/>
+        <w:gridCol w:w="3268"/>
+      </w:tblGrid>
+      <w:tr>
+        <w:tc>
+          <w:tcPr>
+            <w:tcW w:w="3267" w:type="dxa"/>
+          </w:tcPr>
+          <w:p>
+            <w:pPr>
+              <w:rPr>
+                <w:rFonts w:hint="eastAsia"/>
+                <w:sz w:val="20"/>
+                <w:szCs w:val="16"/>
+              </w:rPr>
+            </w:pPr>
+            <w:r>
+              <w:rPr>
+                <w:rFonts w:hint="eastAsia"/>
+                <w:sz w:val="20"/>
+                <w:szCs w:val="16"/>
+              </w:rPr>
+              <w:t>O</w:t>
+            </w:r>
+            <w:r>
+              <w:rPr>
+                <w:sz w:val="20"/>
+                <w:szCs w:val="16"/>
+              </w:rPr>
+              <w:t>penGL3/gles3.0</w:t>
+            </w:r>
+          </w:p>
+        </w:tc>
+        <w:tc>
+          <w:tcPr>
+            <w:tcW w:w="3267" w:type="dxa"/>
+          </w:tcPr>
+          <w:p>
+            <w:pPr>
+              <w:rPr>
+                <w:rFonts w:hint="eastAsia"/>
+                <w:sz w:val="20"/>
+                <w:szCs w:val="16"/>
+              </w:rPr>
+            </w:pPr>
+            <w:r>
+              <w:rPr>
+                <w:rFonts w:hint="eastAsia"/>
+                <w:sz w:val="20"/>
+                <w:szCs w:val="16"/>
+              </w:rPr>
+              <w:t>O</w:t>
+            </w:r>
+            <w:r>
+              <w:rPr>
+                <w:sz w:val="20"/>
+                <w:szCs w:val="16"/>
+              </w:rPr>
+              <w:t>penGL4.0(Need to verify)</w:t>
+            </w:r>
+          </w:p>
+        </w:tc>
+        <w:tc>
+          <w:tcPr>
+            <w:tcW w:w="3268" w:type="dxa"/>
+          </w:tcPr>
+          <w:p>
+            <w:pPr>
+              <w:rPr>
+                <w:rFonts w:hint="eastAsia"/>
+                <w:sz w:val="20"/>
+                <w:szCs w:val="16"/>
+              </w:rPr>
+            </w:pPr>
+            <w:r>
+              <w:rPr>
+                <w:rFonts w:hint="eastAsia"/>
+                <w:sz w:val="20"/>
+                <w:szCs w:val="16"/>
+              </w:rPr>
+              <w:t>V</w:t>
+            </w:r>
+            <w:r>
+              <w:rPr>
+                <w:sz w:val="20"/>
+                <w:szCs w:val="16"/>
+              </w:rPr>
+              <w:t>ulkan</w:t>
+            </w:r>
+          </w:p>
+        </w:tc>
+      </w:tr>
+      <w:tr>
+        <w:tc>
+          <w:tcPr>
+            <w:tcW w:w="3267" w:type="dxa"/>
+          </w:tcPr>
+          <w:p>
+            <w:pPr>
+              <w:rPr>
+                <w:rFonts w:hint="eastAsia"/>
+                <w:sz w:val="20"/>
+                <w:szCs w:val="16"/>
+              </w:rPr>
+            </w:pPr>
+            <w:r>
+              <w:rPr>
+                <w:rFonts w:hint="eastAsia"/>
+                <w:sz w:val="20"/>
+                <w:szCs w:val="16"/>
+              </w:rPr>
+              <w:t>G</w:t>
+            </w:r>
+            <w:r>
+              <w:rPr>
+                <w:sz w:val="20"/>
+                <w:szCs w:val="16"/>
+              </w:rPr>
+              <w:t>L_STATIC_DRAW</w:t>
+            </w:r>
+          </w:p>
+        </w:tc>
+        <w:tc>
+          <w:tcPr>
+            <w:tcW w:w="3267" w:type="dxa"/>
+          </w:tcPr>
+          <w:p>
+            <w:pPr>
+              <w:rPr>
+                <w:rFonts w:hint="eastAsia"/>
+                <w:sz w:val="20"/>
+                <w:szCs w:val="16"/>
+              </w:rPr>
+            </w:pPr>
+            <w:r>
+              <w:rPr>
+                <w:rFonts w:hint="eastAsia"/>
+                <w:sz w:val="20"/>
+                <w:szCs w:val="16"/>
+              </w:rPr>
+              <w:t>O</w:t>
+            </w:r>
+            <w:r>
+              <w:rPr>
+                <w:sz w:val="20"/>
+                <w:szCs w:val="16"/>
+              </w:rPr>
+              <w:t>nly map for read/write.</w:t>
+            </w:r>
+          </w:p>
+        </w:tc>
+        <w:tc>
+          <w:tcPr>
+            <w:tcW w:w="3268" w:type="dxa"/>
+          </w:tcPr>
+          <w:p>
+            <w:pPr>
+              <w:rPr>
+                <w:rFonts w:hint="eastAsia"/>
+                <w:sz w:val="20"/>
+                <w:szCs w:val="16"/>
+              </w:rPr>
+            </w:pPr>
+            <w:r>
+              <w:rPr>
+                <w:rFonts w:hint="eastAsia"/>
+                <w:sz w:val="20"/>
+                <w:szCs w:val="16"/>
+              </w:rPr>
+              <w:t>D</w:t>
+            </w:r>
+            <w:r>
+              <w:rPr>
+                <w:sz w:val="20"/>
+                <w:szCs w:val="16"/>
+              </w:rPr>
+              <w:t>EVICE_LOCAL</w:t>
+            </w:r>
+          </w:p>
+        </w:tc>
+      </w:tr>
+      <w:tr>
+        <w:tc>
+          <w:tcPr>
+            <w:tcW w:w="3267" w:type="dxa"/>
+          </w:tcPr>
+          <w:p>
+            <w:pPr>
+              <w:rPr>
+                <w:rFonts w:hint="eastAsia"/>
+                <w:sz w:val="20"/>
+                <w:szCs w:val="16"/>
+              </w:rPr>
+            </w:pPr>
+            <w:r>
+              <w:rPr>
+                <w:rFonts w:hint="eastAsia"/>
+                <w:sz w:val="20"/>
+                <w:szCs w:val="16"/>
+              </w:rPr>
+              <w:t>G</w:t>
+            </w:r>
+            <w:r>
+              <w:rPr>
+                <w:sz w:val="20"/>
+                <w:szCs w:val="16"/>
+              </w:rPr>
+              <w:t>L_</w:t>
+            </w:r>
+            <w:r>
+              <w:rPr>
+                <w:sz w:val="20"/>
+                <w:szCs w:val="16"/>
+              </w:rPr>
+              <w:t>DTNAMIC</w:t>
+            </w:r>
+            <w:r>
+              <w:rPr>
+                <w:sz w:val="20"/>
+                <w:szCs w:val="16"/>
+              </w:rPr>
+              <w:t>_DRAW</w:t>
+            </w:r>
+          </w:p>
+        </w:tc>
+        <w:tc>
+          <w:tcPr>
+            <w:tcW w:w="3267" w:type="dxa"/>
+          </w:tcPr>
+          <w:p>
+            <w:pPr>
+              <w:rPr>
+                <w:rFonts w:hint="eastAsia"/>
+                <w:sz w:val="20"/>
+                <w:szCs w:val="16"/>
+              </w:rPr>
+            </w:pPr>
+            <w:r>
+              <w:rPr>
+                <w:rFonts w:hint="eastAsia"/>
+                <w:sz w:val="20"/>
+                <w:szCs w:val="16"/>
+              </w:rPr>
+              <w:t>?</w:t>
+            </w:r>
+            <w:r>
+              <w:rPr>
+                <w:sz w:val="20"/>
+                <w:szCs w:val="16"/>
+              </w:rPr>
+              <w:t>???</w:t>
+            </w:r>
+          </w:p>
+        </w:tc>
+        <w:tc>
+          <w:tcPr>
+            <w:tcW w:w="3268" w:type="dxa"/>
+          </w:tcPr>
+          <w:p>
+            <w:pPr>
+              <w:rPr>
+                <w:rFonts w:hint="eastAsia"/>
+                <w:sz w:val="20"/>
+                <w:szCs w:val="16"/>
+              </w:rPr>
+            </w:pPr>
+            <w:r>
+              <w:rPr>
+                <w:rFonts w:hint="eastAsia"/>
+                <w:sz w:val="20"/>
+                <w:szCs w:val="16"/>
+              </w:rPr>
+              <w:t>H</w:t>
+            </w:r>
+            <w:r>
+              <w:rPr>
+                <w:sz w:val="20"/>
+                <w:szCs w:val="16"/>
+              </w:rPr>
+              <w:t>OST_VISIBLE</w:t>
+            </w:r>
+          </w:p>
+        </w:tc>
+      </w:tr>
+      <w:tr>
+        <w:tc>
+          <w:tcPr>
+            <w:tcW w:w="3267" w:type="dxa"/>
+          </w:tcPr>
+          <w:p>
+            <w:pPr>
+              <w:rPr>
+                <w:rFonts w:hint="eastAsia"/>
+                <w:sz w:val="20"/>
+                <w:szCs w:val="16"/>
+              </w:rPr>
+            </w:pPr>
+            <w:r>
+              <w:rPr>
+                <w:rFonts w:hint="eastAsia"/>
+                <w:sz w:val="20"/>
+                <w:szCs w:val="16"/>
+              </w:rPr>
+              <w:t>G</w:t>
+            </w:r>
+            <w:r>
+              <w:rPr>
+                <w:sz w:val="20"/>
+                <w:szCs w:val="16"/>
+              </w:rPr>
+              <w:t>L_ST</w:t>
+            </w:r>
+            <w:r>
+              <w:rPr>
+                <w:sz w:val="20"/>
+                <w:szCs w:val="16"/>
+              </w:rPr>
+              <w:t>REAM</w:t>
+            </w:r>
+            <w:r>
+              <w:rPr>
+                <w:sz w:val="20"/>
+                <w:szCs w:val="16"/>
+              </w:rPr>
+              <w:t>_DRAW</w:t>
+            </w:r>
+          </w:p>
+        </w:tc>
+        <w:tc>
+          <w:tcPr>
+            <w:tcW w:w="3267" w:type="dxa"/>
+          </w:tcPr>
+          <w:p>
+            <w:pPr>
+              <w:rPr>
+                <w:rFonts w:hint="eastAsia"/>
+                <w:sz w:val="20"/>
+                <w:szCs w:val="16"/>
+              </w:rPr>
+            </w:pPr>
+            <w:r>
+              <w:rPr>
+                <w:sz w:val="20"/>
+                <w:szCs w:val="16"/>
+              </w:rPr>
+              <w:t>GL_MAP_PERSISTENT_BIT</w:t>
+            </w:r>
+            <w:r>
+              <w:rPr>
+                <w:rFonts w:hint="eastAsia"/>
+                <w:sz w:val="20"/>
+                <w:szCs w:val="16"/>
+              </w:rPr>
+              <w:t xml:space="preserve"> | </w:t>
+            </w:r>
+            <w:r>
+              <w:rPr>
+                <w:sz w:val="20"/>
+                <w:szCs w:val="16"/>
+              </w:rPr>
+              <w:br/>
+            </w:r>
+            <w:r>
+              <w:rPr>
+                <w:sz w:val="20"/>
+                <w:szCs w:val="16"/>
+              </w:rPr>
+              <w:t>GL_MAP_COHERENT_BIT</w:t>
+            </w:r>
+          </w:p>
+        </w:tc>
+        <w:tc>
+          <w:tcPr>
+            <w:tcW w:w="3268" w:type="dxa"/>
+          </w:tcPr>
+          <w:p>
+            <w:pPr>
+              <w:rPr>
+                <w:rFonts w:hint="eastAsia"/>
+                <w:sz w:val="20"/>
+                <w:szCs w:val="16"/>
+              </w:rPr>
+            </w:pPr>
+            <w:r>
+              <w:rPr>
+                <w:rFonts w:hint="eastAsia"/>
+                <w:sz w:val="20"/>
+                <w:szCs w:val="16"/>
+              </w:rPr>
+              <w:t>H</w:t>
+            </w:r>
+            <w:r>
+              <w:rPr>
+                <w:sz w:val="20"/>
+                <w:szCs w:val="16"/>
+              </w:rPr>
+              <w:t>OST_VISIBLE</w:t>
+            </w:r>
+            <w:r>
+              <w:rPr>
+                <w:sz w:val="20"/>
+                <w:szCs w:val="16"/>
+              </w:rPr>
+              <w:t xml:space="preserve"> | </w:t>
+            </w:r>
+            <w:r>
+              <w:rPr>
+                <w:rFonts w:hint="eastAsia"/>
+                <w:sz w:val="20"/>
+                <w:szCs w:val="16"/>
+              </w:rPr>
+              <w:t>H</w:t>
+            </w:r>
+            <w:r>
+              <w:rPr>
+                <w:sz w:val="20"/>
+                <w:szCs w:val="16"/>
+              </w:rPr>
+              <w:t>OST_</w:t>
+            </w:r>
+            <w:r>
+              <w:rPr>
+                <w:rFonts w:hint="eastAsia"/>
+                <w:sz w:val="20"/>
+                <w:szCs w:val="16"/>
+              </w:rPr>
+              <w:t>COHERENT | HOST_CACHED</w:t>
+            </w:r>
+          </w:p>
+        </w:tc>
+      </w:tr>
+    </w:tbl>
+    <w:p>
+      <w:pPr>
+        <w:rPr>
+          <w:rFonts w:hint="eastAsia"/>
+          <w:sz w:val="20"/>
+          <w:szCs w:val="16"/>
+        </w:rPr>
+      </w:pPr>
+    </w:p>
+    <w:p>
+      <w:pPr>
+        <w:rPr>
+          <w:rFonts w:hint="eastAsia"/>
+          <w:sz w:val="28"/>
+        </w:rPr>
+      </w:pPr>
     </w:p>
     <w:p>
       <w:pPr>
@@ -4297,7 +5741,7 @@
     <w:lsdException w:name="Table Web 2" w:semiHidden="1" w:unhideWhenUsed="1"/>
     <w:lsdException w:name="Table Web 3" w:semiHidden="1" w:unhideWhenUsed="1"/>
     <w:lsdException w:name="Balloon Text" w:semiHidden="1" w:unhideWhenUsed="1"/>
-    <w:lsdException w:name="Table Grid" w:semiHidden="1" w:uiPriority="59" w:unhideWhenUsed="1"/>
+    <w:lsdException w:name="Table Grid" w:uiPriority="59"/>
     <w:lsdException w:name="Table Theme" w:semiHidden="1" w:unhideWhenUsed="1"/>
     <w:lsdException w:name="Placeholder Text" w:semiHidden="1"/>
     <w:lsdException w:name="No Spacing" w:uiPriority="1" w:qFormat="1"/>
@@ -4909,7 +6353,7 @@
 </file>
 
 <file path=customXml/itemProps1.xml><?xml version="1.0" encoding="utf-8"?>
-<ds:datastoreItem xmlns:ds="http://schemas.openxmlformats.org/officeDocument/2006/customXml" ds:itemID="{59769963-C0F0-49C8-B05E-EA1F86D06913}">
+<ds:datastoreItem xmlns:ds="http://schemas.openxmlformats.org/officeDocument/2006/customXml" ds:itemID="{0A853B97-0BB4-4519-948D-ACCCE10D44C8}">
   <ds:schemaRefs>
     <ds:schemaRef ds:uri="http://schemas.openxmlformats.org/officeDocument/2006/bibliography"/>
   </ds:schemaRefs>

</xml_diff>